<commit_message>
adding servers to cabinets
</commit_message>
<xml_diff>
--- a/report/CMDB_report.docx
+++ b/report/CMDB_report.docx
@@ -1385,7 +1385,7 @@
                                     </pic:cNvPicPr>
                                   </pic:nvPicPr>
                                   <pic:blipFill>
-                                    <a:blip r:embed="rId15">
+                                    <a:blip r:embed="rId14">
                                       <a:extLst>
                                         <a:ext uri="{28A0092B-C50C-407E-A947-70E740481C1C}">
                                           <a14:useLocalDpi xmlns:a14="http://schemas.microsoft.com/office/drawing/2010/main" val="0"/>
@@ -1470,7 +1470,7 @@
         </w:rPr>
         <w:br/>
       </w:r>
-      <w:hyperlink r:id="rId16" w:history="1">
+      <w:hyperlink r:id="rId15" w:history="1">
         <w:r>
           <w:rPr>
             <w:rStyle w:val="Hyperlink"/>
@@ -1550,7 +1550,7 @@
         <w:pStyle w:val="Title"/>
         <w:jc w:val="left"/>
       </w:pPr>
-      <w:bookmarkStart w:id="0" w:name="_Toc430264911"/>
+      <w:bookmarkStart w:id="0" w:name="_Toc430614569"/>
       <w:r>
         <w:lastRenderedPageBreak/>
         <w:t>Acknowledgments</w:t>
@@ -1632,7 +1632,7 @@
         <w:pStyle w:val="Title"/>
         <w:jc w:val="left"/>
       </w:pPr>
-      <w:bookmarkStart w:id="1" w:name="_Toc430264912"/>
+      <w:bookmarkStart w:id="1" w:name="_Toc430614570"/>
       <w:r>
         <w:lastRenderedPageBreak/>
         <w:t>Summary</w:t>
@@ -1663,7 +1663,7 @@
       <w:r>
         <w:fldChar w:fldCharType="separate"/>
       </w:r>
-      <w:hyperlink w:anchor="_Toc430264911" w:history="1">
+      <w:hyperlink w:anchor="_Toc430614569" w:history="1">
         <w:r>
           <w:rPr>
             <w:rStyle w:val="Hyperlink"/>
@@ -1690,7 +1690,7 @@
             <w:noProof/>
             <w:webHidden/>
           </w:rPr>
-          <w:instrText xml:space="preserve"> PAGEREF _Toc430264911 \h </w:instrText>
+          <w:instrText xml:space="preserve"> PAGEREF _Toc430614569 \h </w:instrText>
         </w:r>
         <w:r>
           <w:rPr>
@@ -1733,7 +1733,7 @@
           <w:sz w:val="22"/>
         </w:rPr>
       </w:pPr>
-      <w:hyperlink w:anchor="_Toc430264912" w:history="1">
+      <w:hyperlink w:anchor="_Toc430614570" w:history="1">
         <w:r>
           <w:rPr>
             <w:rStyle w:val="Hyperlink"/>
@@ -1760,7 +1760,7 @@
             <w:noProof/>
             <w:webHidden/>
           </w:rPr>
-          <w:instrText xml:space="preserve"> PAGEREF _Toc430264912 \h </w:instrText>
+          <w:instrText xml:space="preserve"> PAGEREF _Toc430614570 \h </w:instrText>
         </w:r>
         <w:r>
           <w:rPr>
@@ -1804,7 +1804,7 @@
           <w:sz w:val="22"/>
         </w:rPr>
       </w:pPr>
-      <w:hyperlink w:anchor="_Toc430264913" w:history="1">
+      <w:hyperlink w:anchor="_Toc430614571" w:history="1">
         <w:r>
           <w:rPr>
             <w:rStyle w:val="Hyperlink"/>
@@ -1846,7 +1846,7 @@
             <w:noProof/>
             <w:webHidden/>
           </w:rPr>
-          <w:instrText xml:space="preserve"> PAGEREF _Toc430264913 \h </w:instrText>
+          <w:instrText xml:space="preserve"> PAGEREF _Toc430614571 \h </w:instrText>
         </w:r>
         <w:r>
           <w:rPr>
@@ -1890,7 +1890,7 @@
           <w:sz w:val="22"/>
         </w:rPr>
       </w:pPr>
-      <w:hyperlink w:anchor="_Toc430264914" w:history="1">
+      <w:hyperlink w:anchor="_Toc430614572" w:history="1">
         <w:r>
           <w:rPr>
             <w:rStyle w:val="Hyperlink"/>
@@ -1932,7 +1932,7 @@
             <w:noProof/>
             <w:webHidden/>
           </w:rPr>
-          <w:instrText xml:space="preserve"> PAGEREF _Toc430264914 \h </w:instrText>
+          <w:instrText xml:space="preserve"> PAGEREF _Toc430614572 \h </w:instrText>
         </w:r>
         <w:r>
           <w:rPr>
@@ -1976,7 +1976,7 @@
           <w:sz w:val="22"/>
         </w:rPr>
       </w:pPr>
-      <w:hyperlink w:anchor="_Toc430264915" w:history="1">
+      <w:hyperlink w:anchor="_Toc430614573" w:history="1">
         <w:r>
           <w:rPr>
             <w:rStyle w:val="Hyperlink"/>
@@ -2018,7 +2018,7 @@
             <w:noProof/>
             <w:webHidden/>
           </w:rPr>
-          <w:instrText xml:space="preserve"> PAGEREF _Toc430264915 \h </w:instrText>
+          <w:instrText xml:space="preserve"> PAGEREF _Toc430614573 \h </w:instrText>
         </w:r>
         <w:r>
           <w:rPr>
@@ -2062,7 +2062,7 @@
           <w:sz w:val="22"/>
         </w:rPr>
       </w:pPr>
-      <w:hyperlink w:anchor="_Toc430264916" w:history="1">
+      <w:hyperlink w:anchor="_Toc430614574" w:history="1">
         <w:r>
           <w:rPr>
             <w:rStyle w:val="Hyperlink"/>
@@ -2104,7 +2104,7 @@
             <w:noProof/>
             <w:webHidden/>
           </w:rPr>
-          <w:instrText xml:space="preserve"> PAGEREF _Toc430264916 \h </w:instrText>
+          <w:instrText xml:space="preserve"> PAGEREF _Toc430614574 \h </w:instrText>
         </w:r>
         <w:r>
           <w:rPr>
@@ -2144,7 +2144,7 @@
           <w:sz w:val="22"/>
         </w:rPr>
       </w:pPr>
-      <w:hyperlink w:anchor="_Toc430264917" w:history="1">
+      <w:hyperlink w:anchor="_Toc430614575" w:history="1">
         <w:r>
           <w:rPr>
             <w:rStyle w:val="Hyperlink"/>
@@ -2186,7 +2186,7 @@
             <w:noProof/>
             <w:webHidden/>
           </w:rPr>
-          <w:instrText xml:space="preserve"> PAGEREF _Toc430264917 \h </w:instrText>
+          <w:instrText xml:space="preserve"> PAGEREF _Toc430614575 \h </w:instrText>
         </w:r>
         <w:r>
           <w:rPr>
@@ -2226,7 +2226,7 @@
           <w:sz w:val="22"/>
         </w:rPr>
       </w:pPr>
-      <w:hyperlink w:anchor="_Toc430264918" w:history="1">
+      <w:hyperlink w:anchor="_Toc430614576" w:history="1">
         <w:r>
           <w:rPr>
             <w:rStyle w:val="Hyperlink"/>
@@ -2268,7 +2268,7 @@
             <w:noProof/>
             <w:webHidden/>
           </w:rPr>
-          <w:instrText xml:space="preserve"> PAGEREF _Toc430264918 \h </w:instrText>
+          <w:instrText xml:space="preserve"> PAGEREF _Toc430614576 \h </w:instrText>
         </w:r>
         <w:r>
           <w:rPr>
@@ -2312,7 +2312,7 @@
           <w:sz w:val="22"/>
         </w:rPr>
       </w:pPr>
-      <w:hyperlink w:anchor="_Toc430264919" w:history="1">
+      <w:hyperlink w:anchor="_Toc430614577" w:history="1">
         <w:r>
           <w:rPr>
             <w:rStyle w:val="Hyperlink"/>
@@ -2354,7 +2354,7 @@
             <w:noProof/>
             <w:webHidden/>
           </w:rPr>
-          <w:instrText xml:space="preserve"> PAGEREF _Toc430264919 \h </w:instrText>
+          <w:instrText xml:space="preserve"> PAGEREF _Toc430614577 \h </w:instrText>
         </w:r>
         <w:r>
           <w:rPr>
@@ -2394,7 +2394,7 @@
           <w:sz w:val="22"/>
         </w:rPr>
       </w:pPr>
-      <w:hyperlink w:anchor="_Toc430264920" w:history="1">
+      <w:hyperlink w:anchor="_Toc430614578" w:history="1">
         <w:r>
           <w:rPr>
             <w:rStyle w:val="Hyperlink"/>
@@ -2436,7 +2436,7 @@
             <w:noProof/>
             <w:webHidden/>
           </w:rPr>
-          <w:instrText xml:space="preserve"> PAGEREF _Toc430264920 \h </w:instrText>
+          <w:instrText xml:space="preserve"> PAGEREF _Toc430614578 \h </w:instrText>
         </w:r>
         <w:r>
           <w:rPr>
@@ -2476,7 +2476,7 @@
           <w:sz w:val="22"/>
         </w:rPr>
       </w:pPr>
-      <w:hyperlink w:anchor="_Toc430264921" w:history="1">
+      <w:hyperlink w:anchor="_Toc430614579" w:history="1">
         <w:r>
           <w:rPr>
             <w:rStyle w:val="Hyperlink"/>
@@ -2518,7 +2518,7 @@
             <w:noProof/>
             <w:webHidden/>
           </w:rPr>
-          <w:instrText xml:space="preserve"> PAGEREF _Toc430264921 \h </w:instrText>
+          <w:instrText xml:space="preserve"> PAGEREF _Toc430614579 \h </w:instrText>
         </w:r>
         <w:r>
           <w:rPr>
@@ -2558,7 +2558,7 @@
           <w:sz w:val="22"/>
         </w:rPr>
       </w:pPr>
-      <w:hyperlink w:anchor="_Toc430264922" w:history="1">
+      <w:hyperlink w:anchor="_Toc430614580" w:history="1">
         <w:r>
           <w:rPr>
             <w:rStyle w:val="Hyperlink"/>
@@ -2600,7 +2600,7 @@
             <w:noProof/>
             <w:webHidden/>
           </w:rPr>
-          <w:instrText xml:space="preserve"> PAGEREF _Toc430264922 \h </w:instrText>
+          <w:instrText xml:space="preserve"> PAGEREF _Toc430614580 \h </w:instrText>
         </w:r>
         <w:r>
           <w:rPr>
@@ -2640,7 +2640,7 @@
           <w:sz w:val="22"/>
         </w:rPr>
       </w:pPr>
-      <w:hyperlink w:anchor="_Toc430264923" w:history="1">
+      <w:hyperlink w:anchor="_Toc430614581" w:history="1">
         <w:r>
           <w:rPr>
             <w:rStyle w:val="Hyperlink"/>
@@ -2682,7 +2682,7 @@
             <w:noProof/>
             <w:webHidden/>
           </w:rPr>
-          <w:instrText xml:space="preserve"> PAGEREF _Toc430264923 \h </w:instrText>
+          <w:instrText xml:space="preserve"> PAGEREF _Toc430614581 \h </w:instrText>
         </w:r>
         <w:r>
           <w:rPr>
@@ -2722,7 +2722,7 @@
           <w:sz w:val="22"/>
         </w:rPr>
       </w:pPr>
-      <w:hyperlink w:anchor="_Toc430264924" w:history="1">
+      <w:hyperlink w:anchor="_Toc430614582" w:history="1">
         <w:r>
           <w:rPr>
             <w:rStyle w:val="Hyperlink"/>
@@ -2764,7 +2764,7 @@
             <w:noProof/>
             <w:webHidden/>
           </w:rPr>
-          <w:instrText xml:space="preserve"> PAGEREF _Toc430264924 \h </w:instrText>
+          <w:instrText xml:space="preserve"> PAGEREF _Toc430614582 \h </w:instrText>
         </w:r>
         <w:r>
           <w:rPr>
@@ -2808,7 +2808,7 @@
           <w:sz w:val="22"/>
         </w:rPr>
       </w:pPr>
-      <w:hyperlink w:anchor="_Toc430264925" w:history="1">
+      <w:hyperlink w:anchor="_Toc430614583" w:history="1">
         <w:r>
           <w:rPr>
             <w:rStyle w:val="Hyperlink"/>
@@ -2850,7 +2850,7 @@
             <w:noProof/>
             <w:webHidden/>
           </w:rPr>
-          <w:instrText xml:space="preserve"> PAGEREF _Toc430264925 \h </w:instrText>
+          <w:instrText xml:space="preserve"> PAGEREF _Toc430614583 \h </w:instrText>
         </w:r>
         <w:r>
           <w:rPr>
@@ -2890,7 +2890,7 @@
           <w:sz w:val="22"/>
         </w:rPr>
       </w:pPr>
-      <w:hyperlink w:anchor="_Toc430264926" w:history="1">
+      <w:hyperlink w:anchor="_Toc430614584" w:history="1">
         <w:r>
           <w:rPr>
             <w:rStyle w:val="Hyperlink"/>
@@ -2932,7 +2932,7 @@
             <w:noProof/>
             <w:webHidden/>
           </w:rPr>
-          <w:instrText xml:space="preserve"> PAGEREF _Toc430264926 \h </w:instrText>
+          <w:instrText xml:space="preserve"> PAGEREF _Toc430614584 \h </w:instrText>
         </w:r>
         <w:r>
           <w:rPr>
@@ -2972,7 +2972,7 @@
           <w:sz w:val="22"/>
         </w:rPr>
       </w:pPr>
-      <w:hyperlink w:anchor="_Toc430264927" w:history="1">
+      <w:hyperlink w:anchor="_Toc430614585" w:history="1">
         <w:r>
           <w:rPr>
             <w:rStyle w:val="Hyperlink"/>
@@ -3014,7 +3014,7 @@
             <w:noProof/>
             <w:webHidden/>
           </w:rPr>
-          <w:instrText xml:space="preserve"> PAGEREF _Toc430264927 \h </w:instrText>
+          <w:instrText xml:space="preserve"> PAGEREF _Toc430614585 \h </w:instrText>
         </w:r>
         <w:r>
           <w:rPr>
@@ -3054,7 +3054,7 @@
           <w:sz w:val="22"/>
         </w:rPr>
       </w:pPr>
-      <w:hyperlink w:anchor="_Toc430264928" w:history="1">
+      <w:hyperlink w:anchor="_Toc430614586" w:history="1">
         <w:r>
           <w:rPr>
             <w:rStyle w:val="Hyperlink"/>
@@ -3096,7 +3096,7 @@
             <w:noProof/>
             <w:webHidden/>
           </w:rPr>
-          <w:instrText xml:space="preserve"> PAGEREF _Toc430264928 \h </w:instrText>
+          <w:instrText xml:space="preserve"> PAGEREF _Toc430614586 \h </w:instrText>
         </w:r>
         <w:r>
           <w:rPr>
@@ -3136,7 +3136,7 @@
           <w:sz w:val="22"/>
         </w:rPr>
       </w:pPr>
-      <w:hyperlink w:anchor="_Toc430264929" w:history="1">
+      <w:hyperlink w:anchor="_Toc430614587" w:history="1">
         <w:r>
           <w:rPr>
             <w:rStyle w:val="Hyperlink"/>
@@ -3178,7 +3178,7 @@
             <w:noProof/>
             <w:webHidden/>
           </w:rPr>
-          <w:instrText xml:space="preserve"> PAGEREF _Toc430264929 \h </w:instrText>
+          <w:instrText xml:space="preserve"> PAGEREF _Toc430614587 \h </w:instrText>
         </w:r>
         <w:r>
           <w:rPr>
@@ -3218,7 +3218,7 @@
           <w:sz w:val="22"/>
         </w:rPr>
       </w:pPr>
-      <w:hyperlink w:anchor="_Toc430264930" w:history="1">
+      <w:hyperlink w:anchor="_Toc430614588" w:history="1">
         <w:r>
           <w:rPr>
             <w:rStyle w:val="Hyperlink"/>
@@ -3260,7 +3260,7 @@
             <w:noProof/>
             <w:webHidden/>
           </w:rPr>
-          <w:instrText xml:space="preserve"> PAGEREF _Toc430264930 \h </w:instrText>
+          <w:instrText xml:space="preserve"> PAGEREF _Toc430614588 \h </w:instrText>
         </w:r>
         <w:r>
           <w:rPr>
@@ -3300,7 +3300,7 @@
           <w:sz w:val="22"/>
         </w:rPr>
       </w:pPr>
-      <w:hyperlink w:anchor="_Toc430264931" w:history="1">
+      <w:hyperlink w:anchor="_Toc430614589" w:history="1">
         <w:r>
           <w:rPr>
             <w:rStyle w:val="Hyperlink"/>
@@ -3342,7 +3342,7 @@
             <w:noProof/>
             <w:webHidden/>
           </w:rPr>
-          <w:instrText xml:space="preserve"> PAGEREF _Toc430264931 \h </w:instrText>
+          <w:instrText xml:space="preserve"> PAGEREF _Toc430614589 \h </w:instrText>
         </w:r>
         <w:r>
           <w:rPr>
@@ -3386,7 +3386,7 @@
           <w:sz w:val="22"/>
         </w:rPr>
       </w:pPr>
-      <w:hyperlink w:anchor="_Toc430264932" w:history="1">
+      <w:hyperlink w:anchor="_Toc430614590" w:history="1">
         <w:r>
           <w:rPr>
             <w:rStyle w:val="Hyperlink"/>
@@ -3428,7 +3428,7 @@
             <w:noProof/>
             <w:webHidden/>
           </w:rPr>
-          <w:instrText xml:space="preserve"> PAGEREF _Toc430264932 \h </w:instrText>
+          <w:instrText xml:space="preserve"> PAGEREF _Toc430614590 \h </w:instrText>
         </w:r>
         <w:r>
           <w:rPr>
@@ -3468,7 +3468,7 @@
           <w:sz w:val="22"/>
         </w:rPr>
       </w:pPr>
-      <w:hyperlink w:anchor="_Toc430264933" w:history="1">
+      <w:hyperlink w:anchor="_Toc430614591" w:history="1">
         <w:r>
           <w:rPr>
             <w:rStyle w:val="Hyperlink"/>
@@ -3510,7 +3510,7 @@
             <w:noProof/>
             <w:webHidden/>
           </w:rPr>
-          <w:instrText xml:space="preserve"> PAGEREF _Toc430264933 \h </w:instrText>
+          <w:instrText xml:space="preserve"> PAGEREF _Toc430614591 \h </w:instrText>
         </w:r>
         <w:r>
           <w:rPr>
@@ -3550,7 +3550,7 @@
           <w:sz w:val="22"/>
         </w:rPr>
       </w:pPr>
-      <w:hyperlink w:anchor="_Toc430264934" w:history="1">
+      <w:hyperlink w:anchor="_Toc430614592" w:history="1">
         <w:r>
           <w:rPr>
             <w:rStyle w:val="Hyperlink"/>
@@ -3592,7 +3592,7 @@
             <w:noProof/>
             <w:webHidden/>
           </w:rPr>
-          <w:instrText xml:space="preserve"> PAGEREF _Toc430264934 \h </w:instrText>
+          <w:instrText xml:space="preserve"> PAGEREF _Toc430614592 \h </w:instrText>
         </w:r>
         <w:r>
           <w:rPr>
@@ -3632,7 +3632,7 @@
           <w:sz w:val="22"/>
         </w:rPr>
       </w:pPr>
-      <w:hyperlink w:anchor="_Toc430264935" w:history="1">
+      <w:hyperlink w:anchor="_Toc430614593" w:history="1">
         <w:r>
           <w:rPr>
             <w:rStyle w:val="Hyperlink"/>
@@ -3674,7 +3674,7 @@
             <w:noProof/>
             <w:webHidden/>
           </w:rPr>
-          <w:instrText xml:space="preserve"> PAGEREF _Toc430264935 \h </w:instrText>
+          <w:instrText xml:space="preserve"> PAGEREF _Toc430614593 \h </w:instrText>
         </w:r>
         <w:r>
           <w:rPr>
@@ -3718,7 +3718,7 @@
           <w:sz w:val="22"/>
         </w:rPr>
       </w:pPr>
-      <w:hyperlink w:anchor="_Toc430264936" w:history="1">
+      <w:hyperlink w:anchor="_Toc430614594" w:history="1">
         <w:r>
           <w:rPr>
             <w:rStyle w:val="Hyperlink"/>
@@ -3760,7 +3760,7 @@
             <w:noProof/>
             <w:webHidden/>
           </w:rPr>
-          <w:instrText xml:space="preserve"> PAGEREF _Toc430264936 \h </w:instrText>
+          <w:instrText xml:space="preserve"> PAGEREF _Toc430614594 \h </w:instrText>
         </w:r>
         <w:r>
           <w:rPr>
@@ -3804,7 +3804,7 @@
           <w:sz w:val="22"/>
         </w:rPr>
       </w:pPr>
-      <w:hyperlink w:anchor="_Toc430264937" w:history="1">
+      <w:hyperlink w:anchor="_Toc430614595" w:history="1">
         <w:r>
           <w:rPr>
             <w:rStyle w:val="Hyperlink"/>
@@ -3846,7 +3846,7 @@
             <w:noProof/>
             <w:webHidden/>
           </w:rPr>
-          <w:instrText xml:space="preserve"> PAGEREF _Toc430264937 \h </w:instrText>
+          <w:instrText xml:space="preserve"> PAGEREF _Toc430614595 \h </w:instrText>
         </w:r>
         <w:r>
           <w:rPr>
@@ -3890,7 +3890,7 @@
           <w:sz w:val="22"/>
         </w:rPr>
       </w:pPr>
-      <w:hyperlink w:anchor="_Toc430264938" w:history="1">
+      <w:hyperlink w:anchor="_Toc430614596" w:history="1">
         <w:r>
           <w:rPr>
             <w:rStyle w:val="Hyperlink"/>
@@ -3932,7 +3932,7 @@
             <w:noProof/>
             <w:webHidden/>
           </w:rPr>
-          <w:instrText xml:space="preserve"> PAGEREF _Toc430264938 \h </w:instrText>
+          <w:instrText xml:space="preserve"> PAGEREF _Toc430614596 \h </w:instrText>
         </w:r>
         <w:r>
           <w:rPr>
@@ -3976,7 +3976,7 @@
           <w:sz w:val="22"/>
         </w:rPr>
       </w:pPr>
-      <w:hyperlink w:anchor="_Toc430264939" w:history="1">
+      <w:hyperlink w:anchor="_Toc430614597" w:history="1">
         <w:r>
           <w:rPr>
             <w:rStyle w:val="Hyperlink"/>
@@ -4018,7 +4018,7 @@
             <w:noProof/>
             <w:webHidden/>
           </w:rPr>
-          <w:instrText xml:space="preserve"> PAGEREF _Toc430264939 \h </w:instrText>
+          <w:instrText xml:space="preserve"> PAGEREF _Toc430614597 \h </w:instrText>
         </w:r>
         <w:r>
           <w:rPr>
@@ -4058,7 +4058,7 @@
           <w:sz w:val="22"/>
         </w:rPr>
       </w:pPr>
-      <w:hyperlink w:anchor="_Toc430264940" w:history="1">
+      <w:hyperlink w:anchor="_Toc430614598" w:history="1">
         <w:r>
           <w:rPr>
             <w:rStyle w:val="Hyperlink"/>
@@ -4100,7 +4100,7 @@
             <w:noProof/>
             <w:webHidden/>
           </w:rPr>
-          <w:instrText xml:space="preserve"> PAGEREF _Toc430264940 \h </w:instrText>
+          <w:instrText xml:space="preserve"> PAGEREF _Toc430614598 \h </w:instrText>
         </w:r>
         <w:r>
           <w:rPr>
@@ -4144,7 +4144,7 @@
           <w:sz w:val="22"/>
         </w:rPr>
       </w:pPr>
-      <w:hyperlink w:anchor="_Toc430264941" w:history="1">
+      <w:hyperlink w:anchor="_Toc430614599" w:history="1">
         <w:r>
           <w:rPr>
             <w:rStyle w:val="Hyperlink"/>
@@ -4186,7 +4186,7 @@
             <w:noProof/>
             <w:webHidden/>
           </w:rPr>
-          <w:instrText xml:space="preserve"> PAGEREF _Toc430264941 \h </w:instrText>
+          <w:instrText xml:space="preserve"> PAGEREF _Toc430614599 \h </w:instrText>
         </w:r>
         <w:r>
           <w:rPr>
@@ -4230,7 +4230,7 @@
           <w:sz w:val="22"/>
         </w:rPr>
       </w:pPr>
-      <w:hyperlink w:anchor="_Toc430264942" w:history="1">
+      <w:hyperlink w:anchor="_Toc430614600" w:history="1">
         <w:r>
           <w:rPr>
             <w:rStyle w:val="Hyperlink"/>
@@ -4272,7 +4272,7 @@
             <w:noProof/>
             <w:webHidden/>
           </w:rPr>
-          <w:instrText xml:space="preserve"> PAGEREF _Toc430264942 \h </w:instrText>
+          <w:instrText xml:space="preserve"> PAGEREF _Toc430614600 \h </w:instrText>
         </w:r>
         <w:r>
           <w:rPr>
@@ -4312,7 +4312,7 @@
           <w:sz w:val="22"/>
         </w:rPr>
       </w:pPr>
-      <w:hyperlink w:anchor="_Toc430264943" w:history="1">
+      <w:hyperlink w:anchor="_Toc430614601" w:history="1">
         <w:r>
           <w:rPr>
             <w:rStyle w:val="Hyperlink"/>
@@ -4354,7 +4354,7 @@
             <w:noProof/>
             <w:webHidden/>
           </w:rPr>
-          <w:instrText xml:space="preserve"> PAGEREF _Toc430264943 \h </w:instrText>
+          <w:instrText xml:space="preserve"> PAGEREF _Toc430614601 \h </w:instrText>
         </w:r>
         <w:r>
           <w:rPr>
@@ -4398,7 +4398,7 @@
           <w:sz w:val="22"/>
         </w:rPr>
       </w:pPr>
-      <w:hyperlink w:anchor="_Toc430264944" w:history="1">
+      <w:hyperlink w:anchor="_Toc430614602" w:history="1">
         <w:r>
           <w:rPr>
             <w:rStyle w:val="Hyperlink"/>
@@ -4440,7 +4440,7 @@
             <w:noProof/>
             <w:webHidden/>
           </w:rPr>
-          <w:instrText xml:space="preserve"> PAGEREF _Toc430264944 \h </w:instrText>
+          <w:instrText xml:space="preserve"> PAGEREF _Toc430614602 \h </w:instrText>
         </w:r>
         <w:r>
           <w:rPr>
@@ -4461,6 +4461,92 @@
             <w:webHidden/>
           </w:rPr>
           <w:t>47</w:t>
+        </w:r>
+        <w:r>
+          <w:rPr>
+            <w:noProof/>
+            <w:webHidden/>
+          </w:rPr>
+          <w:fldChar w:fldCharType="end"/>
+        </w:r>
+      </w:hyperlink>
+    </w:p>
+    <w:p>
+      <w:pPr>
+        <w:pStyle w:val="TOC3"/>
+        <w:tabs>
+          <w:tab w:val="left" w:pos="1320"/>
+          <w:tab w:val="right" w:leader="dot" w:pos="9395"/>
+        </w:tabs>
+        <w:rPr>
+          <w:rFonts w:asciiTheme="minorHAnsi" w:eastAsiaTheme="minorEastAsia" w:hAnsiTheme="minorHAnsi" w:cstheme="minorBidi"/>
+          <w:noProof/>
+          <w:sz w:val="22"/>
+        </w:rPr>
+      </w:pPr>
+      <w:hyperlink w:anchor="_Toc430614603" w:history="1">
+        <w:r>
+          <w:rPr>
+            <w:rStyle w:val="Hyperlink"/>
+            <w:noProof/>
+          </w:rPr>
+          <w:t>7.5.2</w:t>
+        </w:r>
+        <w:r>
+          <w:rPr>
+            <w:rFonts w:asciiTheme="minorHAnsi" w:eastAsiaTheme="minorEastAsia" w:hAnsiTheme="minorHAnsi" w:cstheme="minorBidi"/>
+            <w:noProof/>
+            <w:sz w:val="22"/>
+          </w:rPr>
+          <w:tab/>
+        </w:r>
+        <w:r>
+          <w:rPr>
+            <w:rStyle w:val="Hyperlink"/>
+            <w:noProof/>
+          </w:rPr>
+          <w:t>Applications</w:t>
+        </w:r>
+        <w:r>
+          <w:rPr>
+            <w:noProof/>
+            <w:webHidden/>
+          </w:rPr>
+          <w:tab/>
+        </w:r>
+        <w:r>
+          <w:rPr>
+            <w:noProof/>
+            <w:webHidden/>
+          </w:rPr>
+          <w:fldChar w:fldCharType="begin"/>
+        </w:r>
+        <w:r>
+          <w:rPr>
+            <w:noProof/>
+            <w:webHidden/>
+          </w:rPr>
+          <w:instrText xml:space="preserve"> PAGEREF _Toc430614603 \h </w:instrText>
+        </w:r>
+        <w:r>
+          <w:rPr>
+            <w:noProof/>
+            <w:webHidden/>
+          </w:rPr>
+        </w:r>
+        <w:r>
+          <w:rPr>
+            <w:noProof/>
+            <w:webHidden/>
+          </w:rPr>
+          <w:fldChar w:fldCharType="separate"/>
+        </w:r>
+        <w:r>
+          <w:rPr>
+            <w:noProof/>
+            <w:webHidden/>
+          </w:rPr>
+          <w:t>53</w:t>
         </w:r>
         <w:r>
           <w:rPr>
@@ -4484,7 +4570,7 @@
           <w:sz w:val="22"/>
         </w:rPr>
       </w:pPr>
-      <w:hyperlink w:anchor="_Toc430264945" w:history="1">
+      <w:hyperlink w:anchor="_Toc430614604" w:history="1">
         <w:r>
           <w:rPr>
             <w:rStyle w:val="Hyperlink"/>
@@ -4526,7 +4612,7 @@
             <w:noProof/>
             <w:webHidden/>
           </w:rPr>
-          <w:instrText xml:space="preserve"> PAGEREF _Toc430264945 \h </w:instrText>
+          <w:instrText xml:space="preserve"> PAGEREF _Toc430614604 \h </w:instrText>
         </w:r>
         <w:r>
           <w:rPr>
@@ -4546,7 +4632,7 @@
             <w:noProof/>
             <w:webHidden/>
           </w:rPr>
-          <w:t>54</w:t>
+          <w:t>57</w:t>
         </w:r>
         <w:r>
           <w:rPr>
@@ -4570,7 +4656,7 @@
           <w:sz w:val="22"/>
         </w:rPr>
       </w:pPr>
-      <w:hyperlink w:anchor="_Toc430264946" w:history="1">
+      <w:hyperlink w:anchor="_Toc430614605" w:history="1">
         <w:r>
           <w:rPr>
             <w:rStyle w:val="Hyperlink"/>
@@ -4612,7 +4698,7 @@
             <w:noProof/>
             <w:webHidden/>
           </w:rPr>
-          <w:instrText xml:space="preserve"> PAGEREF _Toc430264946 \h </w:instrText>
+          <w:instrText xml:space="preserve"> PAGEREF _Toc430614605 \h </w:instrText>
         </w:r>
         <w:r>
           <w:rPr>
@@ -4632,7 +4718,7 @@
             <w:noProof/>
             <w:webHidden/>
           </w:rPr>
-          <w:t>55</w:t>
+          <w:t>58</w:t>
         </w:r>
         <w:r>
           <w:rPr>
@@ -4655,7 +4741,7 @@
           <w:sz w:val="22"/>
         </w:rPr>
       </w:pPr>
-      <w:hyperlink w:anchor="_Toc430264947" w:history="1">
+      <w:hyperlink w:anchor="_Toc430614606" w:history="1">
         <w:r>
           <w:rPr>
             <w:rStyle w:val="Hyperlink"/>
@@ -4682,7 +4768,7 @@
             <w:noProof/>
             <w:webHidden/>
           </w:rPr>
-          <w:instrText xml:space="preserve"> PAGEREF _Toc430264947 \h </w:instrText>
+          <w:instrText xml:space="preserve"> PAGEREF _Toc430614606 \h </w:instrText>
         </w:r>
         <w:r>
           <w:rPr>
@@ -4702,7 +4788,7 @@
             <w:noProof/>
             <w:webHidden/>
           </w:rPr>
-          <w:t>58</w:t>
+          <w:t>61</w:t>
         </w:r>
         <w:r>
           <w:rPr>
@@ -4725,7 +4811,7 @@
           <w:sz w:val="22"/>
         </w:rPr>
       </w:pPr>
-      <w:hyperlink w:anchor="_Toc430264948" w:history="1">
+      <w:hyperlink w:anchor="_Toc430614607" w:history="1">
         <w:r>
           <w:rPr>
             <w:rStyle w:val="Hyperlink"/>
@@ -4752,7 +4838,7 @@
             <w:noProof/>
             <w:webHidden/>
           </w:rPr>
-          <w:instrText xml:space="preserve"> PAGEREF _Toc430264948 \h </w:instrText>
+          <w:instrText xml:space="preserve"> PAGEREF _Toc430614607 \h </w:instrText>
         </w:r>
         <w:r>
           <w:rPr>
@@ -4772,7 +4858,7 @@
             <w:noProof/>
             <w:webHidden/>
           </w:rPr>
-          <w:t>59</w:t>
+          <w:t>62</w:t>
         </w:r>
         <w:r>
           <w:rPr>
@@ -4795,7 +4881,7 @@
           <w:sz w:val="22"/>
         </w:rPr>
       </w:pPr>
-      <w:hyperlink w:anchor="_Toc430264949" w:history="1">
+      <w:hyperlink w:anchor="_Toc430614608" w:history="1">
         <w:r>
           <w:rPr>
             <w:rStyle w:val="Hyperlink"/>
@@ -4822,7 +4908,7 @@
             <w:noProof/>
             <w:webHidden/>
           </w:rPr>
-          <w:instrText xml:space="preserve"> PAGEREF _Toc430264949 \h </w:instrText>
+          <w:instrText xml:space="preserve"> PAGEREF _Toc430614608 \h </w:instrText>
         </w:r>
         <w:r>
           <w:rPr>
@@ -4842,7 +4928,7 @@
             <w:noProof/>
             <w:webHidden/>
           </w:rPr>
-          <w:t>60</w:t>
+          <w:t>63</w:t>
         </w:r>
         <w:r>
           <w:rPr>
@@ -4865,7 +4951,7 @@
           <w:sz w:val="22"/>
         </w:rPr>
       </w:pPr>
-      <w:hyperlink w:anchor="_Toc430264950" w:history="1">
+      <w:hyperlink w:anchor="_Toc430614609" w:history="1">
         <w:r>
           <w:rPr>
             <w:rStyle w:val="Hyperlink"/>
@@ -4892,7 +4978,7 @@
             <w:noProof/>
             <w:webHidden/>
           </w:rPr>
-          <w:instrText xml:space="preserve"> PAGEREF _Toc430264950 \h </w:instrText>
+          <w:instrText xml:space="preserve"> PAGEREF _Toc430614609 \h </w:instrText>
         </w:r>
         <w:r>
           <w:rPr>
@@ -4912,7 +4998,7 @@
             <w:noProof/>
             <w:webHidden/>
           </w:rPr>
-          <w:t>67</w:t>
+          <w:t>71</w:t>
         </w:r>
         <w:r>
           <w:rPr>
@@ -4935,7 +5021,7 @@
           <w:sz w:val="22"/>
         </w:rPr>
       </w:pPr>
-      <w:hyperlink w:anchor="_Toc430264951" w:history="1">
+      <w:hyperlink w:anchor="_Toc430614610" w:history="1">
         <w:r>
           <w:rPr>
             <w:rStyle w:val="Hyperlink"/>
@@ -4962,7 +5048,7 @@
             <w:noProof/>
             <w:webHidden/>
           </w:rPr>
-          <w:instrText xml:space="preserve"> PAGEREF _Toc430264951 \h </w:instrText>
+          <w:instrText xml:space="preserve"> PAGEREF _Toc430614610 \h </w:instrText>
         </w:r>
         <w:r>
           <w:rPr>
@@ -4982,7 +5068,7 @@
             <w:noProof/>
             <w:webHidden/>
           </w:rPr>
-          <w:t>67</w:t>
+          <w:t>71</w:t>
         </w:r>
         <w:r>
           <w:rPr>
@@ -5009,7 +5095,7 @@
       <w:r>
         <w:br w:type="page"/>
       </w:r>
-      <w:bookmarkStart w:id="2" w:name="_Toc430264913"/>
+      <w:bookmarkStart w:id="2" w:name="_Toc430614571"/>
       <w:r>
         <w:rPr>
           <w:rStyle w:val="Heading1Char"/>
@@ -5074,7 +5160,7 @@
       <w:pPr>
         <w:pStyle w:val="Heading1"/>
       </w:pPr>
-      <w:bookmarkStart w:id="3" w:name="_Toc430264914"/>
+      <w:bookmarkStart w:id="3" w:name="_Toc430614572"/>
       <w:r>
         <w:lastRenderedPageBreak/>
         <w:t>Pr</w:t>
@@ -5117,7 +5203,6 @@
           <w:id w:val="-1906829420"/>
           <w:citation/>
         </w:sdtPr>
-        <w:sdtEndPr/>
         <w:sdtContent>
           <w:r>
             <w:fldChar w:fldCharType="begin"/>
@@ -5163,7 +5248,6 @@
           <w:id w:val="-1049764428"/>
           <w:citation/>
         </w:sdtPr>
-        <w:sdtEndPr/>
         <w:sdtContent>
           <w:r>
             <w:fldChar w:fldCharType="begin"/>
@@ -5259,7 +5343,6 @@
           <w:id w:val="826328966"/>
           <w:citation/>
         </w:sdtPr>
-        <w:sdtEndPr/>
         <w:sdtContent>
           <w:r>
             <w:fldChar w:fldCharType="begin"/>
@@ -5325,7 +5408,7 @@
       <w:pPr>
         <w:pStyle w:val="Heading1"/>
       </w:pPr>
-      <w:bookmarkStart w:id="4" w:name="_Toc430264915"/>
+      <w:bookmarkStart w:id="4" w:name="_Toc430614573"/>
       <w:r>
         <w:lastRenderedPageBreak/>
         <w:t>Description of the project</w:t>
@@ -5682,7 +5765,7 @@
       <w:pPr>
         <w:pStyle w:val="Heading1"/>
       </w:pPr>
-      <w:bookmarkStart w:id="5" w:name="_Toc430264916"/>
+      <w:bookmarkStart w:id="5" w:name="_Toc430614574"/>
       <w:r>
         <w:lastRenderedPageBreak/>
         <w:t>State of the art</w:t>
@@ -5700,7 +5783,7 @@
       <w:pPr>
         <w:pStyle w:val="Heading2"/>
       </w:pPr>
-      <w:bookmarkStart w:id="6" w:name="_Toc430264917"/>
+      <w:bookmarkStart w:id="6" w:name="_Toc430614575"/>
       <w:r>
         <w:t>ITIL</w:t>
       </w:r>
@@ -5716,7 +5799,6 @@
           <w:id w:val="-1158453993"/>
           <w:citation/>
         </w:sdtPr>
-        <w:sdtEndPr/>
         <w:sdtContent>
           <w:r>
             <w:fldChar w:fldCharType="begin"/>
@@ -5850,7 +5932,7 @@
       <w:pPr>
         <w:pStyle w:val="Heading2"/>
       </w:pPr>
-      <w:bookmarkStart w:id="7" w:name="_Toc430264918"/>
+      <w:bookmarkStart w:id="7" w:name="_Toc430614576"/>
       <w:r>
         <w:t>Configuration Management Database (CMDB)</w:t>
       </w:r>
@@ -5959,7 +6041,6 @@
           <w:id w:val="-173034158"/>
           <w:citation/>
         </w:sdtPr>
-        <w:sdtEndPr/>
         <w:sdtContent>
           <w:r>
             <w:fldChar w:fldCharType="begin"/>
@@ -5998,7 +6079,6 @@
           <w:id w:val="-968820230"/>
           <w:citation/>
         </w:sdtPr>
-        <w:sdtEndPr/>
         <w:sdtContent>
           <w:r>
             <w:fldChar w:fldCharType="begin"/>
@@ -6047,7 +6127,6 @@
           <w:id w:val="889225454"/>
           <w:citation/>
         </w:sdtPr>
-        <w:sdtEndPr/>
         <w:sdtContent>
           <w:r>
             <w:fldChar w:fldCharType="begin"/>
@@ -6097,7 +6176,6 @@
           <w:id w:val="-1787343102"/>
           <w:citation/>
         </w:sdtPr>
-        <w:sdtEndPr/>
         <w:sdtContent>
           <w:r>
             <w:fldChar w:fldCharType="begin"/>
@@ -6162,7 +6240,7 @@
       <w:pPr>
         <w:pStyle w:val="Heading1"/>
       </w:pPr>
-      <w:bookmarkStart w:id="8" w:name="_Toc430264919"/>
+      <w:bookmarkStart w:id="8" w:name="_Toc430614577"/>
       <w:r>
         <w:lastRenderedPageBreak/>
         <w:t>Problem analysis and our solution: a cloud-based CMDB</w:t>
@@ -6202,7 +6280,7 @@
           <w:rFonts w:eastAsia="Calibri"/>
         </w:rPr>
       </w:pPr>
-      <w:bookmarkStart w:id="9" w:name="_Toc430264920"/>
+      <w:bookmarkStart w:id="9" w:name="_Toc430614578"/>
       <w:r>
         <w:rPr>
           <w:rFonts w:eastAsia="Calibri"/>
@@ -6221,7 +6299,6 @@
           <w:id w:val="400493163"/>
           <w:citation/>
         </w:sdtPr>
-        <w:sdtEndPr/>
         <w:sdtContent>
           <w:r>
             <w:fldChar w:fldCharType="begin"/>
@@ -6409,7 +6486,7 @@
           <w:rFonts w:eastAsia="Calibri"/>
         </w:rPr>
       </w:pPr>
-      <w:bookmarkStart w:id="10" w:name="_Toc430264921"/>
+      <w:bookmarkStart w:id="10" w:name="_Toc430614579"/>
       <w:r>
         <w:rPr>
           <w:rFonts w:eastAsia="Calibri"/>
@@ -6462,7 +6539,7 @@
           <w:rFonts w:eastAsia="Calibri"/>
         </w:rPr>
       </w:pPr>
-      <w:bookmarkStart w:id="11" w:name="_Toc430264922"/>
+      <w:bookmarkStart w:id="11" w:name="_Toc430614580"/>
       <w:r>
         <w:rPr>
           <w:rFonts w:eastAsia="Calibri"/>
@@ -6515,7 +6592,6 @@
           <w:id w:val="-1172571664"/>
           <w:citation/>
         </w:sdtPr>
-        <w:sdtEndPr/>
         <w:sdtContent>
           <w:r>
             <w:rPr>
@@ -6574,7 +6650,6 @@
           <w:id w:val="984514540"/>
           <w:citation/>
         </w:sdtPr>
-        <w:sdtEndPr/>
         <w:sdtContent>
           <w:r>
             <w:fldChar w:fldCharType="begin"/>
@@ -6629,7 +6704,7 @@
                     </pic:cNvPicPr>
                   </pic:nvPicPr>
                   <pic:blipFill>
-                    <a:blip r:embed="rId17">
+                    <a:blip r:embed="rId16">
                       <a:extLst>
                         <a:ext uri="{28A0092B-C50C-407E-A947-70E740481C1C}">
                           <a14:useLocalDpi xmlns:a14="http://schemas.microsoft.com/office/drawing/2010/main" val="0"/>
@@ -6669,7 +6744,7 @@
           <w:sz w:val="24"/>
         </w:rPr>
       </w:pPr>
-      <w:bookmarkStart w:id="12" w:name="_Toc430264878"/>
+      <w:bookmarkStart w:id="12" w:name="_Toc430614611"/>
       <w:r>
         <w:t xml:space="preserve">Figure </w:t>
       </w:r>
@@ -6780,7 +6855,6 @@
           <w:id w:val="-2028008752"/>
           <w:citation/>
         </w:sdtPr>
-        <w:sdtEndPr/>
         <w:sdtContent>
           <w:r>
             <w:fldChar w:fldCharType="begin"/>
@@ -6831,7 +6905,7 @@
           <w:rFonts w:eastAsia="Calibri"/>
         </w:rPr>
       </w:pPr>
-      <w:bookmarkStart w:id="13" w:name="_Toc430264923"/>
+      <w:bookmarkStart w:id="13" w:name="_Toc430614581"/>
       <w:r>
         <w:rPr>
           <w:rFonts w:eastAsia="Calibri"/>
@@ -6880,7 +6954,7 @@
           <w:rFonts w:eastAsia="Calibri"/>
         </w:rPr>
       </w:pPr>
-      <w:bookmarkStart w:id="14" w:name="_Toc430264924"/>
+      <w:bookmarkStart w:id="14" w:name="_Toc430614582"/>
       <w:r>
         <w:rPr>
           <w:rFonts w:eastAsia="Calibri"/>
@@ -6904,7 +6978,6 @@
           <w:id w:val="-13540998"/>
           <w:citation/>
         </w:sdtPr>
-        <w:sdtEndPr/>
         <w:sdtContent>
           <w:r>
             <w:fldChar w:fldCharType="begin"/>
@@ -6937,7 +7010,6 @@
           <w:id w:val="1196505660"/>
           <w:citation/>
         </w:sdtPr>
-        <w:sdtEndPr/>
         <w:sdtContent>
           <w:r>
             <w:fldChar w:fldCharType="begin"/>
@@ -6979,7 +7051,6 @@
           <w:id w:val="-1037345430"/>
           <w:citation/>
         </w:sdtPr>
-        <w:sdtEndPr/>
         <w:sdtContent>
           <w:r>
             <w:fldChar w:fldCharType="begin"/>
@@ -7041,7 +7112,6 @@
           <w:id w:val="-1556851217"/>
           <w:citation/>
         </w:sdtPr>
-        <w:sdtEndPr/>
         <w:sdtContent>
           <w:r>
             <w:fldChar w:fldCharType="begin"/>
@@ -7094,7 +7164,7 @@
                     <pic:cNvPicPr/>
                   </pic:nvPicPr>
                   <pic:blipFill>
-                    <a:blip r:embed="rId18" cstate="print">
+                    <a:blip r:embed="rId17" cstate="print">
                       <a:extLst>
                         <a:ext uri="{28A0092B-C50C-407E-A947-70E740481C1C}">
                           <a14:useLocalDpi xmlns:a14="http://schemas.microsoft.com/office/drawing/2010/main" val="0"/>
@@ -7126,7 +7196,7 @@
         <w:pStyle w:val="Caption"/>
         <w:jc w:val="center"/>
       </w:pPr>
-      <w:bookmarkStart w:id="15" w:name="_Toc430264879"/>
+      <w:bookmarkStart w:id="15" w:name="_Toc430614612"/>
       <w:r>
         <w:t xml:space="preserve">Figure </w:t>
       </w:r>
@@ -7175,7 +7245,6 @@
           <w:id w:val="277607938"/>
           <w:citation/>
         </w:sdtPr>
-        <w:sdtEndPr/>
         <w:sdtContent>
           <w:r>
             <w:fldChar w:fldCharType="begin"/>
@@ -7237,7 +7306,6 @@
           <w:id w:val="1754092689"/>
           <w:citation/>
         </w:sdtPr>
-        <w:sdtEndPr/>
         <w:sdtContent>
           <w:r>
             <w:fldChar w:fldCharType="begin"/>
@@ -7292,7 +7360,7 @@
                     </pic:cNvPicPr>
                   </pic:nvPicPr>
                   <pic:blipFill>
-                    <a:blip r:embed="rId19">
+                    <a:blip r:embed="rId18">
                       <a:extLst>
                         <a:ext uri="{28A0092B-C50C-407E-A947-70E740481C1C}">
                           <a14:useLocalDpi xmlns:a14="http://schemas.microsoft.com/office/drawing/2010/main" val="0"/>
@@ -7329,7 +7397,7 @@
         <w:pStyle w:val="Caption"/>
         <w:jc w:val="center"/>
       </w:pPr>
-      <w:bookmarkStart w:id="16" w:name="_Toc430264880"/>
+      <w:bookmarkStart w:id="16" w:name="_Toc430614613"/>
       <w:r>
         <w:t xml:space="preserve">Figure </w:t>
       </w:r>
@@ -7558,7 +7626,7 @@
       <w:pPr>
         <w:pStyle w:val="Heading1"/>
       </w:pPr>
-      <w:bookmarkStart w:id="17" w:name="_Toc430264925"/>
+      <w:bookmarkStart w:id="17" w:name="_Toc430614583"/>
       <w:r>
         <w:lastRenderedPageBreak/>
         <w:t>Technologies used</w:t>
@@ -7588,7 +7656,7 @@
       <w:pPr>
         <w:pStyle w:val="Heading2"/>
       </w:pPr>
-      <w:bookmarkStart w:id="18" w:name="_Toc430264926"/>
+      <w:bookmarkStart w:id="18" w:name="_Toc430614584"/>
       <w:r>
         <w:t>Programming languages</w:t>
       </w:r>
@@ -7634,7 +7702,7 @@
       <w:pPr>
         <w:pStyle w:val="Heading2"/>
       </w:pPr>
-      <w:bookmarkStart w:id="19" w:name="_Toc430264927"/>
+      <w:bookmarkStart w:id="19" w:name="_Toc430614585"/>
       <w:r>
         <w:t>XAMPP</w:t>
       </w:r>
@@ -7668,7 +7736,6 @@
           <w:id w:val="746158377"/>
           <w:citation/>
         </w:sdtPr>
-        <w:sdtEndPr/>
         <w:sdtContent>
           <w:r>
             <w:fldChar w:fldCharType="begin"/>
@@ -7704,7 +7771,7 @@
       <w:pPr>
         <w:pStyle w:val="Heading2"/>
       </w:pPr>
-      <w:bookmarkStart w:id="20" w:name="_Toc430264928"/>
+      <w:bookmarkStart w:id="20" w:name="_Toc430614586"/>
       <w:r>
         <w:lastRenderedPageBreak/>
         <w:t>phpMyAdmin</w:t>
@@ -7727,7 +7794,6 @@
           <w:id w:val="1381058552"/>
           <w:citation/>
         </w:sdtPr>
-        <w:sdtEndPr/>
         <w:sdtContent>
           <w:r>
             <w:fldChar w:fldCharType="begin"/>
@@ -7798,7 +7864,7 @@
       <w:pPr>
         <w:pStyle w:val="Heading2"/>
       </w:pPr>
-      <w:bookmarkStart w:id="21" w:name="_Toc430264929"/>
+      <w:bookmarkStart w:id="21" w:name="_Toc430614587"/>
       <w:r>
         <w:t>jsTree</w:t>
       </w:r>
@@ -7820,7 +7886,6 @@
           <w:id w:val="1714160300"/>
           <w:citation/>
         </w:sdtPr>
-        <w:sdtEndPr/>
         <w:sdtContent>
           <w:r>
             <w:fldChar w:fldCharType="begin"/>
@@ -7859,7 +7924,7 @@
       <w:pPr>
         <w:pStyle w:val="Heading2"/>
       </w:pPr>
-      <w:bookmarkStart w:id="22" w:name="_Toc430264930"/>
+      <w:bookmarkStart w:id="22" w:name="_Toc430614588"/>
       <w:r>
         <w:t>Vis.js</w:t>
       </w:r>
@@ -7882,7 +7947,6 @@
           <w:id w:val="-63266548"/>
           <w:citation/>
         </w:sdtPr>
-        <w:sdtEndPr/>
         <w:sdtContent>
           <w:r>
             <w:fldChar w:fldCharType="begin"/>
@@ -7927,7 +7991,7 @@
       <w:pPr>
         <w:pStyle w:val="Heading2"/>
       </w:pPr>
-      <w:bookmarkStart w:id="23" w:name="_Toc430264931"/>
+      <w:bookmarkStart w:id="23" w:name="_Toc430614589"/>
       <w:r>
         <w:t>Aptana Studio</w:t>
       </w:r>
@@ -7946,7 +8010,6 @@
           <w:id w:val="-1434282127"/>
           <w:citation/>
         </w:sdtPr>
-        <w:sdtEndPr/>
         <w:sdtContent>
           <w:r>
             <w:fldChar w:fldCharType="begin"/>
@@ -8006,7 +8069,7 @@
       <w:pPr>
         <w:pStyle w:val="Heading1"/>
       </w:pPr>
-      <w:bookmarkStart w:id="24" w:name="_Toc430264932"/>
+      <w:bookmarkStart w:id="24" w:name="_Toc430614590"/>
       <w:r>
         <w:lastRenderedPageBreak/>
         <w:t>Implementation of the solution</w:t>
@@ -8039,7 +8102,7 @@
       <w:pPr>
         <w:pStyle w:val="Heading2"/>
       </w:pPr>
-      <w:bookmarkStart w:id="25" w:name="_Toc430264933"/>
+      <w:bookmarkStart w:id="25" w:name="_Toc430614591"/>
       <w:r>
         <w:t>Data model</w:t>
       </w:r>
@@ -8104,7 +8167,7 @@
                     <pic:cNvPicPr/>
                   </pic:nvPicPr>
                   <pic:blipFill>
-                    <a:blip r:embed="rId20">
+                    <a:blip r:embed="rId19">
                       <a:extLst>
                         <a:ext uri="{28A0092B-C50C-407E-A947-70E740481C1C}">
                           <a14:useLocalDpi xmlns:a14="http://schemas.microsoft.com/office/drawing/2010/main" val="0"/>
@@ -8136,7 +8199,7 @@
         <w:pStyle w:val="Caption"/>
         <w:jc w:val="center"/>
       </w:pPr>
-      <w:bookmarkStart w:id="26" w:name="_Toc430264881"/>
+      <w:bookmarkStart w:id="26" w:name="_Toc430614614"/>
       <w:r>
         <w:t xml:space="preserve">Figure </w:t>
       </w:r>
@@ -8220,7 +8283,7 @@
                     <pic:cNvPicPr/>
                   </pic:nvPicPr>
                   <pic:blipFill>
-                    <a:blip r:embed="rId21">
+                    <a:blip r:embed="rId20">
                       <a:extLst>
                         <a:ext uri="{28A0092B-C50C-407E-A947-70E740481C1C}">
                           <a14:useLocalDpi xmlns:a14="http://schemas.microsoft.com/office/drawing/2010/main" val="0"/>
@@ -8252,7 +8315,7 @@
         <w:pStyle w:val="Caption"/>
         <w:jc w:val="center"/>
       </w:pPr>
-      <w:bookmarkStart w:id="27" w:name="_Toc430264882"/>
+      <w:bookmarkStart w:id="27" w:name="_Toc430614615"/>
       <w:r>
         <w:t xml:space="preserve">Figure </w:t>
       </w:r>
@@ -8599,7 +8662,7 @@
                     <pic:cNvPicPr/>
                   </pic:nvPicPr>
                   <pic:blipFill>
-                    <a:blip r:embed="rId22">
+                    <a:blip r:embed="rId21">
                       <a:extLst>
                         <a:ext uri="{28A0092B-C50C-407E-A947-70E740481C1C}">
                           <a14:useLocalDpi xmlns:a14="http://schemas.microsoft.com/office/drawing/2010/main" val="0"/>
@@ -8631,7 +8694,7 @@
         <w:pStyle w:val="Caption"/>
         <w:jc w:val="center"/>
       </w:pPr>
-      <w:bookmarkStart w:id="28" w:name="_Toc430264883"/>
+      <w:bookmarkStart w:id="28" w:name="_Toc430614616"/>
       <w:r>
         <w:t xml:space="preserve">Figure </w:t>
       </w:r>
@@ -8732,7 +8795,7 @@
       <w:pPr>
         <w:pStyle w:val="Heading2"/>
       </w:pPr>
-      <w:bookmarkStart w:id="29" w:name="_Toc430264934"/>
+      <w:bookmarkStart w:id="29" w:name="_Toc430614592"/>
       <w:r>
         <w:lastRenderedPageBreak/>
         <w:t>User administration</w:t>
@@ -8778,7 +8841,7 @@
                     <pic:cNvPicPr/>
                   </pic:nvPicPr>
                   <pic:blipFill>
-                    <a:blip r:embed="rId23" cstate="print">
+                    <a:blip r:embed="rId22" cstate="print">
                       <a:extLst>
                         <a:ext uri="{28A0092B-C50C-407E-A947-70E740481C1C}">
                           <a14:useLocalDpi xmlns:a14="http://schemas.microsoft.com/office/drawing/2010/main" val="0"/>
@@ -8810,7 +8873,7 @@
         <w:pStyle w:val="Caption"/>
         <w:jc w:val="center"/>
       </w:pPr>
-      <w:bookmarkStart w:id="30" w:name="_Toc430264884"/>
+      <w:bookmarkStart w:id="30" w:name="_Toc430614617"/>
       <w:r>
         <w:t xml:space="preserve">Figure </w:t>
       </w:r>
@@ -8890,7 +8953,7 @@
                     <pic:cNvPicPr/>
                   </pic:nvPicPr>
                   <pic:blipFill>
-                    <a:blip r:embed="rId24">
+                    <a:blip r:embed="rId23">
                       <a:extLst>
                         <a:ext uri="{28A0092B-C50C-407E-A947-70E740481C1C}">
                           <a14:useLocalDpi xmlns:a14="http://schemas.microsoft.com/office/drawing/2010/main" val="0"/>
@@ -8925,7 +8988,7 @@
           <w:b w:val="0"/>
         </w:rPr>
       </w:pPr>
-      <w:bookmarkStart w:id="31" w:name="_Toc430264885"/>
+      <w:bookmarkStart w:id="31" w:name="_Toc430614618"/>
       <w:r>
         <w:t xml:space="preserve">Figure </w:t>
       </w:r>
@@ -9006,9 +9069,9 @@
             <o:lock v:ext="edit" aspectratio="t"/>
           </v:shapetype>
           <v:shape id="_x0000_i1025" type="#_x0000_t75" style="width:468pt;height:257pt" o:ole="">
-            <v:imagedata r:id="rId25" o:title=""/>
+            <v:imagedata r:id="rId24" o:title=""/>
           </v:shape>
-          <o:OLEObject Type="Embed" ProgID="Word.OpenDocumentText.12" ShapeID="_x0000_i1025" DrawAspect="Content" ObjectID="_1504097392" r:id="rId26"/>
+          <o:OLEObject Type="Embed" ProgID="Word.OpenDocumentText.12" ShapeID="_x0000_i1025" DrawAspect="Content" ObjectID="_1504356582" r:id="rId25"/>
         </w:object>
       </w:r>
     </w:p>
@@ -9201,13 +9264,13 @@
       <w:r>
         <w:object w:dxaOrig="9360" w:dyaOrig="4449" w14:anchorId="7A0C6501">
           <v:shape id="_x0000_i1026" type="#_x0000_t75" style="width:468pt;height:221pt" o:ole="" o:bordertopcolor="this" o:borderleftcolor="this" o:borderbottomcolor="this" o:borderrightcolor="this">
-            <v:imagedata r:id="rId27" o:title=""/>
+            <v:imagedata r:id="rId26" o:title=""/>
             <w10:bordertop type="single" width="4"/>
             <w10:borderleft type="single" width="4"/>
             <w10:borderbottom type="single" width="4"/>
             <w10:borderright type="single" width="4"/>
           </v:shape>
-          <o:OLEObject Type="Embed" ProgID="Word.OpenDocumentText.12" ShapeID="_x0000_i1026" DrawAspect="Content" ObjectID="_1504097393" r:id="rId28"/>
+          <o:OLEObject Type="Embed" ProgID="Word.OpenDocumentText.12" ShapeID="_x0000_i1026" DrawAspect="Content" ObjectID="_1504356583" r:id="rId27"/>
         </w:object>
       </w:r>
     </w:p>
@@ -9266,13 +9329,13 @@
       <w:r>
         <w:object w:dxaOrig="9360" w:dyaOrig="3279" w14:anchorId="5B953477">
           <v:shape id="_x0000_i1027" type="#_x0000_t75" style="width:468pt;height:164pt" o:ole="" o:bordertopcolor="this" o:borderleftcolor="this" o:borderbottomcolor="this" o:borderrightcolor="this">
-            <v:imagedata r:id="rId29" o:title=""/>
+            <v:imagedata r:id="rId28" o:title=""/>
             <w10:bordertop type="single" width="4"/>
             <w10:borderleft type="single" width="4"/>
             <w10:borderbottom type="single" width="4"/>
             <w10:borderright type="single" width="4"/>
           </v:shape>
-          <o:OLEObject Type="Embed" ProgID="Word.OpenDocumentText.12" ShapeID="_x0000_i1027" DrawAspect="Content" ObjectID="_1504097394" r:id="rId30"/>
+          <o:OLEObject Type="Embed" ProgID="Word.OpenDocumentText.12" ShapeID="_x0000_i1027" DrawAspect="Content" ObjectID="_1504356584" r:id="rId29"/>
         </w:object>
       </w:r>
     </w:p>
@@ -9320,7 +9383,7 @@
                     <pic:cNvPicPr/>
                   </pic:nvPicPr>
                   <pic:blipFill>
-                    <a:blip r:embed="rId31">
+                    <a:blip r:embed="rId30">
                       <a:extLst>
                         <a:ext uri="{28A0092B-C50C-407E-A947-70E740481C1C}">
                           <a14:useLocalDpi xmlns:a14="http://schemas.microsoft.com/office/drawing/2010/main" val="0"/>
@@ -9352,7 +9415,7 @@
         <w:pStyle w:val="Caption"/>
         <w:jc w:val="center"/>
       </w:pPr>
-      <w:bookmarkStart w:id="35" w:name="_Toc430264886"/>
+      <w:bookmarkStart w:id="35" w:name="_Toc430614619"/>
       <w:r>
         <w:t xml:space="preserve">Figure </w:t>
       </w:r>
@@ -9410,7 +9473,7 @@
       <w:pPr>
         <w:pStyle w:val="Heading2"/>
       </w:pPr>
-      <w:bookmarkStart w:id="36" w:name="_Toc430264935"/>
+      <w:bookmarkStart w:id="36" w:name="_Toc430614593"/>
       <w:r>
         <w:lastRenderedPageBreak/>
         <w:t>Interaction with the database</w:t>
@@ -9428,7 +9491,7 @@
       <w:pPr>
         <w:pStyle w:val="Heading3"/>
       </w:pPr>
-      <w:bookmarkStart w:id="37" w:name="_Toc430264936"/>
+      <w:bookmarkStart w:id="37" w:name="_Toc430614594"/>
       <w:r>
         <w:t>Connection to the database</w:t>
       </w:r>
@@ -9444,7 +9507,6 @@
           <w:id w:val="-49539663"/>
           <w:citation/>
         </w:sdtPr>
-        <w:sdtEndPr/>
         <w:sdtContent>
           <w:r>
             <w:fldChar w:fldCharType="begin"/>
@@ -9510,13 +9572,13 @@
       <w:r>
         <w:object w:dxaOrig="9360" w:dyaOrig="5152" w14:anchorId="6F2D7A9D">
           <v:shape id="_x0000_i1028" type="#_x0000_t75" style="width:468pt;height:257.5pt" o:ole="" o:bordertopcolor="this" o:borderleftcolor="this" o:borderbottomcolor="this" o:borderrightcolor="this">
-            <v:imagedata r:id="rId32" o:title=""/>
+            <v:imagedata r:id="rId31" o:title=""/>
             <w10:bordertop type="single" width="4"/>
             <w10:borderleft type="single" width="4"/>
             <w10:borderbottom type="single" width="4"/>
             <w10:borderright type="single" width="4"/>
           </v:shape>
-          <o:OLEObject Type="Embed" ProgID="Word.OpenDocumentText.12" ShapeID="_x0000_i1028" DrawAspect="Content" ObjectID="_1504097395" r:id="rId33"/>
+          <o:OLEObject Type="Embed" ProgID="Word.OpenDocumentText.12" ShapeID="_x0000_i1028" DrawAspect="Content" ObjectID="_1504356585" r:id="rId32"/>
         </w:object>
       </w:r>
     </w:p>
@@ -9558,7 +9620,7 @@
       <w:pPr>
         <w:pStyle w:val="Heading3"/>
       </w:pPr>
-      <w:bookmarkStart w:id="39" w:name="_Toc430264937"/>
+      <w:bookmarkStart w:id="39" w:name="_Toc430614595"/>
       <w:r>
         <w:t>User session</w:t>
       </w:r>
@@ -9611,13 +9673,13 @@
       <w:r>
         <w:object w:dxaOrig="9360" w:dyaOrig="4449" w14:anchorId="17CF2560">
           <v:shape id="_x0000_i1029" type="#_x0000_t75" style="width:468pt;height:221pt" o:ole="" o:bordertopcolor="this" o:borderleftcolor="this" o:borderbottomcolor="this" o:borderrightcolor="this">
-            <v:imagedata r:id="rId34" o:title=""/>
+            <v:imagedata r:id="rId33" o:title=""/>
             <w10:bordertop type="single" width="4"/>
             <w10:borderleft type="single" width="4"/>
             <w10:borderbottom type="single" width="4"/>
             <w10:borderright type="single" width="4"/>
           </v:shape>
-          <o:OLEObject Type="Embed" ProgID="Word.OpenDocumentText.12" ShapeID="_x0000_i1029" DrawAspect="Content" ObjectID="_1504097396" r:id="rId35"/>
+          <o:OLEObject Type="Embed" ProgID="Word.OpenDocumentText.12" ShapeID="_x0000_i1029" DrawAspect="Content" ObjectID="_1504356586" r:id="rId34"/>
         </w:object>
       </w:r>
     </w:p>
@@ -9660,7 +9722,7 @@
       <w:pPr>
         <w:pStyle w:val="Heading3"/>
       </w:pPr>
-      <w:bookmarkStart w:id="41" w:name="_Toc430264938"/>
+      <w:bookmarkStart w:id="41" w:name="_Toc430614596"/>
       <w:r>
         <w:t>Retrieving data with Ajax</w:t>
       </w:r>
@@ -9752,7 +9814,6 @@
           <w:id w:val="-554473398"/>
           <w:citation/>
         </w:sdtPr>
-        <w:sdtEndPr/>
         <w:sdtContent>
           <w:r>
             <w:fldChar w:fldCharType="begin"/>
@@ -9819,13 +9880,13 @@
       <w:r>
         <w:object w:dxaOrig="9360" w:dyaOrig="4449" w14:anchorId="675F13D0">
           <v:shape id="_x0000_i1030" type="#_x0000_t75" style="width:468pt;height:221pt" o:ole="" o:bordertopcolor="this" o:borderleftcolor="this" o:borderbottomcolor="this" o:borderrightcolor="this">
-            <v:imagedata r:id="rId36" o:title=""/>
+            <v:imagedata r:id="rId35" o:title=""/>
             <w10:bordertop type="single" width="4"/>
             <w10:borderleft type="single" width="4"/>
             <w10:borderbottom type="single" width="4"/>
             <w10:borderright type="single" width="4"/>
           </v:shape>
-          <o:OLEObject Type="Embed" ProgID="Word.OpenDocumentText.12" ShapeID="_x0000_i1030" DrawAspect="Content" ObjectID="_1504097397" r:id="rId37"/>
+          <o:OLEObject Type="Embed" ProgID="Word.OpenDocumentText.12" ShapeID="_x0000_i1030" DrawAspect="Content" ObjectID="_1504356587" r:id="rId36"/>
         </w:object>
       </w:r>
     </w:p>
@@ -9852,13 +9913,13 @@
       <w:r>
         <w:object w:dxaOrig="9360" w:dyaOrig="227" w14:anchorId="20FD51D7">
           <v:shape id="_x0000_i1031" type="#_x0000_t75" style="width:468pt;height:10.5pt" o:ole="" o:bordertopcolor="this" o:borderleftcolor="this" o:borderbottomcolor="this" o:borderrightcolor="this">
-            <v:imagedata r:id="rId38" o:title=""/>
+            <v:imagedata r:id="rId37" o:title=""/>
             <w10:bordertop type="single" width="4"/>
             <w10:borderleft type="single" width="4"/>
             <w10:borderbottom type="single" width="4"/>
             <w10:borderright type="single" width="4"/>
           </v:shape>
-          <o:OLEObject Type="Embed" ProgID="Word.OpenDocumentText.12" ShapeID="_x0000_i1031" DrawAspect="Content" ObjectID="_1504097398" r:id="rId39"/>
+          <o:OLEObject Type="Embed" ProgID="Word.OpenDocumentText.12" ShapeID="_x0000_i1031" DrawAspect="Content" ObjectID="_1504356588" r:id="rId38"/>
         </w:object>
       </w:r>
     </w:p>
@@ -9873,13 +9934,13 @@
       <w:r>
         <w:object w:dxaOrig="9360" w:dyaOrig="2810" w14:anchorId="610E3506">
           <v:shape id="_x0000_i1032" type="#_x0000_t75" style="width:468pt;height:139pt" o:ole="" o:bordertopcolor="this" o:borderleftcolor="this" o:borderbottomcolor="this" o:borderrightcolor="this">
-            <v:imagedata r:id="rId40" o:title=""/>
+            <v:imagedata r:id="rId39" o:title=""/>
             <w10:bordertop type="single" width="4"/>
             <w10:borderleft type="single" width="4"/>
             <w10:borderbottom type="single" width="4"/>
             <w10:borderright type="single" width="4"/>
           </v:shape>
-          <o:OLEObject Type="Embed" ProgID="Word.OpenDocumentText.12" ShapeID="_x0000_i1032" DrawAspect="Content" ObjectID="_1504097399" r:id="rId41"/>
+          <o:OLEObject Type="Embed" ProgID="Word.OpenDocumentText.12" ShapeID="_x0000_i1032" DrawAspect="Content" ObjectID="_1504356589" r:id="rId40"/>
         </w:object>
       </w:r>
     </w:p>
@@ -9902,7 +9963,7 @@
       <w:pPr>
         <w:pStyle w:val="Heading3"/>
       </w:pPr>
-      <w:bookmarkStart w:id="45" w:name="_Toc430264939"/>
+      <w:bookmarkStart w:id="45" w:name="_Toc430614597"/>
       <w:r>
         <w:t>Updating data with Ajax</w:t>
       </w:r>
@@ -9943,13 +10004,13 @@
       <w:r>
         <w:object w:dxaOrig="9360" w:dyaOrig="5621" w14:anchorId="36DE852D">
           <v:shape id="_x0000_i1033" type="#_x0000_t75" style="width:468pt;height:282.5pt" o:ole="" o:bordertopcolor="this" o:borderleftcolor="this" o:borderbottomcolor="this" o:borderrightcolor="this">
-            <v:imagedata r:id="rId42" o:title=""/>
+            <v:imagedata r:id="rId41" o:title=""/>
             <w10:bordertop type="single" width="4"/>
             <w10:borderleft type="single" width="4"/>
             <w10:borderbottom type="single" width="4"/>
             <w10:borderright type="single" width="4"/>
           </v:shape>
-          <o:OLEObject Type="Embed" ProgID="Word.OpenDocumentText.12" ShapeID="_x0000_i1033" DrawAspect="Content" ObjectID="_1504097400" r:id="rId43"/>
+          <o:OLEObject Type="Embed" ProgID="Word.OpenDocumentText.12" ShapeID="_x0000_i1033" DrawAspect="Content" ObjectID="_1504356590" r:id="rId42"/>
         </w:object>
       </w:r>
     </w:p>
@@ -9970,13 +10031,13 @@
       <w:r>
         <w:object w:dxaOrig="9360" w:dyaOrig="1874" w14:anchorId="5DD1F7CE">
           <v:shape id="_x0000_i1034" type="#_x0000_t75" style="width:468pt;height:92.5pt" o:ole="" o:bordertopcolor="this" o:borderleftcolor="this" o:borderbottomcolor="this" o:borderrightcolor="this">
-            <v:imagedata r:id="rId44" o:title=""/>
+            <v:imagedata r:id="rId43" o:title=""/>
             <w10:bordertop type="single" width="4"/>
             <w10:borderleft type="single" width="4"/>
             <w10:borderbottom type="single" width="4"/>
             <w10:borderright type="single" width="4"/>
           </v:shape>
-          <o:OLEObject Type="Embed" ProgID="Word.OpenDocumentText.12" ShapeID="_x0000_i1034" DrawAspect="Content" ObjectID="_1504097401" r:id="rId45"/>
+          <o:OLEObject Type="Embed" ProgID="Word.OpenDocumentText.12" ShapeID="_x0000_i1034" DrawAspect="Content" ObjectID="_1504356591" r:id="rId44"/>
         </w:object>
       </w:r>
     </w:p>
@@ -10000,7 +10061,7 @@
       <w:pPr>
         <w:pStyle w:val="Heading2"/>
       </w:pPr>
-      <w:bookmarkStart w:id="48" w:name="_Toc430264940"/>
+      <w:bookmarkStart w:id="48" w:name="_Toc430614598"/>
       <w:r>
         <w:t>Graphic User Interface</w:t>
       </w:r>
@@ -10052,7 +10113,7 @@
       <w:pPr>
         <w:pStyle w:val="Heading3"/>
       </w:pPr>
-      <w:bookmarkStart w:id="49" w:name="_Toc430264941"/>
+      <w:bookmarkStart w:id="49" w:name="_Toc430614599"/>
       <w:r>
         <w:lastRenderedPageBreak/>
         <w:t>Desktop view</w:t>
@@ -10086,7 +10147,7 @@
                     <pic:cNvPicPr/>
                   </pic:nvPicPr>
                   <pic:blipFill>
-                    <a:blip r:embed="rId46" cstate="print">
+                    <a:blip r:embed="rId45" cstate="print">
                       <a:extLst>
                         <a:ext uri="{28A0092B-C50C-407E-A947-70E740481C1C}">
                           <a14:useLocalDpi xmlns:a14="http://schemas.microsoft.com/office/drawing/2010/main" val="0"/>
@@ -10118,7 +10179,7 @@
         <w:pStyle w:val="Caption"/>
         <w:jc w:val="center"/>
       </w:pPr>
-      <w:bookmarkStart w:id="50" w:name="_Toc430264887"/>
+      <w:bookmarkStart w:id="50" w:name="_Toc430614620"/>
       <w:r>
         <w:t xml:space="preserve">Figure </w:t>
       </w:r>
@@ -10321,7 +10382,7 @@
       <w:pPr>
         <w:pStyle w:val="Heading3"/>
       </w:pPr>
-      <w:bookmarkStart w:id="51" w:name="_Toc430264942"/>
+      <w:bookmarkStart w:id="51" w:name="_Toc430614600"/>
       <w:r>
         <w:t>Mobile device view</w:t>
       </w:r>
@@ -10364,13 +10425,13 @@
       <w:r>
         <w:object w:dxaOrig="9360" w:dyaOrig="3044" w14:anchorId="04E39054">
           <v:shape id="_x0000_i1035" type="#_x0000_t75" style="width:468pt;height:152pt" o:ole="" o:bordertopcolor="this" o:borderleftcolor="this" o:borderbottomcolor="this" o:borderrightcolor="this">
-            <v:imagedata r:id="rId47" o:title=""/>
+            <v:imagedata r:id="rId46" o:title=""/>
             <w10:bordertop type="single" width="4"/>
             <w10:borderleft type="single" width="4"/>
             <w10:borderbottom type="single" width="4"/>
             <w10:borderright type="single" width="4"/>
           </v:shape>
-          <o:OLEObject Type="Embed" ProgID="Word.OpenDocumentText.12" ShapeID="_x0000_i1035" DrawAspect="Content" ObjectID="_1504097402" r:id="rId48"/>
+          <o:OLEObject Type="Embed" ProgID="Word.OpenDocumentText.12" ShapeID="_x0000_i1035" DrawAspect="Content" ObjectID="_1504356592" r:id="rId47"/>
         </w:object>
       </w:r>
     </w:p>
@@ -10421,6 +10482,55 @@
                 <pic:pic xmlns:pic="http://schemas.openxmlformats.org/drawingml/2006/picture">
                   <pic:nvPicPr>
                     <pic:cNvPr id="17" name="gui-iphone6plus.png"/>
+                    <pic:cNvPicPr/>
+                  </pic:nvPicPr>
+                  <pic:blipFill>
+                    <a:blip r:embed="rId48">
+                      <a:extLst>
+                        <a:ext uri="{28A0092B-C50C-407E-A947-70E740481C1C}">
+                          <a14:useLocalDpi xmlns:a14="http://schemas.microsoft.com/office/drawing/2010/main" val="0"/>
+                        </a:ext>
+                      </a:extLst>
+                    </a:blip>
+                    <a:stretch>
+                      <a:fillRect/>
+                    </a:stretch>
+                  </pic:blipFill>
+                  <pic:spPr>
+                    <a:xfrm>
+                      <a:off x="0" y="0"/>
+                      <a:ext cx="2514729" cy="4476980"/>
+                    </a:xfrm>
+                    <a:prstGeom prst="rect">
+                      <a:avLst/>
+                    </a:prstGeom>
+                  </pic:spPr>
+                </pic:pic>
+              </a:graphicData>
+            </a:graphic>
+          </wp:inline>
+        </w:drawing>
+      </w:r>
+      <w:r>
+        <w:t xml:space="preserve">    </w:t>
+      </w:r>
+      <w:r>
+        <w:rPr>
+          <w:noProof/>
+        </w:rPr>
+        <w:drawing>
+          <wp:inline distT="0" distB="0" distL="0" distR="0" wp14:anchorId="34CFDD79" wp14:editId="5DC74665">
+            <wp:extent cx="2514729" cy="4476980"/>
+            <wp:effectExtent l="0" t="0" r="0" b="0"/>
+            <wp:docPr id="18" name="Picture 18"/>
+            <wp:cNvGraphicFramePr>
+              <a:graphicFrameLocks xmlns:a="http://schemas.openxmlformats.org/drawingml/2006/main" noChangeAspect="1"/>
+            </wp:cNvGraphicFramePr>
+            <a:graphic xmlns:a="http://schemas.openxmlformats.org/drawingml/2006/main">
+              <a:graphicData uri="http://schemas.openxmlformats.org/drawingml/2006/picture">
+                <pic:pic xmlns:pic="http://schemas.openxmlformats.org/drawingml/2006/picture">
+                  <pic:nvPicPr>
+                    <pic:cNvPr id="18" name="gui-iphone6plus-toggled.png"/>
                     <pic:cNvPicPr/>
                   </pic:nvPicPr>
                   <pic:blipFill>
@@ -10450,55 +10560,6 @@
           </wp:inline>
         </w:drawing>
       </w:r>
-      <w:r>
-        <w:t xml:space="preserve">    </w:t>
-      </w:r>
-      <w:r>
-        <w:rPr>
-          <w:noProof/>
-        </w:rPr>
-        <w:drawing>
-          <wp:inline distT="0" distB="0" distL="0" distR="0" wp14:anchorId="34CFDD79" wp14:editId="5DC74665">
-            <wp:extent cx="2514729" cy="4476980"/>
-            <wp:effectExtent l="0" t="0" r="0" b="0"/>
-            <wp:docPr id="18" name="Picture 18"/>
-            <wp:cNvGraphicFramePr>
-              <a:graphicFrameLocks xmlns:a="http://schemas.openxmlformats.org/drawingml/2006/main" noChangeAspect="1"/>
-            </wp:cNvGraphicFramePr>
-            <a:graphic xmlns:a="http://schemas.openxmlformats.org/drawingml/2006/main">
-              <a:graphicData uri="http://schemas.openxmlformats.org/drawingml/2006/picture">
-                <pic:pic xmlns:pic="http://schemas.openxmlformats.org/drawingml/2006/picture">
-                  <pic:nvPicPr>
-                    <pic:cNvPr id="18" name="gui-iphone6plus-toggled.png"/>
-                    <pic:cNvPicPr/>
-                  </pic:nvPicPr>
-                  <pic:blipFill>
-                    <a:blip r:embed="rId50">
-                      <a:extLst>
-                        <a:ext uri="{28A0092B-C50C-407E-A947-70E740481C1C}">
-                          <a14:useLocalDpi xmlns:a14="http://schemas.microsoft.com/office/drawing/2010/main" val="0"/>
-                        </a:ext>
-                      </a:extLst>
-                    </a:blip>
-                    <a:stretch>
-                      <a:fillRect/>
-                    </a:stretch>
-                  </pic:blipFill>
-                  <pic:spPr>
-                    <a:xfrm>
-                      <a:off x="0" y="0"/>
-                      <a:ext cx="2514729" cy="4476980"/>
-                    </a:xfrm>
-                    <a:prstGeom prst="rect">
-                      <a:avLst/>
-                    </a:prstGeom>
-                  </pic:spPr>
-                </pic:pic>
-              </a:graphicData>
-            </a:graphic>
-          </wp:inline>
-        </w:drawing>
-      </w:r>
     </w:p>
     <w:p>
       <w:pPr>
@@ -10508,7 +10569,7 @@
           <w:b w:val="0"/>
         </w:rPr>
       </w:pPr>
-      <w:bookmarkStart w:id="53" w:name="_Toc430264888"/>
+      <w:bookmarkStart w:id="53" w:name="_Toc430614621"/>
       <w:r>
         <w:t xml:space="preserve">Figure </w:t>
       </w:r>
@@ -10553,7 +10614,6 @@
           <w:id w:val="-865681374"/>
           <w:citation/>
         </w:sdtPr>
-        <w:sdtEndPr/>
         <w:sdtContent>
           <w:r>
             <w:fldChar w:fldCharType="begin"/>
@@ -10594,7 +10654,7 @@
       <w:pPr>
         <w:pStyle w:val="Heading2"/>
       </w:pPr>
-      <w:bookmarkStart w:id="54" w:name="_Toc430264943"/>
+      <w:bookmarkStart w:id="54" w:name="_Toc430614601"/>
       <w:r>
         <w:t>Application features</w:t>
       </w:r>
@@ -10618,7 +10678,7 @@
       <w:pPr>
         <w:pStyle w:val="Heading3"/>
       </w:pPr>
-      <w:bookmarkStart w:id="55" w:name="_Toc430264944"/>
+      <w:bookmarkStart w:id="55" w:name="_Toc430614602"/>
       <w:r>
         <w:lastRenderedPageBreak/>
         <w:t>Configuration items</w:t>
@@ -10658,7 +10718,7 @@
                     <pic:cNvPicPr/>
                   </pic:nvPicPr>
                   <pic:blipFill>
-                    <a:blip r:embed="rId51" cstate="print">
+                    <a:blip r:embed="rId50" cstate="print">
                       <a:extLst>
                         <a:ext uri="{28A0092B-C50C-407E-A947-70E740481C1C}">
                           <a14:useLocalDpi xmlns:a14="http://schemas.microsoft.com/office/drawing/2010/main" val="0"/>
@@ -10693,7 +10753,7 @@
           <w:b w:val="0"/>
         </w:rPr>
       </w:pPr>
-      <w:bookmarkStart w:id="56" w:name="_Toc430264889"/>
+      <w:bookmarkStart w:id="56" w:name="_Toc430614622"/>
       <w:r>
         <w:t xml:space="preserve">Figure </w:t>
       </w:r>
@@ -10770,7 +10830,7 @@
                     <pic:cNvPicPr/>
                   </pic:nvPicPr>
                   <pic:blipFill>
-                    <a:blip r:embed="rId52">
+                    <a:blip r:embed="rId51">
                       <a:extLst>
                         <a:ext uri="{28A0092B-C50C-407E-A947-70E740481C1C}">
                           <a14:useLocalDpi xmlns:a14="http://schemas.microsoft.com/office/drawing/2010/main" val="0"/>
@@ -10805,7 +10865,7 @@
           <w:b w:val="0"/>
         </w:rPr>
       </w:pPr>
-      <w:bookmarkStart w:id="57" w:name="_Toc430264890"/>
+      <w:bookmarkStart w:id="57" w:name="_Toc430614623"/>
       <w:r>
         <w:t xml:space="preserve">Figure </w:t>
       </w:r>
@@ -10842,7 +10902,6 @@
           <w:id w:val="1614708086"/>
           <w:citation/>
         </w:sdtPr>
-        <w:sdtEndPr/>
         <w:sdtContent>
           <w:r>
             <w:fldChar w:fldCharType="begin"/>
@@ -10933,13 +10992,13 @@
       <w:r>
         <w:object w:dxaOrig="9360" w:dyaOrig="3279" w14:anchorId="13F07DDA">
           <v:shape id="_x0000_i1036" type="#_x0000_t75" style="width:468pt;height:164pt" o:ole="" o:bordertopcolor="this" o:borderleftcolor="this" o:borderbottomcolor="this" o:borderrightcolor="this">
-            <v:imagedata r:id="rId53" o:title=""/>
+            <v:imagedata r:id="rId52" o:title=""/>
             <w10:bordertop type="single" width="4"/>
             <w10:borderleft type="single" width="4"/>
             <w10:borderbottom type="single" width="4"/>
             <w10:borderright type="single" width="4"/>
           </v:shape>
-          <o:OLEObject Type="Embed" ProgID="Word.OpenDocumentText.12" ShapeID="_x0000_i1036" DrawAspect="Content" ObjectID="_1504097403" r:id="rId54"/>
+          <o:OLEObject Type="Embed" ProgID="Word.OpenDocumentText.12" ShapeID="_x0000_i1036" DrawAspect="Content" ObjectID="_1504356593" r:id="rId53"/>
         </w:object>
       </w:r>
     </w:p>
@@ -11077,7 +11136,6 @@
           <w:id w:val="121973109"/>
           <w:citation/>
         </w:sdtPr>
-        <w:sdtEndPr/>
         <w:sdtContent>
           <w:r>
             <w:fldChar w:fldCharType="begin"/>
@@ -11130,13 +11188,13 @@
       <w:r>
         <w:object w:dxaOrig="9360" w:dyaOrig="1171" w14:anchorId="1D37C870">
           <v:shape id="_x0000_i1037" type="#_x0000_t75" style="width:468pt;height:58.5pt" o:ole="" o:bordertopcolor="this" o:borderleftcolor="this" o:borderbottomcolor="this" o:borderrightcolor="this">
-            <v:imagedata r:id="rId55" o:title=""/>
+            <v:imagedata r:id="rId54" o:title=""/>
             <w10:bordertop type="single" width="4"/>
             <w10:borderleft type="single" width="4"/>
             <w10:borderbottom type="single" width="4"/>
             <w10:borderright type="single" width="4"/>
           </v:shape>
-          <o:OLEObject Type="Embed" ProgID="Word.OpenDocumentText.12" ShapeID="_x0000_i1037" DrawAspect="Content" ObjectID="_1504097404" r:id="rId56"/>
+          <o:OLEObject Type="Embed" ProgID="Word.OpenDocumentText.12" ShapeID="_x0000_i1037" DrawAspect="Content" ObjectID="_1504356594" r:id="rId55"/>
         </w:object>
       </w:r>
     </w:p>
@@ -11186,13 +11244,13 @@
       <w:r>
         <w:object w:dxaOrig="9360" w:dyaOrig="5152" w14:anchorId="140CA163">
           <v:shape id="_x0000_i1038" type="#_x0000_t75" style="width:468pt;height:257.5pt" o:ole="" o:bordertopcolor="this" o:borderleftcolor="this" o:borderbottomcolor="this" o:borderrightcolor="this">
-            <v:imagedata r:id="rId57" o:title=""/>
+            <v:imagedata r:id="rId56" o:title=""/>
             <w10:bordertop type="single" width="4"/>
             <w10:borderleft type="single" width="4"/>
             <w10:borderbottom type="single" width="4"/>
             <w10:borderright type="single" width="4"/>
           </v:shape>
-          <o:OLEObject Type="Embed" ProgID="Word.OpenDocumentText.12" ShapeID="_x0000_i1038" DrawAspect="Content" ObjectID="_1504097405" r:id="rId58"/>
+          <o:OLEObject Type="Embed" ProgID="Word.OpenDocumentText.12" ShapeID="_x0000_i1038" DrawAspect="Content" ObjectID="_1504356595" r:id="rId57"/>
         </w:object>
       </w:r>
     </w:p>
@@ -11266,7 +11324,7 @@
                     <pic:cNvPicPr/>
                   </pic:nvPicPr>
                   <pic:blipFill>
-                    <a:blip r:embed="rId59">
+                    <a:blip r:embed="rId58">
                       <a:extLst>
                         <a:ext uri="{28A0092B-C50C-407E-A947-70E740481C1C}">
                           <a14:useLocalDpi xmlns:a14="http://schemas.microsoft.com/office/drawing/2010/main" val="0"/>
@@ -11323,7 +11381,7 @@
                     <pic:cNvPicPr/>
                   </pic:nvPicPr>
                   <pic:blipFill>
-                    <a:blip r:embed="rId60">
+                    <a:blip r:embed="rId59">
                       <a:extLst>
                         <a:ext uri="{28A0092B-C50C-407E-A947-70E740481C1C}">
                           <a14:useLocalDpi xmlns:a14="http://schemas.microsoft.com/office/drawing/2010/main" val="0"/>
@@ -11355,7 +11413,7 @@
         <w:pStyle w:val="Caption"/>
         <w:jc w:val="center"/>
       </w:pPr>
-      <w:bookmarkStart w:id="61" w:name="_Toc430264891"/>
+      <w:bookmarkStart w:id="61" w:name="_Toc430614624"/>
       <w:r>
         <w:t xml:space="preserve">Figure </w:t>
       </w:r>
@@ -11480,7 +11538,7 @@
                     <pic:cNvPicPr/>
                   </pic:nvPicPr>
                   <pic:blipFill>
-                    <a:blip r:embed="rId61">
+                    <a:blip r:embed="rId60">
                       <a:extLst>
                         <a:ext uri="{28A0092B-C50C-407E-A947-70E740481C1C}">
                           <a14:useLocalDpi xmlns:a14="http://schemas.microsoft.com/office/drawing/2010/main" val="0"/>
@@ -11516,13 +11574,13 @@
       <w:r>
         <w:object w:dxaOrig="9360" w:dyaOrig="4449" w14:anchorId="48550EEE">
           <v:shape id="_x0000_i1039" type="#_x0000_t75" style="width:468pt;height:222.5pt" o:ole="" o:bordertopcolor="this" o:borderleftcolor="this" o:borderbottomcolor="this" o:borderrightcolor="this">
-            <v:imagedata r:id="rId62" o:title=""/>
+            <v:imagedata r:id="rId61" o:title=""/>
             <w10:bordertop type="single" width="4"/>
             <w10:borderleft type="single" width="4"/>
             <w10:borderbottom type="single" width="4"/>
             <w10:borderright type="single" width="4"/>
           </v:shape>
-          <o:OLEObject Type="Embed" ProgID="Word.OpenDocumentText.12" ShapeID="_x0000_i1039" DrawAspect="Content" ObjectID="_1504097406" r:id="rId63"/>
+          <o:OLEObject Type="Embed" ProgID="Word.OpenDocumentText.12" ShapeID="_x0000_i1039" DrawAspect="Content" ObjectID="_1504356596" r:id="rId62"/>
         </w:object>
       </w:r>
     </w:p>
@@ -11565,7 +11623,7 @@
                     <pic:cNvPicPr/>
                   </pic:nvPicPr>
                   <pic:blipFill>
-                    <a:blip r:embed="rId64">
+                    <a:blip r:embed="rId63">
                       <a:extLst>
                         <a:ext uri="{28A0092B-C50C-407E-A947-70E740481C1C}">
                           <a14:useLocalDpi xmlns:a14="http://schemas.microsoft.com/office/drawing/2010/main" val="0"/>
@@ -11597,7 +11655,7 @@
         <w:pStyle w:val="Caption"/>
         <w:jc w:val="center"/>
       </w:pPr>
-      <w:bookmarkStart w:id="63" w:name="_Toc430264892"/>
+      <w:bookmarkStart w:id="63" w:name="_Toc430614625"/>
       <w:r>
         <w:t xml:space="preserve">Figure </w:t>
       </w:r>
@@ -11655,13 +11713,13 @@
       <w:r>
         <w:object w:dxaOrig="9360" w:dyaOrig="6323" w14:anchorId="147BB23D">
           <v:shape id="_x0000_i1040" type="#_x0000_t75" style="width:468pt;height:316pt" o:ole="" o:bordertopcolor="this" o:borderleftcolor="this" o:borderbottomcolor="this" o:borderrightcolor="this">
-            <v:imagedata r:id="rId65" o:title=""/>
+            <v:imagedata r:id="rId64" o:title=""/>
             <w10:bordertop type="single" width="4"/>
             <w10:borderleft type="single" width="4"/>
             <w10:borderbottom type="single" width="4"/>
             <w10:borderright type="single" width="4"/>
           </v:shape>
-          <o:OLEObject Type="Embed" ProgID="Word.OpenDocumentText.12" ShapeID="_x0000_i1040" DrawAspect="Content" ObjectID="_1504097407" r:id="rId66"/>
+          <o:OLEObject Type="Embed" ProgID="Word.OpenDocumentText.12" ShapeID="_x0000_i1040" DrawAspect="Content" ObjectID="_1504356597" r:id="rId65"/>
         </w:object>
       </w:r>
     </w:p>
@@ -11694,7 +11752,7 @@
                     <pic:cNvPicPr/>
                   </pic:nvPicPr>
                   <pic:blipFill>
-                    <a:blip r:embed="rId67">
+                    <a:blip r:embed="rId66">
                       <a:extLst>
                         <a:ext uri="{28A0092B-C50C-407E-A947-70E740481C1C}">
                           <a14:useLocalDpi xmlns:a14="http://schemas.microsoft.com/office/drawing/2010/main" val="0"/>
@@ -11740,7 +11798,7 @@
                     <pic:cNvPicPr/>
                   </pic:nvPicPr>
                   <pic:blipFill>
-                    <a:blip r:embed="rId68">
+                    <a:blip r:embed="rId67">
                       <a:extLst>
                         <a:ext uri="{28A0092B-C50C-407E-A947-70E740481C1C}">
                           <a14:useLocalDpi xmlns:a14="http://schemas.microsoft.com/office/drawing/2010/main" val="0"/>
@@ -11793,7 +11851,7 @@
                     <pic:cNvPicPr/>
                   </pic:nvPicPr>
                   <pic:blipFill>
-                    <a:blip r:embed="rId69">
+                    <a:blip r:embed="rId68">
                       <a:extLst>
                         <a:ext uri="{28A0092B-C50C-407E-A947-70E740481C1C}">
                           <a14:useLocalDpi xmlns:a14="http://schemas.microsoft.com/office/drawing/2010/main" val="0"/>
@@ -11828,7 +11886,7 @@
           <w:b w:val="0"/>
         </w:rPr>
       </w:pPr>
-      <w:bookmarkStart w:id="65" w:name="_Toc430264893"/>
+      <w:bookmarkStart w:id="65" w:name="_Toc430614626"/>
       <w:r>
         <w:t xml:space="preserve">Figure </w:t>
       </w:r>
@@ -11876,9 +11934,11 @@
       <w:pPr>
         <w:pStyle w:val="Heading3"/>
       </w:pPr>
+      <w:bookmarkStart w:id="66" w:name="_Toc430614603"/>
       <w:r>
         <w:t>Applications</w:t>
       </w:r>
+      <w:bookmarkEnd w:id="66"/>
     </w:p>
     <w:p/>
     <w:p>
@@ -11942,7 +12002,7 @@
                     <pic:cNvPicPr/>
                   </pic:nvPicPr>
                   <pic:blipFill>
-                    <a:blip r:embed="rId70" cstate="print">
+                    <a:blip r:embed="rId69" cstate="print">
                       <a:extLst>
                         <a:ext uri="{28A0092B-C50C-407E-A947-70E740481C1C}">
                           <a14:useLocalDpi xmlns:a14="http://schemas.microsoft.com/office/drawing/2010/main" val="0"/>
@@ -11977,6 +12037,7 @@
           <w:b w:val="0"/>
         </w:rPr>
       </w:pPr>
+      <w:bookmarkStart w:id="67" w:name="_Toc430614627"/>
       <w:r>
         <w:t xml:space="preserve">Figure </w:t>
       </w:r>
@@ -12007,6 +12068,7 @@
       <w:r>
         <w:t xml:space="preserve"> management page screenshot</w:t>
       </w:r>
+      <w:bookmarkEnd w:id="67"/>
     </w:p>
     <w:p>
       <w:r>
@@ -12016,19 +12078,19 @@
         <w:t xml:space="preserve"> As mentioned in 6.5, the graph is displayed using Vis.js, a JavaScript library. In the HTML, an element is identified to host the graph. The HTML also references the Vis.js source code, as well as a JavaScript file which includes all the functions necessary to interact with the tree. In this last file, the graph is created and inserted into the HTML element.</w:t>
       </w:r>
     </w:p>
-    <w:bookmarkStart w:id="66" w:name="_MON_1504011195"/>
-    <w:bookmarkEnd w:id="66"/>
+    <w:bookmarkStart w:id="68" w:name="_MON_1504011195"/>
+    <w:bookmarkEnd w:id="68"/>
     <w:p>
       <w:r>
         <w:object w:dxaOrig="9360" w:dyaOrig="5420" w14:anchorId="73B3E487">
           <v:shape id="_x0000_i1041" type="#_x0000_t75" style="width:468pt;height:271pt" o:ole="" o:bordertopcolor="this" o:borderleftcolor="this" o:borderbottomcolor="this" o:borderrightcolor="this">
-            <v:imagedata r:id="rId71" o:title=""/>
+            <v:imagedata r:id="rId70" o:title=""/>
             <w10:bordertop type="single" width="4"/>
             <w10:borderleft type="single" width="4"/>
             <w10:borderbottom type="single" width="4"/>
             <w10:borderright type="single" width="4"/>
           </v:shape>
-          <o:OLEObject Type="Embed" ProgID="Word.OpenDocumentText.12" ShapeID="_x0000_i1041" DrawAspect="Content" ObjectID="_1504097408" r:id="rId72"/>
+          <o:OLEObject Type="Embed" ProgID="Word.OpenDocumentText.12" ShapeID="_x0000_i1041" DrawAspect="Content" ObjectID="_1504356598" r:id="rId71"/>
         </w:object>
       </w:r>
     </w:p>
@@ -12109,19 +12171,19 @@
         <w:t>The data used to create the graph is retrieved from the server. In the tree, when the user selects an application, an Ajax query is sent to the server via a PHP file to retrieve the graph from the database. The result is returned in a JSON string.</w:t>
       </w:r>
     </w:p>
-    <w:bookmarkStart w:id="67" w:name="_MON_1504013120"/>
-    <w:bookmarkEnd w:id="67"/>
+    <w:bookmarkStart w:id="69" w:name="_MON_1504013120"/>
+    <w:bookmarkEnd w:id="69"/>
     <w:p>
       <w:r>
         <w:object w:dxaOrig="9360" w:dyaOrig="2039" w14:anchorId="15285FB7">
           <v:shape id="_x0000_i1042" type="#_x0000_t75" style="width:468pt;height:102pt" o:ole="" o:bordertopcolor="this" o:borderleftcolor="this" o:borderbottomcolor="this" o:borderrightcolor="this">
-            <v:imagedata r:id="rId73" o:title=""/>
+            <v:imagedata r:id="rId72" o:title=""/>
             <w10:bordertop type="single" width="4"/>
             <w10:borderleft type="single" width="4"/>
             <w10:borderbottom type="single" width="4"/>
             <w10:borderright type="single" width="4"/>
           </v:shape>
-          <o:OLEObject Type="Embed" ProgID="Word.OpenDocumentText.12" ShapeID="_x0000_i1042" DrawAspect="Content" ObjectID="_1504097409" r:id="rId74"/>
+          <o:OLEObject Type="Embed" ProgID="Word.OpenDocumentText.12" ShapeID="_x0000_i1042" DrawAspect="Content" ObjectID="_1504356599" r:id="rId73"/>
         </w:object>
       </w:r>
     </w:p>
@@ -12246,8 +12308,50 @@
       <w:r>
         <w:t xml:space="preserve"> of the network.</w:t>
       </w:r>
-      <w:bookmarkStart w:id="68" w:name="_GoBack"/>
-      <w:bookmarkEnd w:id="68"/>
+    </w:p>
+    <w:p>
+      <w:r>
+        <w:t>This network is loaded when the user selects an application in the tree. Regarding the different icons used, the network root represent the application itself. Each application uses configuration items; these are represented as leaves in the network with file icons. They cannot be parent</w:t>
+      </w:r>
+      <w:r>
+        <w:t>s</w:t>
+      </w:r>
+      <w:r>
+        <w:t xml:space="preserve"> of another node. These </w:t>
+      </w:r>
+      <w:r>
+        <w:t xml:space="preserve">configuration </w:t>
+      </w:r>
+      <w:r>
+        <w:t>items can be organized in folders (not to be confused with the folders from the tree). Their nesting level is unlimited.</w:t>
+      </w:r>
+    </w:p>
+    <w:p>
+      <w:r>
+        <w:t>A number of controls allowing the user to interact with the network is available. The user can add a folder or a configuration item. In the case of the last one, a list with the different configuration items included in the database appea</w:t>
+      </w:r>
+      <w:r>
+        <w:t>rs and lets the user picks</w:t>
+      </w:r>
+      <w:r>
+        <w:t xml:space="preserve"> one he wants to add. The same item can be reused many times.</w:t>
+      </w:r>
+      <w:r>
+        <w:t xml:space="preserve"> Indeed, an item can use multiple applications. For example, a Windows server can use a human resources platform as well as a payroll application.</w:t>
+      </w:r>
+    </w:p>
+    <w:p>
+      <w:r>
+        <w:lastRenderedPageBreak/>
+        <w:t>The next option allows the user to rename a node. Only folders can be renamed. Indeed, configuration items need to be renamed using the regular configuration items page, and the application nodes need to be renamed in the tree and not on the network. This choice was made for a practical reason; managing those elements should not be a task performed by the network, but by the appropriate interfaces of the application.</w:t>
+      </w:r>
+    </w:p>
+    <w:p>
+      <w:r>
+        <w:t>The last control, when clicked, removes the selected component from the network. The application node cannot be removed since it is the root node in the network. Concerning the configuration items, they are deleted from the network but not from the database. Indeed, the graph only deletes the reference to the item, and not the item itself.</w:t>
+      </w:r>
+    </w:p>
+    <w:p>
       <w:r>
         <w:br w:type="page"/>
       </w:r>
@@ -12256,12 +12360,12 @@
       <w:pPr>
         <w:pStyle w:val="Heading1"/>
       </w:pPr>
-      <w:bookmarkStart w:id="69" w:name="_Toc430264945"/>
+      <w:bookmarkStart w:id="70" w:name="_Toc430614604"/>
       <w:r>
         <w:lastRenderedPageBreak/>
         <w:t>Conclusion</w:t>
       </w:r>
-      <w:bookmarkEnd w:id="69"/>
+      <w:bookmarkEnd w:id="70"/>
     </w:p>
     <w:p/>
     <w:p>
@@ -12280,7 +12384,7 @@
         <w:br w:type="page"/>
       </w:r>
     </w:p>
-    <w:bookmarkStart w:id="70" w:name="_Toc430264946" w:displacedByCustomXml="next"/>
+    <w:bookmarkStart w:id="71" w:name="_Toc430614605" w:displacedByCustomXml="next"/>
     <w:sdt>
       <w:sdtPr>
         <w:rPr>
@@ -12297,7 +12401,6 @@
           <w:docPartUnique/>
         </w:docPartObj>
       </w:sdtPr>
-      <w:sdtEndPr/>
       <w:sdtContent>
         <w:p>
           <w:pPr>
@@ -12306,14 +12409,13 @@
           <w:r>
             <w:t>References</w:t>
           </w:r>
-          <w:bookmarkEnd w:id="70"/>
+          <w:bookmarkEnd w:id="71"/>
         </w:p>
         <w:sdt>
           <w:sdtPr>
             <w:id w:val="-573587230"/>
             <w:bibliography/>
           </w:sdtPr>
-          <w:sdtEndPr/>
           <w:sdtContent>
             <w:p>
               <w:pPr>
@@ -13735,7 +13837,7 @@
           <w:numId w:val="0"/>
         </w:numPr>
       </w:pPr>
-      <w:bookmarkStart w:id="71" w:name="_Toc430264947"/>
+      <w:bookmarkStart w:id="72" w:name="_Toc430614606"/>
       <w:r>
         <w:lastRenderedPageBreak/>
         <w:t>List</w:t>
@@ -13743,9 +13845,11 @@
       <w:r>
         <w:t xml:space="preserve"> of figures</w:t>
       </w:r>
-      <w:bookmarkEnd w:id="71"/>
+      <w:bookmarkEnd w:id="72"/>
     </w:p>
     <w:p/>
+    <w:bookmarkStart w:id="73" w:name="_GoBack"/>
+    <w:bookmarkEnd w:id="73"/>
     <w:p>
       <w:pPr>
         <w:pStyle w:val="TableofFigures"/>
@@ -13779,7 +13883,7 @@
         </w:rPr>
         <w:fldChar w:fldCharType="separate"/>
       </w:r>
-      <w:hyperlink w:anchor="_Toc430264878" w:history="1">
+      <w:hyperlink w:anchor="_Toc430614611" w:history="1">
         <w:r>
           <w:rPr>
             <w:rStyle w:val="Hyperlink"/>
@@ -13806,7 +13910,7 @@
             <w:noProof/>
             <w:webHidden/>
           </w:rPr>
-          <w:instrText xml:space="preserve"> PAGEREF _Toc430264878 \h </w:instrText>
+          <w:instrText xml:space="preserve"> PAGEREF _Toc430614611 \h </w:instrText>
         </w:r>
         <w:r>
           <w:rPr>
@@ -13849,7 +13953,7 @@
           <w:sz w:val="22"/>
         </w:rPr>
       </w:pPr>
-      <w:hyperlink w:anchor="_Toc430264879" w:history="1">
+      <w:hyperlink w:anchor="_Toc430614612" w:history="1">
         <w:r>
           <w:rPr>
             <w:rStyle w:val="Hyperlink"/>
@@ -13876,7 +13980,7 @@
             <w:noProof/>
             <w:webHidden/>
           </w:rPr>
-          <w:instrText xml:space="preserve"> PAGEREF _Toc430264879 \h </w:instrText>
+          <w:instrText xml:space="preserve"> PAGEREF _Toc430614612 \h </w:instrText>
         </w:r>
         <w:r>
           <w:rPr>
@@ -13919,7 +14023,7 @@
           <w:sz w:val="22"/>
         </w:rPr>
       </w:pPr>
-      <w:hyperlink w:anchor="_Toc430264880" w:history="1">
+      <w:hyperlink w:anchor="_Toc430614613" w:history="1">
         <w:r>
           <w:rPr>
             <w:rStyle w:val="Hyperlink"/>
@@ -13946,7 +14050,7 @@
             <w:noProof/>
             <w:webHidden/>
           </w:rPr>
-          <w:instrText xml:space="preserve"> PAGEREF _Toc430264880 \h </w:instrText>
+          <w:instrText xml:space="preserve"> PAGEREF _Toc430614613 \h </w:instrText>
         </w:r>
         <w:r>
           <w:rPr>
@@ -13989,7 +14093,7 @@
           <w:sz w:val="22"/>
         </w:rPr>
       </w:pPr>
-      <w:hyperlink w:anchor="_Toc430264881" w:history="1">
+      <w:hyperlink w:anchor="_Toc430614614" w:history="1">
         <w:r>
           <w:rPr>
             <w:rStyle w:val="Hyperlink"/>
@@ -14016,7 +14120,7 @@
             <w:noProof/>
             <w:webHidden/>
           </w:rPr>
-          <w:instrText xml:space="preserve"> PAGEREF _Toc430264881 \h </w:instrText>
+          <w:instrText xml:space="preserve"> PAGEREF _Toc430614614 \h </w:instrText>
         </w:r>
         <w:r>
           <w:rPr>
@@ -14059,7 +14163,7 @@
           <w:sz w:val="22"/>
         </w:rPr>
       </w:pPr>
-      <w:hyperlink w:anchor="_Toc430264882" w:history="1">
+      <w:hyperlink w:anchor="_Toc430614615" w:history="1">
         <w:r>
           <w:rPr>
             <w:rStyle w:val="Hyperlink"/>
@@ -14086,7 +14190,7 @@
             <w:noProof/>
             <w:webHidden/>
           </w:rPr>
-          <w:instrText xml:space="preserve"> PAGEREF _Toc430264882 \h </w:instrText>
+          <w:instrText xml:space="preserve"> PAGEREF _Toc430614615 \h </w:instrText>
         </w:r>
         <w:r>
           <w:rPr>
@@ -14129,7 +14233,7 @@
           <w:sz w:val="22"/>
         </w:rPr>
       </w:pPr>
-      <w:hyperlink w:anchor="_Toc430264883" w:history="1">
+      <w:hyperlink w:anchor="_Toc430614616" w:history="1">
         <w:r>
           <w:rPr>
             <w:rStyle w:val="Hyperlink"/>
@@ -14156,7 +14260,7 @@
             <w:noProof/>
             <w:webHidden/>
           </w:rPr>
-          <w:instrText xml:space="preserve"> PAGEREF _Toc430264883 \h </w:instrText>
+          <w:instrText xml:space="preserve"> PAGEREF _Toc430614616 \h </w:instrText>
         </w:r>
         <w:r>
           <w:rPr>
@@ -14199,7 +14303,7 @@
           <w:sz w:val="22"/>
         </w:rPr>
       </w:pPr>
-      <w:hyperlink w:anchor="_Toc430264884" w:history="1">
+      <w:hyperlink w:anchor="_Toc430614617" w:history="1">
         <w:r>
           <w:rPr>
             <w:rStyle w:val="Hyperlink"/>
@@ -14226,7 +14330,7 @@
             <w:noProof/>
             <w:webHidden/>
           </w:rPr>
-          <w:instrText xml:space="preserve"> PAGEREF _Toc430264884 \h </w:instrText>
+          <w:instrText xml:space="preserve"> PAGEREF _Toc430614617 \h </w:instrText>
         </w:r>
         <w:r>
           <w:rPr>
@@ -14269,7 +14373,7 @@
           <w:sz w:val="22"/>
         </w:rPr>
       </w:pPr>
-      <w:hyperlink w:anchor="_Toc430264885" w:history="1">
+      <w:hyperlink w:anchor="_Toc430614618" w:history="1">
         <w:r>
           <w:rPr>
             <w:rStyle w:val="Hyperlink"/>
@@ -14296,7 +14400,7 @@
             <w:noProof/>
             <w:webHidden/>
           </w:rPr>
-          <w:instrText xml:space="preserve"> PAGEREF _Toc430264885 \h </w:instrText>
+          <w:instrText xml:space="preserve"> PAGEREF _Toc430614618 \h </w:instrText>
         </w:r>
         <w:r>
           <w:rPr>
@@ -14339,7 +14443,7 @@
           <w:sz w:val="22"/>
         </w:rPr>
       </w:pPr>
-      <w:hyperlink w:anchor="_Toc430264886" w:history="1">
+      <w:hyperlink w:anchor="_Toc430614619" w:history="1">
         <w:r>
           <w:rPr>
             <w:rStyle w:val="Hyperlink"/>
@@ -14366,7 +14470,7 @@
             <w:noProof/>
             <w:webHidden/>
           </w:rPr>
-          <w:instrText xml:space="preserve"> PAGEREF _Toc430264886 \h </w:instrText>
+          <w:instrText xml:space="preserve"> PAGEREF _Toc430614619 \h </w:instrText>
         </w:r>
         <w:r>
           <w:rPr>
@@ -14409,7 +14513,7 @@
           <w:sz w:val="22"/>
         </w:rPr>
       </w:pPr>
-      <w:hyperlink w:anchor="_Toc430264887" w:history="1">
+      <w:hyperlink w:anchor="_Toc430614620" w:history="1">
         <w:r>
           <w:rPr>
             <w:rStyle w:val="Hyperlink"/>
@@ -14436,7 +14540,7 @@
             <w:noProof/>
             <w:webHidden/>
           </w:rPr>
-          <w:instrText xml:space="preserve"> PAGEREF _Toc430264887 \h </w:instrText>
+          <w:instrText xml:space="preserve"> PAGEREF _Toc430614620 \h </w:instrText>
         </w:r>
         <w:r>
           <w:rPr>
@@ -14479,7 +14583,7 @@
           <w:sz w:val="22"/>
         </w:rPr>
       </w:pPr>
-      <w:hyperlink w:anchor="_Toc430264888" w:history="1">
+      <w:hyperlink w:anchor="_Toc430614621" w:history="1">
         <w:r>
           <w:rPr>
             <w:rStyle w:val="Hyperlink"/>
@@ -14506,7 +14610,7 @@
             <w:noProof/>
             <w:webHidden/>
           </w:rPr>
-          <w:instrText xml:space="preserve"> PAGEREF _Toc430264888 \h </w:instrText>
+          <w:instrText xml:space="preserve"> PAGEREF _Toc430614621 \h </w:instrText>
         </w:r>
         <w:r>
           <w:rPr>
@@ -14549,7 +14653,7 @@
           <w:sz w:val="22"/>
         </w:rPr>
       </w:pPr>
-      <w:hyperlink w:anchor="_Toc430264889" w:history="1">
+      <w:hyperlink w:anchor="_Toc430614622" w:history="1">
         <w:r>
           <w:rPr>
             <w:rStyle w:val="Hyperlink"/>
@@ -14576,7 +14680,7 @@
             <w:noProof/>
             <w:webHidden/>
           </w:rPr>
-          <w:instrText xml:space="preserve"> PAGEREF _Toc430264889 \h </w:instrText>
+          <w:instrText xml:space="preserve"> PAGEREF _Toc430614622 \h </w:instrText>
         </w:r>
         <w:r>
           <w:rPr>
@@ -14619,7 +14723,7 @@
           <w:sz w:val="22"/>
         </w:rPr>
       </w:pPr>
-      <w:hyperlink w:anchor="_Toc430264890" w:history="1">
+      <w:hyperlink w:anchor="_Toc430614623" w:history="1">
         <w:r>
           <w:rPr>
             <w:rStyle w:val="Hyperlink"/>
@@ -14646,7 +14750,7 @@
             <w:noProof/>
             <w:webHidden/>
           </w:rPr>
-          <w:instrText xml:space="preserve"> PAGEREF _Toc430264890 \h </w:instrText>
+          <w:instrText xml:space="preserve"> PAGEREF _Toc430614623 \h </w:instrText>
         </w:r>
         <w:r>
           <w:rPr>
@@ -14689,7 +14793,7 @@
           <w:sz w:val="22"/>
         </w:rPr>
       </w:pPr>
-      <w:hyperlink w:anchor="_Toc430264891" w:history="1">
+      <w:hyperlink w:anchor="_Toc430614624" w:history="1">
         <w:r>
           <w:rPr>
             <w:rStyle w:val="Hyperlink"/>
@@ -14716,7 +14820,7 @@
             <w:noProof/>
             <w:webHidden/>
           </w:rPr>
-          <w:instrText xml:space="preserve"> PAGEREF _Toc430264891 \h </w:instrText>
+          <w:instrText xml:space="preserve"> PAGEREF _Toc430614624 \h </w:instrText>
         </w:r>
         <w:r>
           <w:rPr>
@@ -14759,7 +14863,7 @@
           <w:sz w:val="22"/>
         </w:rPr>
       </w:pPr>
-      <w:hyperlink w:anchor="_Toc430264892" w:history="1">
+      <w:hyperlink w:anchor="_Toc430614625" w:history="1">
         <w:r>
           <w:rPr>
             <w:rStyle w:val="Hyperlink"/>
@@ -14786,7 +14890,7 @@
             <w:noProof/>
             <w:webHidden/>
           </w:rPr>
-          <w:instrText xml:space="preserve"> PAGEREF _Toc430264892 \h </w:instrText>
+          <w:instrText xml:space="preserve"> PAGEREF _Toc430614625 \h </w:instrText>
         </w:r>
         <w:r>
           <w:rPr>
@@ -14829,7 +14933,7 @@
           <w:sz w:val="22"/>
         </w:rPr>
       </w:pPr>
-      <w:hyperlink w:anchor="_Toc430264893" w:history="1">
+      <w:hyperlink w:anchor="_Toc430614626" w:history="1">
         <w:r>
           <w:rPr>
             <w:rStyle w:val="Hyperlink"/>
@@ -14856,7 +14960,7 @@
             <w:noProof/>
             <w:webHidden/>
           </w:rPr>
-          <w:instrText xml:space="preserve"> PAGEREF _Toc430264893 \h </w:instrText>
+          <w:instrText xml:space="preserve"> PAGEREF _Toc430614626 \h </w:instrText>
         </w:r>
         <w:r>
           <w:rPr>
@@ -14899,13 +15003,13 @@
           <w:sz w:val="22"/>
         </w:rPr>
       </w:pPr>
-      <w:hyperlink w:anchor="_Toc430264894" w:history="1">
+      <w:hyperlink w:anchor="_Toc430614627" w:history="1">
         <w:r>
           <w:rPr>
             <w:rStyle w:val="Hyperlink"/>
             <w:noProof/>
           </w:rPr>
-          <w:t>Figure 17: Principles of a hash function</w:t>
+          <w:t>Figure 17: Applications management page screenshot</w:t>
         </w:r>
         <w:r>
           <w:rPr>
@@ -14926,7 +15030,7 @@
             <w:noProof/>
             <w:webHidden/>
           </w:rPr>
-          <w:instrText xml:space="preserve"> PAGEREF _Toc430264894 \h </w:instrText>
+          <w:instrText xml:space="preserve"> PAGEREF _Toc430614627 \h </w:instrText>
         </w:r>
         <w:r>
           <w:rPr>
@@ -14946,7 +15050,77 @@
             <w:noProof/>
             <w:webHidden/>
           </w:rPr>
-          <w:t>62</w:t>
+          <w:t>54</w:t>
+        </w:r>
+        <w:r>
+          <w:rPr>
+            <w:noProof/>
+            <w:webHidden/>
+          </w:rPr>
+          <w:fldChar w:fldCharType="end"/>
+        </w:r>
+      </w:hyperlink>
+    </w:p>
+    <w:p>
+      <w:pPr>
+        <w:pStyle w:val="TableofFigures"/>
+        <w:tabs>
+          <w:tab w:val="right" w:leader="dot" w:pos="9395"/>
+        </w:tabs>
+        <w:rPr>
+          <w:rFonts w:asciiTheme="minorHAnsi" w:eastAsiaTheme="minorEastAsia" w:hAnsiTheme="minorHAnsi" w:cstheme="minorBidi"/>
+          <w:noProof/>
+          <w:sz w:val="22"/>
+        </w:rPr>
+      </w:pPr>
+      <w:hyperlink w:anchor="_Toc430614628" w:history="1">
+        <w:r>
+          <w:rPr>
+            <w:rStyle w:val="Hyperlink"/>
+            <w:noProof/>
+          </w:rPr>
+          <w:t>Figure 18: Principles of a hash function</w:t>
+        </w:r>
+        <w:r>
+          <w:rPr>
+            <w:noProof/>
+            <w:webHidden/>
+          </w:rPr>
+          <w:tab/>
+        </w:r>
+        <w:r>
+          <w:rPr>
+            <w:noProof/>
+            <w:webHidden/>
+          </w:rPr>
+          <w:fldChar w:fldCharType="begin"/>
+        </w:r>
+        <w:r>
+          <w:rPr>
+            <w:noProof/>
+            <w:webHidden/>
+          </w:rPr>
+          <w:instrText xml:space="preserve"> PAGEREF _Toc430614628 \h </w:instrText>
+        </w:r>
+        <w:r>
+          <w:rPr>
+            <w:noProof/>
+            <w:webHidden/>
+          </w:rPr>
+        </w:r>
+        <w:r>
+          <w:rPr>
+            <w:noProof/>
+            <w:webHidden/>
+          </w:rPr>
+          <w:fldChar w:fldCharType="separate"/>
+        </w:r>
+        <w:r>
+          <w:rPr>
+            <w:noProof/>
+            <w:webHidden/>
+          </w:rPr>
+          <w:t>65</w:t>
         </w:r>
         <w:r>
           <w:rPr>
@@ -14976,7 +15150,7 @@
       <w:r>
         <w:br w:type="page"/>
       </w:r>
-      <w:bookmarkStart w:id="72" w:name="_Toc430264948"/>
+      <w:bookmarkStart w:id="74" w:name="_Toc430614607"/>
       <w:r>
         <w:lastRenderedPageBreak/>
         <w:t>Gloss</w:t>
@@ -14984,7 +15158,7 @@
       <w:r>
         <w:t>ary</w:t>
       </w:r>
-      <w:bookmarkEnd w:id="72"/>
+      <w:bookmarkEnd w:id="74"/>
     </w:p>
     <w:p/>
     <w:p>
@@ -15041,7 +15215,7 @@
         <w:pStyle w:val="Title"/>
         <w:jc w:val="left"/>
       </w:pPr>
-      <w:bookmarkStart w:id="73" w:name="_Toc430264949"/>
+      <w:bookmarkStart w:id="75" w:name="_Toc430614608"/>
       <w:r>
         <w:lastRenderedPageBreak/>
         <w:t>A</w:t>
@@ -15049,7 +15223,7 @@
       <w:r>
         <w:t>ddenda</w:t>
       </w:r>
-      <w:bookmarkEnd w:id="73"/>
+      <w:bookmarkEnd w:id="75"/>
     </w:p>
     <w:p/>
     <w:p>
@@ -15073,7 +15247,6 @@
           <w:id w:val="1750152617"/>
           <w:citation/>
         </w:sdtPr>
-        <w:sdtEndPr/>
         <w:sdtContent>
           <w:r>
             <w:fldChar w:fldCharType="begin"/>
@@ -15144,11 +15317,11 @@
           <w:sz w:val="23"/>
           <w:szCs w:val="23"/>
         </w:rPr>
-        <w:object w:dxaOrig="225" w:dyaOrig="225" w14:anchorId="16581459">
+        <w:object w:dxaOrig="1440" w:dyaOrig="1440" w14:anchorId="16581459">
           <v:shape id="_x0000_i1051" type="#_x0000_t75" style="width:46.5pt;height:18pt" o:ole="">
-            <v:imagedata r:id="rId75" o:title=""/>
+            <v:imagedata r:id="rId74" o:title=""/>
           </v:shape>
-          <w:control r:id="rId76" w:name="DefaultOcxName" w:shapeid="_x0000_i1051"/>
+          <w:control r:id="rId75" w:name="DefaultOcxName" w:shapeid="_x0000_i1051"/>
         </w:object>
       </w:r>
     </w:p>
@@ -15189,11 +15362,11 @@
           <w:sz w:val="23"/>
           <w:szCs w:val="23"/>
         </w:rPr>
-        <w:object w:dxaOrig="225" w:dyaOrig="225" w14:anchorId="4C1158D2">
+        <w:object w:dxaOrig="1440" w:dyaOrig="1440" w14:anchorId="4C1158D2">
           <v:shape id="_x0000_i1055" type="#_x0000_t75" style="width:46.5pt;height:18pt" o:ole="">
-            <v:imagedata r:id="rId75" o:title=""/>
+            <v:imagedata r:id="rId74" o:title=""/>
           </v:shape>
-          <w:control r:id="rId77" w:name="DefaultOcxName1" w:shapeid="_x0000_i1055"/>
+          <w:control r:id="rId76" w:name="DefaultOcxName1" w:shapeid="_x0000_i1055"/>
         </w:object>
       </w:r>
     </w:p>
@@ -15331,19 +15504,19 @@
         <w:t>To do this, there needs to be some steps added into the PHP file. In the following example taken directly from the CMDB application, the user is asked to rename a field.</w:t>
       </w:r>
     </w:p>
-    <w:bookmarkStart w:id="74" w:name="_MON_1503215405"/>
-    <w:bookmarkEnd w:id="74"/>
+    <w:bookmarkStart w:id="76" w:name="_MON_1503215405"/>
+    <w:bookmarkEnd w:id="76"/>
     <w:p>
       <w:r>
         <w:object w:dxaOrig="9360" w:dyaOrig="1639" w14:anchorId="293BCDF2">
           <v:shape id="_x0000_i1047" type="#_x0000_t75" style="width:468pt;height:82pt" o:ole="" o:bordertopcolor="this" o:borderleftcolor="this" o:borderbottomcolor="this" o:borderrightcolor="this">
-            <v:imagedata r:id="rId78" o:title=""/>
+            <v:imagedata r:id="rId77" o:title=""/>
             <w10:bordertop type="single" width="4"/>
             <w10:borderleft type="single" width="4"/>
             <w10:borderbottom type="single" width="4"/>
             <w10:borderright type="single" width="4"/>
           </v:shape>
-          <o:OLEObject Type="Embed" ProgID="Word.OpenDocumentText.12" ShapeID="_x0000_i1047" DrawAspect="Content" ObjectID="_1504097410" r:id="rId79"/>
+          <o:OLEObject Type="Embed" ProgID="Word.OpenDocumentText.12" ShapeID="_x0000_i1047" DrawAspect="Content" ObjectID="_1504356600" r:id="rId78"/>
         </w:object>
       </w:r>
     </w:p>
@@ -15387,7 +15560,6 @@
           <w:id w:val="1578555889"/>
           <w:citation/>
         </w:sdtPr>
-        <w:sdtEndPr/>
         <w:sdtContent>
           <w:r>
             <w:fldChar w:fldCharType="begin"/>
@@ -15441,7 +15613,7 @@
                     <pic:cNvPicPr/>
                   </pic:nvPicPr>
                   <pic:blipFill>
-                    <a:blip r:embed="rId80">
+                    <a:blip r:embed="rId79">
                       <a:extLst>
                         <a:ext uri="{28A0092B-C50C-407E-A947-70E740481C1C}">
                           <a14:useLocalDpi xmlns:a14="http://schemas.microsoft.com/office/drawing/2010/main" val="0"/>
@@ -15473,7 +15645,7 @@
         <w:pStyle w:val="Caption"/>
         <w:jc w:val="center"/>
       </w:pPr>
-      <w:bookmarkStart w:id="75" w:name="_Toc430264894"/>
+      <w:bookmarkStart w:id="77" w:name="_Toc430614628"/>
       <w:r>
         <w:t xml:space="preserve">Figure </w:t>
       </w:r>
@@ -15498,7 +15670,7 @@
       <w:r>
         <w:t>: Principles of a hash function</w:t>
       </w:r>
-      <w:bookmarkEnd w:id="75"/>
+      <w:bookmarkEnd w:id="77"/>
     </w:p>
     <w:p/>
     <w:p>
@@ -15525,7 +15697,6 @@
           <w:id w:val="-639565270"/>
           <w:citation/>
         </w:sdtPr>
-        <w:sdtEndPr/>
         <w:sdtContent>
           <w:r>
             <w:fldChar w:fldCharType="begin"/>
@@ -27902,8 +28073,8 @@
       </w:r>
     </w:p>
     <w:p/>
-    <w:bookmarkStart w:id="76" w:name="_MON_1504011927"/>
-    <w:bookmarkEnd w:id="76"/>
+    <w:bookmarkStart w:id="78" w:name="_MON_1504011927"/>
+    <w:bookmarkEnd w:id="78"/>
     <w:p>
       <w:pPr>
         <w:rPr>
@@ -27916,13 +28087,13 @@
       <w:r>
         <w:object w:dxaOrig="9360" w:dyaOrig="8899" w14:anchorId="7B2F0290">
           <v:shape id="_x0000_i1048" type="#_x0000_t75" style="width:468pt;height:445pt" o:ole="" o:bordertopcolor="this" o:borderleftcolor="this" o:borderbottomcolor="this" o:borderrightcolor="this">
-            <v:imagedata r:id="rId81" o:title=""/>
+            <v:imagedata r:id="rId80" o:title=""/>
             <w10:bordertop type="single" width="4"/>
             <w10:borderleft type="single" width="4"/>
             <w10:borderbottom type="single" width="4"/>
             <w10:borderright type="single" width="4"/>
           </v:shape>
-          <o:OLEObject Type="Embed" ProgID="Word.OpenDocumentText.12" ShapeID="_x0000_i1048" DrawAspect="Content" ObjectID="_1504097411" r:id="rId82"/>
+          <o:OLEObject Type="Embed" ProgID="Word.OpenDocumentText.12" ShapeID="_x0000_i1048" DrawAspect="Content" ObjectID="_1504356601" r:id="rId81"/>
         </w:object>
       </w:r>
       <w:r>
@@ -27932,7 +28103,7 @@
     <w:p>
       <w:pPr>
         <w:sectPr>
-          <w:footerReference w:type="default" r:id="rId83"/>
+          <w:footerReference w:type="default" r:id="rId82"/>
           <w:type w:val="continuous"/>
           <w:pgSz w:w="12240" w:h="15840" w:code="1"/>
           <w:pgMar w:top="1134" w:right="1134" w:bottom="1134" w:left="1134" w:header="709" w:footer="397" w:gutter="567"/>
@@ -27959,11 +28130,11 @@
         <w:pStyle w:val="Title"/>
         <w:jc w:val="left"/>
       </w:pPr>
-      <w:bookmarkStart w:id="77" w:name="_Toc430264950"/>
+      <w:bookmarkStart w:id="79" w:name="_Toc430614609"/>
       <w:r>
         <w:t>Résumé</w:t>
       </w:r>
-      <w:bookmarkEnd w:id="77"/>
+      <w:bookmarkEnd w:id="79"/>
     </w:p>
     <w:p>
       <w:pPr>
@@ -28014,11 +28185,11 @@
         <w:pStyle w:val="Title"/>
         <w:jc w:val="left"/>
       </w:pPr>
-      <w:bookmarkStart w:id="78" w:name="_Toc430264951"/>
+      <w:bookmarkStart w:id="80" w:name="_Toc430614610"/>
       <w:r>
         <w:t>Abstract</w:t>
       </w:r>
-      <w:bookmarkEnd w:id="78"/>
+      <w:bookmarkEnd w:id="80"/>
     </w:p>
     <w:p>
       <w:pPr>
@@ -28073,7 +28244,7 @@
       </w:pPr>
     </w:p>
     <w:sectPr>
-      <w:footerReference w:type="default" r:id="rId84"/>
+      <w:footerReference w:type="default" r:id="rId83"/>
       <w:type w:val="continuous"/>
       <w:pgSz w:w="12240" w:h="15840" w:code="1"/>
       <w:pgMar w:top="1134" w:right="1134" w:bottom="1134" w:left="1134" w:header="709" w:footer="397" w:gutter="567"/>
@@ -28134,7 +28305,6 @@
         <w:docPartUnique/>
       </w:docPartObj>
     </w:sdtPr>
-    <w:sdtEndPr/>
     <w:sdtContent>
       <w:p>
         <w:pPr>
@@ -28154,7 +28324,7 @@
           <w:rPr>
             <w:noProof/>
           </w:rPr>
-          <w:t>64</w:t>
+          <w:t>62</w:t>
         </w:r>
         <w:r>
           <w:fldChar w:fldCharType="end"/>
@@ -33148,7 +33318,7 @@
 </file>
 
 <file path=customXml/itemProps2.xml><?xml version="1.0" encoding="utf-8"?>
-<ds:datastoreItem xmlns:ds="http://schemas.openxmlformats.org/officeDocument/2006/customXml" ds:itemID="{1A1BB162-19F1-4383-85EF-AF5D6DACB8BE}">
+<ds:datastoreItem xmlns:ds="http://schemas.openxmlformats.org/officeDocument/2006/customXml" ds:itemID="{D7AD4C85-7546-4F0D-99A1-FAF0BBE64241}">
   <ds:schemaRefs>
     <ds:schemaRef ds:uri="http://schemas.openxmlformats.org/officeDocument/2006/bibliography"/>
   </ds:schemaRefs>

</xml_diff>

<commit_message>
adding last features to cabinet
</commit_message>
<xml_diff>
--- a/report/CMDB_report.docx
+++ b/report/CMDB_report.docx
@@ -1336,7 +1336,7 @@
               </wp:anchor>
             </w:drawing>
           </mc:Choice>
-          <mc:Fallback>
+          <mc:Fallback xmlns="">
             <w:pict>
               <v:roundrect w14:anchorId="2CE93DDA" id="Forme automatique 2" o:spid="_x0000_s1026" style="position:absolute;margin-left:306.15pt;margin-top:508.55pt;width:112.95pt;height:211.5pt;rotation:90;z-index:251665408;visibility:visible;mso-wrap-style:square;mso-width-percent:0;mso-height-percent:0;mso-wrap-distance-left:10.8pt;mso-wrap-distance-top:7.2pt;mso-wrap-distance-right:10.8pt;mso-wrap-distance-bottom:7.2pt;mso-position-horizontal:absolute;mso-position-horizontal-relative:margin;mso-position-vertical:absolute;mso-position-vertical-relative:margin;mso-width-percent:0;mso-height-percent:0;mso-width-relative:margin;mso-height-relative:margin;v-text-anchor:middle" arcsize="8541f" o:gfxdata="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" o:allowincell="f" filled="f" strokecolor="black [3213]">
                 <v:textbox>
@@ -1385,7 +1385,7 @@
                                     </pic:cNvPicPr>
                                   </pic:nvPicPr>
                                   <pic:blipFill>
-                                    <a:blip r:embed="rId14">
+                                    <a:blip r:embed="rId15">
                                       <a:extLst>
                                         <a:ext uri="{28A0092B-C50C-407E-A947-70E740481C1C}">
                                           <a14:useLocalDpi xmlns:a14="http://schemas.microsoft.com/office/drawing/2010/main" val="0"/>
@@ -1470,7 +1470,7 @@
         </w:rPr>
         <w:br/>
       </w:r>
-      <w:hyperlink r:id="rId15" w:history="1">
+      <w:hyperlink r:id="rId16" w:history="1">
         <w:r>
           <w:rPr>
             <w:rStyle w:val="Hyperlink"/>
@@ -5203,6 +5203,7 @@
           <w:id w:val="-1906829420"/>
           <w:citation/>
         </w:sdtPr>
+        <w:sdtEndPr/>
         <w:sdtContent>
           <w:r>
             <w:fldChar w:fldCharType="begin"/>
@@ -5248,6 +5249,7 @@
           <w:id w:val="-1049764428"/>
           <w:citation/>
         </w:sdtPr>
+        <w:sdtEndPr/>
         <w:sdtContent>
           <w:r>
             <w:fldChar w:fldCharType="begin"/>
@@ -5343,6 +5345,7 @@
           <w:id w:val="826328966"/>
           <w:citation/>
         </w:sdtPr>
+        <w:sdtEndPr/>
         <w:sdtContent>
           <w:r>
             <w:fldChar w:fldCharType="begin"/>
@@ -5799,6 +5802,7 @@
           <w:id w:val="-1158453993"/>
           <w:citation/>
         </w:sdtPr>
+        <w:sdtEndPr/>
         <w:sdtContent>
           <w:r>
             <w:fldChar w:fldCharType="begin"/>
@@ -6041,6 +6045,7 @@
           <w:id w:val="-173034158"/>
           <w:citation/>
         </w:sdtPr>
+        <w:sdtEndPr/>
         <w:sdtContent>
           <w:r>
             <w:fldChar w:fldCharType="begin"/>
@@ -6079,6 +6084,7 @@
           <w:id w:val="-968820230"/>
           <w:citation/>
         </w:sdtPr>
+        <w:sdtEndPr/>
         <w:sdtContent>
           <w:r>
             <w:fldChar w:fldCharType="begin"/>
@@ -6127,6 +6133,7 @@
           <w:id w:val="889225454"/>
           <w:citation/>
         </w:sdtPr>
+        <w:sdtEndPr/>
         <w:sdtContent>
           <w:r>
             <w:fldChar w:fldCharType="begin"/>
@@ -6176,6 +6183,7 @@
           <w:id w:val="-1787343102"/>
           <w:citation/>
         </w:sdtPr>
+        <w:sdtEndPr/>
         <w:sdtContent>
           <w:r>
             <w:fldChar w:fldCharType="begin"/>
@@ -6299,6 +6307,7 @@
           <w:id w:val="400493163"/>
           <w:citation/>
         </w:sdtPr>
+        <w:sdtEndPr/>
         <w:sdtContent>
           <w:r>
             <w:fldChar w:fldCharType="begin"/>
@@ -6592,6 +6601,7 @@
           <w:id w:val="-1172571664"/>
           <w:citation/>
         </w:sdtPr>
+        <w:sdtEndPr/>
         <w:sdtContent>
           <w:r>
             <w:rPr>
@@ -6650,6 +6660,7 @@
           <w:id w:val="984514540"/>
           <w:citation/>
         </w:sdtPr>
+        <w:sdtEndPr/>
         <w:sdtContent>
           <w:r>
             <w:fldChar w:fldCharType="begin"/>
@@ -6704,7 +6715,7 @@
                     </pic:cNvPicPr>
                   </pic:nvPicPr>
                   <pic:blipFill>
-                    <a:blip r:embed="rId16">
+                    <a:blip r:embed="rId17">
                       <a:extLst>
                         <a:ext uri="{28A0092B-C50C-407E-A947-70E740481C1C}">
                           <a14:useLocalDpi xmlns:a14="http://schemas.microsoft.com/office/drawing/2010/main" val="0"/>
@@ -6855,6 +6866,7 @@
           <w:id w:val="-2028008752"/>
           <w:citation/>
         </w:sdtPr>
+        <w:sdtEndPr/>
         <w:sdtContent>
           <w:r>
             <w:fldChar w:fldCharType="begin"/>
@@ -6978,6 +6990,7 @@
           <w:id w:val="-13540998"/>
           <w:citation/>
         </w:sdtPr>
+        <w:sdtEndPr/>
         <w:sdtContent>
           <w:r>
             <w:fldChar w:fldCharType="begin"/>
@@ -7010,6 +7023,7 @@
           <w:id w:val="1196505660"/>
           <w:citation/>
         </w:sdtPr>
+        <w:sdtEndPr/>
         <w:sdtContent>
           <w:r>
             <w:fldChar w:fldCharType="begin"/>
@@ -7051,6 +7065,7 @@
           <w:id w:val="-1037345430"/>
           <w:citation/>
         </w:sdtPr>
+        <w:sdtEndPr/>
         <w:sdtContent>
           <w:r>
             <w:fldChar w:fldCharType="begin"/>
@@ -7112,6 +7127,7 @@
           <w:id w:val="-1556851217"/>
           <w:citation/>
         </w:sdtPr>
+        <w:sdtEndPr/>
         <w:sdtContent>
           <w:r>
             <w:fldChar w:fldCharType="begin"/>
@@ -7164,7 +7180,7 @@
                     <pic:cNvPicPr/>
                   </pic:nvPicPr>
                   <pic:blipFill>
-                    <a:blip r:embed="rId17" cstate="print">
+                    <a:blip r:embed="rId18" cstate="print">
                       <a:extLst>
                         <a:ext uri="{28A0092B-C50C-407E-A947-70E740481C1C}">
                           <a14:useLocalDpi xmlns:a14="http://schemas.microsoft.com/office/drawing/2010/main" val="0"/>
@@ -7245,6 +7261,7 @@
           <w:id w:val="277607938"/>
           <w:citation/>
         </w:sdtPr>
+        <w:sdtEndPr/>
         <w:sdtContent>
           <w:r>
             <w:fldChar w:fldCharType="begin"/>
@@ -7306,6 +7323,7 @@
           <w:id w:val="1754092689"/>
           <w:citation/>
         </w:sdtPr>
+        <w:sdtEndPr/>
         <w:sdtContent>
           <w:r>
             <w:fldChar w:fldCharType="begin"/>
@@ -7360,7 +7378,7 @@
                     </pic:cNvPicPr>
                   </pic:nvPicPr>
                   <pic:blipFill>
-                    <a:blip r:embed="rId18">
+                    <a:blip r:embed="rId19">
                       <a:extLst>
                         <a:ext uri="{28A0092B-C50C-407E-A947-70E740481C1C}">
                           <a14:useLocalDpi xmlns:a14="http://schemas.microsoft.com/office/drawing/2010/main" val="0"/>
@@ -7736,6 +7754,7 @@
           <w:id w:val="746158377"/>
           <w:citation/>
         </w:sdtPr>
+        <w:sdtEndPr/>
         <w:sdtContent>
           <w:r>
             <w:fldChar w:fldCharType="begin"/>
@@ -7794,6 +7813,7 @@
           <w:id w:val="1381058552"/>
           <w:citation/>
         </w:sdtPr>
+        <w:sdtEndPr/>
         <w:sdtContent>
           <w:r>
             <w:fldChar w:fldCharType="begin"/>
@@ -7886,6 +7906,7 @@
           <w:id w:val="1714160300"/>
           <w:citation/>
         </w:sdtPr>
+        <w:sdtEndPr/>
         <w:sdtContent>
           <w:r>
             <w:fldChar w:fldCharType="begin"/>
@@ -7947,6 +7968,7 @@
           <w:id w:val="-63266548"/>
           <w:citation/>
         </w:sdtPr>
+        <w:sdtEndPr/>
         <w:sdtContent>
           <w:r>
             <w:fldChar w:fldCharType="begin"/>
@@ -8010,6 +8032,7 @@
           <w:id w:val="-1434282127"/>
           <w:citation/>
         </w:sdtPr>
+        <w:sdtEndPr/>
         <w:sdtContent>
           <w:r>
             <w:fldChar w:fldCharType="begin"/>
@@ -8167,7 +8190,7 @@
                     <pic:cNvPicPr/>
                   </pic:nvPicPr>
                   <pic:blipFill>
-                    <a:blip r:embed="rId19">
+                    <a:blip r:embed="rId20">
                       <a:extLst>
                         <a:ext uri="{28A0092B-C50C-407E-A947-70E740481C1C}">
                           <a14:useLocalDpi xmlns:a14="http://schemas.microsoft.com/office/drawing/2010/main" val="0"/>
@@ -8283,7 +8306,7 @@
                     <pic:cNvPicPr/>
                   </pic:nvPicPr>
                   <pic:blipFill>
-                    <a:blip r:embed="rId20">
+                    <a:blip r:embed="rId21">
                       <a:extLst>
                         <a:ext uri="{28A0092B-C50C-407E-A947-70E740481C1C}">
                           <a14:useLocalDpi xmlns:a14="http://schemas.microsoft.com/office/drawing/2010/main" val="0"/>
@@ -8662,7 +8685,7 @@
                     <pic:cNvPicPr/>
                   </pic:nvPicPr>
                   <pic:blipFill>
-                    <a:blip r:embed="rId21">
+                    <a:blip r:embed="rId22">
                       <a:extLst>
                         <a:ext uri="{28A0092B-C50C-407E-A947-70E740481C1C}">
                           <a14:useLocalDpi xmlns:a14="http://schemas.microsoft.com/office/drawing/2010/main" val="0"/>
@@ -8841,7 +8864,7 @@
                     <pic:cNvPicPr/>
                   </pic:nvPicPr>
                   <pic:blipFill>
-                    <a:blip r:embed="rId22" cstate="print">
+                    <a:blip r:embed="rId23" cstate="print">
                       <a:extLst>
                         <a:ext uri="{28A0092B-C50C-407E-A947-70E740481C1C}">
                           <a14:useLocalDpi xmlns:a14="http://schemas.microsoft.com/office/drawing/2010/main" val="0"/>
@@ -8953,7 +8976,7 @@
                     <pic:cNvPicPr/>
                   </pic:nvPicPr>
                   <pic:blipFill>
-                    <a:blip r:embed="rId23">
+                    <a:blip r:embed="rId24">
                       <a:extLst>
                         <a:ext uri="{28A0092B-C50C-407E-A947-70E740481C1C}">
                           <a14:useLocalDpi xmlns:a14="http://schemas.microsoft.com/office/drawing/2010/main" val="0"/>
@@ -9068,10 +9091,10 @@
             <v:path o:extrusionok="f" gradientshapeok="t" o:connecttype="rect"/>
             <o:lock v:ext="edit" aspectratio="t"/>
           </v:shapetype>
-          <v:shape id="_x0000_i1025" type="#_x0000_t75" style="width:468pt;height:257pt" o:ole="">
-            <v:imagedata r:id="rId24" o:title=""/>
+          <v:shape id="_x0000_i1025" type="#_x0000_t75" style="width:468.25pt;height:257.3pt" o:ole="">
+            <v:imagedata r:id="rId25" o:title=""/>
           </v:shape>
-          <o:OLEObject Type="Embed" ProgID="Word.OpenDocumentText.12" ShapeID="_x0000_i1025" DrawAspect="Content" ObjectID="_1504356582" r:id="rId25"/>
+          <o:OLEObject Type="Embed" ProgID="Word.OpenDocumentText.12" ShapeID="_x0000_i1025" DrawAspect="Content" ObjectID="_1504442356" r:id="rId26"/>
         </w:object>
       </w:r>
     </w:p>
@@ -9263,14 +9286,14 @@
     <w:p>
       <w:r>
         <w:object w:dxaOrig="9360" w:dyaOrig="4449" w14:anchorId="7A0C6501">
-          <v:shape id="_x0000_i1026" type="#_x0000_t75" style="width:468pt;height:221pt" o:ole="" o:bordertopcolor="this" o:borderleftcolor="this" o:borderbottomcolor="this" o:borderrightcolor="this">
-            <v:imagedata r:id="rId26" o:title=""/>
+          <v:shape id="_x0000_i1026" type="#_x0000_t75" style="width:468.25pt;height:221.05pt" o:ole="" o:bordertopcolor="this" o:borderleftcolor="this" o:borderbottomcolor="this" o:borderrightcolor="this">
+            <v:imagedata r:id="rId27" o:title=""/>
             <w10:bordertop type="single" width="4"/>
             <w10:borderleft type="single" width="4"/>
             <w10:borderbottom type="single" width="4"/>
             <w10:borderright type="single" width="4"/>
           </v:shape>
-          <o:OLEObject Type="Embed" ProgID="Word.OpenDocumentText.12" ShapeID="_x0000_i1026" DrawAspect="Content" ObjectID="_1504356583" r:id="rId27"/>
+          <o:OLEObject Type="Embed" ProgID="Word.OpenDocumentText.12" ShapeID="_x0000_i1026" DrawAspect="Content" ObjectID="_1504442357" r:id="rId28"/>
         </w:object>
       </w:r>
     </w:p>
@@ -9328,14 +9351,14 @@
     <w:p>
       <w:r>
         <w:object w:dxaOrig="9360" w:dyaOrig="3279" w14:anchorId="5B953477">
-          <v:shape id="_x0000_i1027" type="#_x0000_t75" style="width:468pt;height:164pt" o:ole="" o:bordertopcolor="this" o:borderleftcolor="this" o:borderbottomcolor="this" o:borderrightcolor="this">
-            <v:imagedata r:id="rId28" o:title=""/>
+          <v:shape id="_x0000_i1027" type="#_x0000_t75" style="width:468.25pt;height:164.15pt" o:ole="" o:bordertopcolor="this" o:borderleftcolor="this" o:borderbottomcolor="this" o:borderrightcolor="this">
+            <v:imagedata r:id="rId29" o:title=""/>
             <w10:bordertop type="single" width="4"/>
             <w10:borderleft type="single" width="4"/>
             <w10:borderbottom type="single" width="4"/>
             <w10:borderright type="single" width="4"/>
           </v:shape>
-          <o:OLEObject Type="Embed" ProgID="Word.OpenDocumentText.12" ShapeID="_x0000_i1027" DrawAspect="Content" ObjectID="_1504356584" r:id="rId29"/>
+          <o:OLEObject Type="Embed" ProgID="Word.OpenDocumentText.12" ShapeID="_x0000_i1027" DrawAspect="Content" ObjectID="_1504442358" r:id="rId30"/>
         </w:object>
       </w:r>
     </w:p>
@@ -9383,7 +9406,7 @@
                     <pic:cNvPicPr/>
                   </pic:nvPicPr>
                   <pic:blipFill>
-                    <a:blip r:embed="rId30">
+                    <a:blip r:embed="rId31">
                       <a:extLst>
                         <a:ext uri="{28A0092B-C50C-407E-A947-70E740481C1C}">
                           <a14:useLocalDpi xmlns:a14="http://schemas.microsoft.com/office/drawing/2010/main" val="0"/>
@@ -9507,6 +9530,7 @@
           <w:id w:val="-49539663"/>
           <w:citation/>
         </w:sdtPr>
+        <w:sdtEndPr/>
         <w:sdtContent>
           <w:r>
             <w:fldChar w:fldCharType="begin"/>
@@ -9571,14 +9595,14 @@
     <w:p>
       <w:r>
         <w:object w:dxaOrig="9360" w:dyaOrig="5152" w14:anchorId="6F2D7A9D">
-          <v:shape id="_x0000_i1028" type="#_x0000_t75" style="width:468pt;height:257.5pt" o:ole="" o:bordertopcolor="this" o:borderleftcolor="this" o:borderbottomcolor="this" o:borderrightcolor="this">
-            <v:imagedata r:id="rId31" o:title=""/>
+          <v:shape id="_x0000_i1028" type="#_x0000_t75" style="width:468.25pt;height:257.8pt" o:ole="" o:bordertopcolor="this" o:borderleftcolor="this" o:borderbottomcolor="this" o:borderrightcolor="this">
+            <v:imagedata r:id="rId32" o:title=""/>
             <w10:bordertop type="single" width="4"/>
             <w10:borderleft type="single" width="4"/>
             <w10:borderbottom type="single" width="4"/>
             <w10:borderright type="single" width="4"/>
           </v:shape>
-          <o:OLEObject Type="Embed" ProgID="Word.OpenDocumentText.12" ShapeID="_x0000_i1028" DrawAspect="Content" ObjectID="_1504356585" r:id="rId32"/>
+          <o:OLEObject Type="Embed" ProgID="Word.OpenDocumentText.12" ShapeID="_x0000_i1028" DrawAspect="Content" ObjectID="_1504442359" r:id="rId33"/>
         </w:object>
       </w:r>
     </w:p>
@@ -9672,14 +9696,14 @@
     <w:p>
       <w:r>
         <w:object w:dxaOrig="9360" w:dyaOrig="4449" w14:anchorId="17CF2560">
-          <v:shape id="_x0000_i1029" type="#_x0000_t75" style="width:468pt;height:221pt" o:ole="" o:bordertopcolor="this" o:borderleftcolor="this" o:borderbottomcolor="this" o:borderrightcolor="this">
-            <v:imagedata r:id="rId33" o:title=""/>
+          <v:shape id="_x0000_i1029" type="#_x0000_t75" style="width:468.25pt;height:221.05pt" o:ole="" o:bordertopcolor="this" o:borderleftcolor="this" o:borderbottomcolor="this" o:borderrightcolor="this">
+            <v:imagedata r:id="rId34" o:title=""/>
             <w10:bordertop type="single" width="4"/>
             <w10:borderleft type="single" width="4"/>
             <w10:borderbottom type="single" width="4"/>
             <w10:borderright type="single" width="4"/>
           </v:shape>
-          <o:OLEObject Type="Embed" ProgID="Word.OpenDocumentText.12" ShapeID="_x0000_i1029" DrawAspect="Content" ObjectID="_1504356586" r:id="rId34"/>
+          <o:OLEObject Type="Embed" ProgID="Word.OpenDocumentText.12" ShapeID="_x0000_i1029" DrawAspect="Content" ObjectID="_1504442360" r:id="rId35"/>
         </w:object>
       </w:r>
     </w:p>
@@ -9814,6 +9838,7 @@
           <w:id w:val="-554473398"/>
           <w:citation/>
         </w:sdtPr>
+        <w:sdtEndPr/>
         <w:sdtContent>
           <w:r>
             <w:fldChar w:fldCharType="begin"/>
@@ -9879,14 +9904,14 @@
     <w:p>
       <w:r>
         <w:object w:dxaOrig="9360" w:dyaOrig="4449" w14:anchorId="675F13D0">
-          <v:shape id="_x0000_i1030" type="#_x0000_t75" style="width:468pt;height:221pt" o:ole="" o:bordertopcolor="this" o:borderleftcolor="this" o:borderbottomcolor="this" o:borderrightcolor="this">
-            <v:imagedata r:id="rId35" o:title=""/>
+          <v:shape id="_x0000_i1030" type="#_x0000_t75" style="width:468.25pt;height:221.05pt" o:ole="" o:bordertopcolor="this" o:borderleftcolor="this" o:borderbottomcolor="this" o:borderrightcolor="this">
+            <v:imagedata r:id="rId36" o:title=""/>
             <w10:bordertop type="single" width="4"/>
             <w10:borderleft type="single" width="4"/>
             <w10:borderbottom type="single" width="4"/>
             <w10:borderright type="single" width="4"/>
           </v:shape>
-          <o:OLEObject Type="Embed" ProgID="Word.OpenDocumentText.12" ShapeID="_x0000_i1030" DrawAspect="Content" ObjectID="_1504356587" r:id="rId36"/>
+          <o:OLEObject Type="Embed" ProgID="Word.OpenDocumentText.12" ShapeID="_x0000_i1030" DrawAspect="Content" ObjectID="_1504442361" r:id="rId37"/>
         </w:object>
       </w:r>
     </w:p>
@@ -9912,14 +9937,14 @@
     <w:p>
       <w:r>
         <w:object w:dxaOrig="9360" w:dyaOrig="227" w14:anchorId="20FD51D7">
-          <v:shape id="_x0000_i1031" type="#_x0000_t75" style="width:468pt;height:10.5pt" o:ole="" o:bordertopcolor="this" o:borderleftcolor="this" o:borderbottomcolor="this" o:borderrightcolor="this">
-            <v:imagedata r:id="rId37" o:title=""/>
+          <v:shape id="_x0000_i1031" type="#_x0000_t75" style="width:468.25pt;height:10.55pt" o:ole="" o:bordertopcolor="this" o:borderleftcolor="this" o:borderbottomcolor="this" o:borderrightcolor="this">
+            <v:imagedata r:id="rId38" o:title=""/>
             <w10:bordertop type="single" width="4"/>
             <w10:borderleft type="single" width="4"/>
             <w10:borderbottom type="single" width="4"/>
             <w10:borderright type="single" width="4"/>
           </v:shape>
-          <o:OLEObject Type="Embed" ProgID="Word.OpenDocumentText.12" ShapeID="_x0000_i1031" DrawAspect="Content" ObjectID="_1504356588" r:id="rId38"/>
+          <o:OLEObject Type="Embed" ProgID="Word.OpenDocumentText.12" ShapeID="_x0000_i1031" DrawAspect="Content" ObjectID="_1504442362" r:id="rId39"/>
         </w:object>
       </w:r>
     </w:p>
@@ -9933,14 +9958,14 @@
     <w:p>
       <w:r>
         <w:object w:dxaOrig="9360" w:dyaOrig="2810" w14:anchorId="610E3506">
-          <v:shape id="_x0000_i1032" type="#_x0000_t75" style="width:468pt;height:139pt" o:ole="" o:bordertopcolor="this" o:borderleftcolor="this" o:borderbottomcolor="this" o:borderrightcolor="this">
-            <v:imagedata r:id="rId39" o:title=""/>
+          <v:shape id="_x0000_i1032" type="#_x0000_t75" style="width:468.25pt;height:138.95pt" o:ole="" o:bordertopcolor="this" o:borderleftcolor="this" o:borderbottomcolor="this" o:borderrightcolor="this">
+            <v:imagedata r:id="rId40" o:title=""/>
             <w10:bordertop type="single" width="4"/>
             <w10:borderleft type="single" width="4"/>
             <w10:borderbottom type="single" width="4"/>
             <w10:borderright type="single" width="4"/>
           </v:shape>
-          <o:OLEObject Type="Embed" ProgID="Word.OpenDocumentText.12" ShapeID="_x0000_i1032" DrawAspect="Content" ObjectID="_1504356589" r:id="rId40"/>
+          <o:OLEObject Type="Embed" ProgID="Word.OpenDocumentText.12" ShapeID="_x0000_i1032" DrawAspect="Content" ObjectID="_1504442363" r:id="rId41"/>
         </w:object>
       </w:r>
     </w:p>
@@ -10003,14 +10028,14 @@
     <w:p>
       <w:r>
         <w:object w:dxaOrig="9360" w:dyaOrig="5621" w14:anchorId="36DE852D">
-          <v:shape id="_x0000_i1033" type="#_x0000_t75" style="width:468pt;height:282.5pt" o:ole="" o:bordertopcolor="this" o:borderleftcolor="this" o:borderbottomcolor="this" o:borderrightcolor="this">
-            <v:imagedata r:id="rId41" o:title=""/>
+          <v:shape id="_x0000_i1033" type="#_x0000_t75" style="width:468.25pt;height:282.45pt" o:ole="" o:bordertopcolor="this" o:borderleftcolor="this" o:borderbottomcolor="this" o:borderrightcolor="this">
+            <v:imagedata r:id="rId42" o:title=""/>
             <w10:bordertop type="single" width="4"/>
             <w10:borderleft type="single" width="4"/>
             <w10:borderbottom type="single" width="4"/>
             <w10:borderright type="single" width="4"/>
           </v:shape>
-          <o:OLEObject Type="Embed" ProgID="Word.OpenDocumentText.12" ShapeID="_x0000_i1033" DrawAspect="Content" ObjectID="_1504356590" r:id="rId42"/>
+          <o:OLEObject Type="Embed" ProgID="Word.OpenDocumentText.12" ShapeID="_x0000_i1033" DrawAspect="Content" ObjectID="_1504442364" r:id="rId43"/>
         </w:object>
       </w:r>
     </w:p>
@@ -10030,14 +10055,14 @@
     <w:p>
       <w:r>
         <w:object w:dxaOrig="9360" w:dyaOrig="1874" w14:anchorId="5DD1F7CE">
-          <v:shape id="_x0000_i1034" type="#_x0000_t75" style="width:468pt;height:92.5pt" o:ole="" o:bordertopcolor="this" o:borderleftcolor="this" o:borderbottomcolor="this" o:borderrightcolor="this">
-            <v:imagedata r:id="rId43" o:title=""/>
+          <v:shape id="_x0000_i1034" type="#_x0000_t75" style="width:468.25pt;height:92.65pt" o:ole="" o:bordertopcolor="this" o:borderleftcolor="this" o:borderbottomcolor="this" o:borderrightcolor="this">
+            <v:imagedata r:id="rId44" o:title=""/>
             <w10:bordertop type="single" width="4"/>
             <w10:borderleft type="single" width="4"/>
             <w10:borderbottom type="single" width="4"/>
             <w10:borderright type="single" width="4"/>
           </v:shape>
-          <o:OLEObject Type="Embed" ProgID="Word.OpenDocumentText.12" ShapeID="_x0000_i1034" DrawAspect="Content" ObjectID="_1504356591" r:id="rId44"/>
+          <o:OLEObject Type="Embed" ProgID="Word.OpenDocumentText.12" ShapeID="_x0000_i1034" DrawAspect="Content" ObjectID="_1504442365" r:id="rId45"/>
         </w:object>
       </w:r>
     </w:p>
@@ -10147,7 +10172,7 @@
                     <pic:cNvPicPr/>
                   </pic:nvPicPr>
                   <pic:blipFill>
-                    <a:blip r:embed="rId45" cstate="print">
+                    <a:blip r:embed="rId46" cstate="print">
                       <a:extLst>
                         <a:ext uri="{28A0092B-C50C-407E-A947-70E740481C1C}">
                           <a14:useLocalDpi xmlns:a14="http://schemas.microsoft.com/office/drawing/2010/main" val="0"/>
@@ -10424,14 +10449,14 @@
     <w:p>
       <w:r>
         <w:object w:dxaOrig="9360" w:dyaOrig="3044" w14:anchorId="04E39054">
-          <v:shape id="_x0000_i1035" type="#_x0000_t75" style="width:468pt;height:152pt" o:ole="" o:bordertopcolor="this" o:borderleftcolor="this" o:borderbottomcolor="this" o:borderrightcolor="this">
-            <v:imagedata r:id="rId46" o:title=""/>
+          <v:shape id="_x0000_i1035" type="#_x0000_t75" style="width:468.25pt;height:152.05pt" o:ole="" o:bordertopcolor="this" o:borderleftcolor="this" o:borderbottomcolor="this" o:borderrightcolor="this">
+            <v:imagedata r:id="rId47" o:title=""/>
             <w10:bordertop type="single" width="4"/>
             <w10:borderleft type="single" width="4"/>
             <w10:borderbottom type="single" width="4"/>
             <w10:borderright type="single" width="4"/>
           </v:shape>
-          <o:OLEObject Type="Embed" ProgID="Word.OpenDocumentText.12" ShapeID="_x0000_i1035" DrawAspect="Content" ObjectID="_1504356592" r:id="rId47"/>
+          <o:OLEObject Type="Embed" ProgID="Word.OpenDocumentText.12" ShapeID="_x0000_i1035" DrawAspect="Content" ObjectID="_1504442366" r:id="rId48"/>
         </w:object>
       </w:r>
     </w:p>
@@ -10482,55 +10507,6 @@
                 <pic:pic xmlns:pic="http://schemas.openxmlformats.org/drawingml/2006/picture">
                   <pic:nvPicPr>
                     <pic:cNvPr id="17" name="gui-iphone6plus.png"/>
-                    <pic:cNvPicPr/>
-                  </pic:nvPicPr>
-                  <pic:blipFill>
-                    <a:blip r:embed="rId48">
-                      <a:extLst>
-                        <a:ext uri="{28A0092B-C50C-407E-A947-70E740481C1C}">
-                          <a14:useLocalDpi xmlns:a14="http://schemas.microsoft.com/office/drawing/2010/main" val="0"/>
-                        </a:ext>
-                      </a:extLst>
-                    </a:blip>
-                    <a:stretch>
-                      <a:fillRect/>
-                    </a:stretch>
-                  </pic:blipFill>
-                  <pic:spPr>
-                    <a:xfrm>
-                      <a:off x="0" y="0"/>
-                      <a:ext cx="2514729" cy="4476980"/>
-                    </a:xfrm>
-                    <a:prstGeom prst="rect">
-                      <a:avLst/>
-                    </a:prstGeom>
-                  </pic:spPr>
-                </pic:pic>
-              </a:graphicData>
-            </a:graphic>
-          </wp:inline>
-        </w:drawing>
-      </w:r>
-      <w:r>
-        <w:t xml:space="preserve">    </w:t>
-      </w:r>
-      <w:r>
-        <w:rPr>
-          <w:noProof/>
-        </w:rPr>
-        <w:drawing>
-          <wp:inline distT="0" distB="0" distL="0" distR="0" wp14:anchorId="34CFDD79" wp14:editId="5DC74665">
-            <wp:extent cx="2514729" cy="4476980"/>
-            <wp:effectExtent l="0" t="0" r="0" b="0"/>
-            <wp:docPr id="18" name="Picture 18"/>
-            <wp:cNvGraphicFramePr>
-              <a:graphicFrameLocks xmlns:a="http://schemas.openxmlformats.org/drawingml/2006/main" noChangeAspect="1"/>
-            </wp:cNvGraphicFramePr>
-            <a:graphic xmlns:a="http://schemas.openxmlformats.org/drawingml/2006/main">
-              <a:graphicData uri="http://schemas.openxmlformats.org/drawingml/2006/picture">
-                <pic:pic xmlns:pic="http://schemas.openxmlformats.org/drawingml/2006/picture">
-                  <pic:nvPicPr>
-                    <pic:cNvPr id="18" name="gui-iphone6plus-toggled.png"/>
                     <pic:cNvPicPr/>
                   </pic:nvPicPr>
                   <pic:blipFill>
@@ -10560,6 +10536,55 @@
           </wp:inline>
         </w:drawing>
       </w:r>
+      <w:r>
+        <w:t xml:space="preserve">    </w:t>
+      </w:r>
+      <w:r>
+        <w:rPr>
+          <w:noProof/>
+        </w:rPr>
+        <w:drawing>
+          <wp:inline distT="0" distB="0" distL="0" distR="0" wp14:anchorId="34CFDD79" wp14:editId="5DC74665">
+            <wp:extent cx="2514729" cy="4476980"/>
+            <wp:effectExtent l="0" t="0" r="0" b="0"/>
+            <wp:docPr id="18" name="Picture 18"/>
+            <wp:cNvGraphicFramePr>
+              <a:graphicFrameLocks xmlns:a="http://schemas.openxmlformats.org/drawingml/2006/main" noChangeAspect="1"/>
+            </wp:cNvGraphicFramePr>
+            <a:graphic xmlns:a="http://schemas.openxmlformats.org/drawingml/2006/main">
+              <a:graphicData uri="http://schemas.openxmlformats.org/drawingml/2006/picture">
+                <pic:pic xmlns:pic="http://schemas.openxmlformats.org/drawingml/2006/picture">
+                  <pic:nvPicPr>
+                    <pic:cNvPr id="18" name="gui-iphone6plus-toggled.png"/>
+                    <pic:cNvPicPr/>
+                  </pic:nvPicPr>
+                  <pic:blipFill>
+                    <a:blip r:embed="rId50">
+                      <a:extLst>
+                        <a:ext uri="{28A0092B-C50C-407E-A947-70E740481C1C}">
+                          <a14:useLocalDpi xmlns:a14="http://schemas.microsoft.com/office/drawing/2010/main" val="0"/>
+                        </a:ext>
+                      </a:extLst>
+                    </a:blip>
+                    <a:stretch>
+                      <a:fillRect/>
+                    </a:stretch>
+                  </pic:blipFill>
+                  <pic:spPr>
+                    <a:xfrm>
+                      <a:off x="0" y="0"/>
+                      <a:ext cx="2514729" cy="4476980"/>
+                    </a:xfrm>
+                    <a:prstGeom prst="rect">
+                      <a:avLst/>
+                    </a:prstGeom>
+                  </pic:spPr>
+                </pic:pic>
+              </a:graphicData>
+            </a:graphic>
+          </wp:inline>
+        </w:drawing>
+      </w:r>
     </w:p>
     <w:p>
       <w:pPr>
@@ -10614,6 +10639,7 @@
           <w:id w:val="-865681374"/>
           <w:citation/>
         </w:sdtPr>
+        <w:sdtEndPr/>
         <w:sdtContent>
           <w:r>
             <w:fldChar w:fldCharType="begin"/>
@@ -10718,7 +10744,7 @@
                     <pic:cNvPicPr/>
                   </pic:nvPicPr>
                   <pic:blipFill>
-                    <a:blip r:embed="rId50" cstate="print">
+                    <a:blip r:embed="rId51" cstate="print">
                       <a:extLst>
                         <a:ext uri="{28A0092B-C50C-407E-A947-70E740481C1C}">
                           <a14:useLocalDpi xmlns:a14="http://schemas.microsoft.com/office/drawing/2010/main" val="0"/>
@@ -10830,7 +10856,7 @@
                     <pic:cNvPicPr/>
                   </pic:nvPicPr>
                   <pic:blipFill>
-                    <a:blip r:embed="rId51">
+                    <a:blip r:embed="rId52">
                       <a:extLst>
                         <a:ext uri="{28A0092B-C50C-407E-A947-70E740481C1C}">
                           <a14:useLocalDpi xmlns:a14="http://schemas.microsoft.com/office/drawing/2010/main" val="0"/>
@@ -10902,6 +10928,7 @@
           <w:id w:val="1614708086"/>
           <w:citation/>
         </w:sdtPr>
+        <w:sdtEndPr/>
         <w:sdtContent>
           <w:r>
             <w:fldChar w:fldCharType="begin"/>
@@ -10991,14 +11018,14 @@
     <w:p>
       <w:r>
         <w:object w:dxaOrig="9360" w:dyaOrig="3279" w14:anchorId="13F07DDA">
-          <v:shape id="_x0000_i1036" type="#_x0000_t75" style="width:468pt;height:164pt" o:ole="" o:bordertopcolor="this" o:borderleftcolor="this" o:borderbottomcolor="this" o:borderrightcolor="this">
-            <v:imagedata r:id="rId52" o:title=""/>
+          <v:shape id="_x0000_i1036" type="#_x0000_t75" style="width:468.25pt;height:164.15pt" o:ole="" o:bordertopcolor="this" o:borderleftcolor="this" o:borderbottomcolor="this" o:borderrightcolor="this">
+            <v:imagedata r:id="rId53" o:title=""/>
             <w10:bordertop type="single" width="4"/>
             <w10:borderleft type="single" width="4"/>
             <w10:borderbottom type="single" width="4"/>
             <w10:borderright type="single" width="4"/>
           </v:shape>
-          <o:OLEObject Type="Embed" ProgID="Word.OpenDocumentText.12" ShapeID="_x0000_i1036" DrawAspect="Content" ObjectID="_1504356593" r:id="rId53"/>
+          <o:OLEObject Type="Embed" ProgID="Word.OpenDocumentText.12" ShapeID="_x0000_i1036" DrawAspect="Content" ObjectID="_1504442367" r:id="rId54"/>
         </w:object>
       </w:r>
     </w:p>
@@ -11136,6 +11163,7 @@
           <w:id w:val="121973109"/>
           <w:citation/>
         </w:sdtPr>
+        <w:sdtEndPr/>
         <w:sdtContent>
           <w:r>
             <w:fldChar w:fldCharType="begin"/>
@@ -11187,14 +11215,14 @@
     <w:p>
       <w:r>
         <w:object w:dxaOrig="9360" w:dyaOrig="1171" w14:anchorId="1D37C870">
-          <v:shape id="_x0000_i1037" type="#_x0000_t75" style="width:468pt;height:58.5pt" o:ole="" o:bordertopcolor="this" o:borderleftcolor="this" o:borderbottomcolor="this" o:borderrightcolor="this">
-            <v:imagedata r:id="rId54" o:title=""/>
+          <v:shape id="_x0000_i1037" type="#_x0000_t75" style="width:468.25pt;height:58.4pt" o:ole="" o:bordertopcolor="this" o:borderleftcolor="this" o:borderbottomcolor="this" o:borderrightcolor="this">
+            <v:imagedata r:id="rId55" o:title=""/>
             <w10:bordertop type="single" width="4"/>
             <w10:borderleft type="single" width="4"/>
             <w10:borderbottom type="single" width="4"/>
             <w10:borderright type="single" width="4"/>
           </v:shape>
-          <o:OLEObject Type="Embed" ProgID="Word.OpenDocumentText.12" ShapeID="_x0000_i1037" DrawAspect="Content" ObjectID="_1504356594" r:id="rId55"/>
+          <o:OLEObject Type="Embed" ProgID="Word.OpenDocumentText.12" ShapeID="_x0000_i1037" DrawAspect="Content" ObjectID="_1504442368" r:id="rId56"/>
         </w:object>
       </w:r>
     </w:p>
@@ -11243,14 +11271,14 @@
     <w:p>
       <w:r>
         <w:object w:dxaOrig="9360" w:dyaOrig="5152" w14:anchorId="140CA163">
-          <v:shape id="_x0000_i1038" type="#_x0000_t75" style="width:468pt;height:257.5pt" o:ole="" o:bordertopcolor="this" o:borderleftcolor="this" o:borderbottomcolor="this" o:borderrightcolor="this">
-            <v:imagedata r:id="rId56" o:title=""/>
+          <v:shape id="_x0000_i1038" type="#_x0000_t75" style="width:468.25pt;height:257.8pt" o:ole="" o:bordertopcolor="this" o:borderleftcolor="this" o:borderbottomcolor="this" o:borderrightcolor="this">
+            <v:imagedata r:id="rId57" o:title=""/>
             <w10:bordertop type="single" width="4"/>
             <w10:borderleft type="single" width="4"/>
             <w10:borderbottom type="single" width="4"/>
             <w10:borderright type="single" width="4"/>
           </v:shape>
-          <o:OLEObject Type="Embed" ProgID="Word.OpenDocumentText.12" ShapeID="_x0000_i1038" DrawAspect="Content" ObjectID="_1504356595" r:id="rId57"/>
+          <o:OLEObject Type="Embed" ProgID="Word.OpenDocumentText.12" ShapeID="_x0000_i1038" DrawAspect="Content" ObjectID="_1504442369" r:id="rId58"/>
         </w:object>
       </w:r>
     </w:p>
@@ -11324,7 +11352,7 @@
                     <pic:cNvPicPr/>
                   </pic:nvPicPr>
                   <pic:blipFill>
-                    <a:blip r:embed="rId58">
+                    <a:blip r:embed="rId59">
                       <a:extLst>
                         <a:ext uri="{28A0092B-C50C-407E-A947-70E740481C1C}">
                           <a14:useLocalDpi xmlns:a14="http://schemas.microsoft.com/office/drawing/2010/main" val="0"/>
@@ -11381,7 +11409,7 @@
                     <pic:cNvPicPr/>
                   </pic:nvPicPr>
                   <pic:blipFill>
-                    <a:blip r:embed="rId59">
+                    <a:blip r:embed="rId60">
                       <a:extLst>
                         <a:ext uri="{28A0092B-C50C-407E-A947-70E740481C1C}">
                           <a14:useLocalDpi xmlns:a14="http://schemas.microsoft.com/office/drawing/2010/main" val="0"/>
@@ -11538,7 +11566,7 @@
                     <pic:cNvPicPr/>
                   </pic:nvPicPr>
                   <pic:blipFill>
-                    <a:blip r:embed="rId60">
+                    <a:blip r:embed="rId61">
                       <a:extLst>
                         <a:ext uri="{28A0092B-C50C-407E-A947-70E740481C1C}">
                           <a14:useLocalDpi xmlns:a14="http://schemas.microsoft.com/office/drawing/2010/main" val="0"/>
@@ -11573,14 +11601,14 @@
     <w:p>
       <w:r>
         <w:object w:dxaOrig="9360" w:dyaOrig="4449" w14:anchorId="48550EEE">
-          <v:shape id="_x0000_i1039" type="#_x0000_t75" style="width:468pt;height:222.5pt" o:ole="" o:bordertopcolor="this" o:borderleftcolor="this" o:borderbottomcolor="this" o:borderrightcolor="this">
-            <v:imagedata r:id="rId61" o:title=""/>
+          <v:shape id="_x0000_i1039" type="#_x0000_t75" style="width:468.25pt;height:222.55pt" o:ole="" o:bordertopcolor="this" o:borderleftcolor="this" o:borderbottomcolor="this" o:borderrightcolor="this">
+            <v:imagedata r:id="rId62" o:title=""/>
             <w10:bordertop type="single" width="4"/>
             <w10:borderleft type="single" width="4"/>
             <w10:borderbottom type="single" width="4"/>
             <w10:borderright type="single" width="4"/>
           </v:shape>
-          <o:OLEObject Type="Embed" ProgID="Word.OpenDocumentText.12" ShapeID="_x0000_i1039" DrawAspect="Content" ObjectID="_1504356596" r:id="rId62"/>
+          <o:OLEObject Type="Embed" ProgID="Word.OpenDocumentText.12" ShapeID="_x0000_i1039" DrawAspect="Content" ObjectID="_1504442370" r:id="rId63"/>
         </w:object>
       </w:r>
     </w:p>
@@ -11623,7 +11651,7 @@
                     <pic:cNvPicPr/>
                   </pic:nvPicPr>
                   <pic:blipFill>
-                    <a:blip r:embed="rId63">
+                    <a:blip r:embed="rId64">
                       <a:extLst>
                         <a:ext uri="{28A0092B-C50C-407E-A947-70E740481C1C}">
                           <a14:useLocalDpi xmlns:a14="http://schemas.microsoft.com/office/drawing/2010/main" val="0"/>
@@ -11712,14 +11740,14 @@
     <w:p>
       <w:r>
         <w:object w:dxaOrig="9360" w:dyaOrig="6323" w14:anchorId="147BB23D">
-          <v:shape id="_x0000_i1040" type="#_x0000_t75" style="width:468pt;height:316pt" o:ole="" o:bordertopcolor="this" o:borderleftcolor="this" o:borderbottomcolor="this" o:borderrightcolor="this">
-            <v:imagedata r:id="rId64" o:title=""/>
+          <v:shape id="_x0000_i1040" type="#_x0000_t75" style="width:468.25pt;height:316.2pt" o:ole="" o:bordertopcolor="this" o:borderleftcolor="this" o:borderbottomcolor="this" o:borderrightcolor="this">
+            <v:imagedata r:id="rId65" o:title=""/>
             <w10:bordertop type="single" width="4"/>
             <w10:borderleft type="single" width="4"/>
             <w10:borderbottom type="single" width="4"/>
             <w10:borderright type="single" width="4"/>
           </v:shape>
-          <o:OLEObject Type="Embed" ProgID="Word.OpenDocumentText.12" ShapeID="_x0000_i1040" DrawAspect="Content" ObjectID="_1504356597" r:id="rId65"/>
+          <o:OLEObject Type="Embed" ProgID="Word.OpenDocumentText.12" ShapeID="_x0000_i1040" DrawAspect="Content" ObjectID="_1504442371" r:id="rId66"/>
         </w:object>
       </w:r>
     </w:p>
@@ -11752,7 +11780,7 @@
                     <pic:cNvPicPr/>
                   </pic:nvPicPr>
                   <pic:blipFill>
-                    <a:blip r:embed="rId66">
+                    <a:blip r:embed="rId67">
                       <a:extLst>
                         <a:ext uri="{28A0092B-C50C-407E-A947-70E740481C1C}">
                           <a14:useLocalDpi xmlns:a14="http://schemas.microsoft.com/office/drawing/2010/main" val="0"/>
@@ -11798,7 +11826,7 @@
                     <pic:cNvPicPr/>
                   </pic:nvPicPr>
                   <pic:blipFill>
-                    <a:blip r:embed="rId67">
+                    <a:blip r:embed="rId68">
                       <a:extLst>
                         <a:ext uri="{28A0092B-C50C-407E-A947-70E740481C1C}">
                           <a14:useLocalDpi xmlns:a14="http://schemas.microsoft.com/office/drawing/2010/main" val="0"/>
@@ -11851,7 +11879,7 @@
                     <pic:cNvPicPr/>
                   </pic:nvPicPr>
                   <pic:blipFill>
-                    <a:blip r:embed="rId68">
+                    <a:blip r:embed="rId69">
                       <a:extLst>
                         <a:ext uri="{28A0092B-C50C-407E-A947-70E740481C1C}">
                           <a14:useLocalDpi xmlns:a14="http://schemas.microsoft.com/office/drawing/2010/main" val="0"/>
@@ -12002,7 +12030,7 @@
                     <pic:cNvPicPr/>
                   </pic:nvPicPr>
                   <pic:blipFill>
-                    <a:blip r:embed="rId69" cstate="print">
+                    <a:blip r:embed="rId70" cstate="print">
                       <a:extLst>
                         <a:ext uri="{28A0092B-C50C-407E-A947-70E740481C1C}">
                           <a14:useLocalDpi xmlns:a14="http://schemas.microsoft.com/office/drawing/2010/main" val="0"/>
@@ -12083,14 +12111,14 @@
     <w:p>
       <w:r>
         <w:object w:dxaOrig="9360" w:dyaOrig="5420" w14:anchorId="73B3E487">
-          <v:shape id="_x0000_i1041" type="#_x0000_t75" style="width:468pt;height:271pt" o:ole="" o:bordertopcolor="this" o:borderleftcolor="this" o:borderbottomcolor="this" o:borderrightcolor="this">
-            <v:imagedata r:id="rId70" o:title=""/>
+          <v:shape id="_x0000_i1041" type="#_x0000_t75" style="width:468.25pt;height:270.9pt" o:ole="" o:bordertopcolor="this" o:borderleftcolor="this" o:borderbottomcolor="this" o:borderrightcolor="this">
+            <v:imagedata r:id="rId71" o:title=""/>
             <w10:bordertop type="single" width="4"/>
             <w10:borderleft type="single" width="4"/>
             <w10:borderbottom type="single" width="4"/>
             <w10:borderright type="single" width="4"/>
           </v:shape>
-          <o:OLEObject Type="Embed" ProgID="Word.OpenDocumentText.12" ShapeID="_x0000_i1041" DrawAspect="Content" ObjectID="_1504356598" r:id="rId71"/>
+          <o:OLEObject Type="Embed" ProgID="Word.OpenDocumentText.12" ShapeID="_x0000_i1041" DrawAspect="Content" ObjectID="_1504442372" r:id="rId72"/>
         </w:object>
       </w:r>
     </w:p>
@@ -12151,19 +12179,16 @@
         <w:t>ptions</w:t>
       </w:r>
       <w:r>
-        <w:t xml:space="preserve"> are the different parameters associated with the graph’s nodes, comprising the icon, its color, and its size. These options are set in another function, </w:t>
-      </w:r>
-      <w:r>
-        <w:rPr>
-          <w:i/>
-        </w:rPr>
-        <w:t>setOptions</w:t>
-      </w:r>
-      <w:r>
-        <w:t xml:space="preserve"> that is given in the addenda V.</w:t>
-      </w:r>
-      <w:r>
-        <w:t xml:space="preserve"> Finally, the function defines the events for the selection and deselection of a node. In the first case, the node id is retrieved and passed into a global variable. In the second case, the id is reset to its default value.</w:t>
+        <w:t xml:space="preserve"> are the different parameters associated with the graph’s</w:t>
+      </w:r>
+      <w:r>
+        <w:t xml:space="preserve"> nodes, comprising the icon’s color and</w:t>
+      </w:r>
+      <w:r>
+        <w:t xml:space="preserve"> size. </w:t>
+      </w:r>
+      <w:r>
+        <w:t>Finally, the function defines the events for the selection and deselection of a node. In the first case, the node id is retrieved and passed into a global variable. In the second case, the id is reset to its default value.</w:t>
       </w:r>
     </w:p>
     <w:p>
@@ -12176,14 +12201,14 @@
     <w:p>
       <w:r>
         <w:object w:dxaOrig="9360" w:dyaOrig="2039" w14:anchorId="15285FB7">
-          <v:shape id="_x0000_i1042" type="#_x0000_t75" style="width:468pt;height:102pt" o:ole="" o:bordertopcolor="this" o:borderleftcolor="this" o:borderbottomcolor="this" o:borderrightcolor="this">
-            <v:imagedata r:id="rId72" o:title=""/>
+          <v:shape id="_x0000_i1042" type="#_x0000_t75" style="width:468.25pt;height:101.7pt" o:ole="" o:bordertopcolor="this" o:borderleftcolor="this" o:borderbottomcolor="this" o:borderrightcolor="this">
+            <v:imagedata r:id="rId73" o:title=""/>
             <w10:bordertop type="single" width="4"/>
             <w10:borderleft type="single" width="4"/>
             <w10:borderbottom type="single" width="4"/>
             <w10:borderright type="single" width="4"/>
           </v:shape>
-          <o:OLEObject Type="Embed" ProgID="Word.OpenDocumentText.12" ShapeID="_x0000_i1042" DrawAspect="Content" ObjectID="_1504356599" r:id="rId73"/>
+          <o:OLEObject Type="Embed" ProgID="Word.OpenDocumentText.12" ShapeID="_x0000_i1042" DrawAspect="Content" ObjectID="_1504442373" r:id="rId74"/>
         </w:object>
       </w:r>
     </w:p>
@@ -12311,7 +12336,43 @@
     </w:p>
     <w:p>
       <w:r>
-        <w:t>This network is loaded when the user selects an application in the tree. Regarding the different icons used, the network root represent the application itself. Each application uses configuration items; these are represented as leaves in the network with file icons. They cannot be parent</w:t>
+        <w:t>W</w:t>
+      </w:r>
+      <w:r>
+        <w:t>hen the user sele</w:t>
+      </w:r>
+      <w:r>
+        <w:t xml:space="preserve">cts an application in the tree, the function </w:t>
+      </w:r>
+      <w:r>
+        <w:rPr>
+          <w:i/>
+        </w:rPr>
+        <w:t>setGraph</w:t>
+      </w:r>
+      <w:r>
+        <w:t xml:space="preserve"> is called and builds the network using the JSON data as a parameter. It is then displayed in the HTML container.</w:t>
+      </w:r>
+    </w:p>
+    <w:bookmarkStart w:id="70" w:name="_MON_1504437137"/>
+    <w:bookmarkEnd w:id="70"/>
+    <w:p>
+      <w:r>
+        <w:object w:dxaOrig="9360" w:dyaOrig="1674" w14:anchorId="47BC58D8">
+          <v:shape id="_x0000_i1072" type="#_x0000_t75" style="width:468.25pt;height:83.6pt" o:ole="">
+            <v:imagedata r:id="rId75" o:title=""/>
+            <w10:bordertop type="single" width="4"/>
+            <w10:borderleft type="single" width="4"/>
+            <w10:borderbottom type="single" width="4"/>
+            <w10:borderright type="single" width="4"/>
+          </v:shape>
+          <o:OLEObject Type="Embed" ProgID="Word.OpenDocumentText.12" ShapeID="_x0000_i1072" DrawAspect="Content" ObjectID="_1504442374" r:id="rId76"/>
+        </w:object>
+      </w:r>
+    </w:p>
+    <w:p>
+      <w:r>
+        <w:t>Regarding the different icons used, the network root represent the application itself. Each application uses configuration items; these are represented as leaves in the network with file icons. They cannot be parent</w:t>
       </w:r>
       <w:r>
         <w:t>s</w:t>
@@ -12325,6 +12386,98 @@
       <w:r>
         <w:t>items can be organized in folders (not to be confused with the folders from the tree). Their nesting level is unlimited.</w:t>
       </w:r>
+      <w:r>
+        <w:t xml:space="preserve"> All </w:t>
+      </w:r>
+      <w:r>
+        <w:lastRenderedPageBreak/>
+        <w:t xml:space="preserve">these different icons are defined in the function </w:t>
+      </w:r>
+      <w:r>
+        <w:rPr>
+          <w:i/>
+        </w:rPr>
+        <w:t>setOptions</w:t>
+      </w:r>
+      <w:r>
+        <w:t>.</w:t>
+      </w:r>
+      <w:r>
+        <w:t xml:space="preserve"> The code snippet below shows how an icon is defined.</w:t>
+      </w:r>
+    </w:p>
+    <w:bookmarkStart w:id="71" w:name="_GoBack"/>
+    <w:bookmarkStart w:id="72" w:name="_MON_1504437645"/>
+    <w:bookmarkEnd w:id="72"/>
+    <w:p>
+      <w:r>
+        <w:object w:dxaOrig="9360" w:dyaOrig="3747" w14:anchorId="17E4E1EC">
+          <v:shape id="_x0000_i1085" type="#_x0000_t75" style="width:468.25pt;height:187.3pt" o:ole="">
+            <v:imagedata r:id="rId77" o:title=""/>
+            <w10:bordertop type="single" width="4"/>
+            <w10:borderleft type="single" width="4"/>
+            <w10:borderbottom type="single" width="4"/>
+            <w10:borderright type="single" width="4"/>
+          </v:shape>
+          <o:OLEObject Type="Embed" ProgID="Word.OpenDocumentText.12" ShapeID="_x0000_i1085" DrawAspect="Content" ObjectID="_1504442375" r:id="rId78"/>
+        </w:object>
+      </w:r>
+      <w:bookmarkEnd w:id="71"/>
+    </w:p>
+    <w:p>
+      <w:r>
+        <w:t>The icons used belong to a specific CSS font called Font Awesome.</w:t>
+      </w:r>
+      <w:sdt>
+        <w:sdtPr>
+          <w:id w:val="-2049061451"/>
+          <w:citation/>
+        </w:sdtPr>
+        <w:sdtContent>
+          <w:r>
+            <w:fldChar w:fldCharType="begin"/>
+          </w:r>
+          <w:r>
+            <w:instrText xml:space="preserve"> CITATION Dav15 \l 1033 </w:instrText>
+          </w:r>
+          <w:r>
+            <w:fldChar w:fldCharType="separate"/>
+          </w:r>
+          <w:r>
+            <w:rPr>
+              <w:noProof/>
+            </w:rPr>
+            <w:t xml:space="preserve"> </w:t>
+          </w:r>
+          <w:r>
+            <w:rPr>
+              <w:noProof/>
+            </w:rPr>
+            <w:t>[27]</w:t>
+          </w:r>
+          <w:r>
+            <w:fldChar w:fldCharType="end"/>
+          </w:r>
+        </w:sdtContent>
+      </w:sdt>
+      <w:r>
+        <w:t xml:space="preserve"> To use them, the library must be included in the html references. Since it is quite simple to implement, it was the solution retained for displaying the icons. There is indeed the possibility to customize the size and the color. A last thing to note in the options is the </w:t>
+      </w:r>
+      <w:r>
+        <w:rPr>
+          <w:i/>
+        </w:rPr>
+        <w:t>layout</w:t>
+      </w:r>
+      <w:r>
+        <w:t xml:space="preserve"> property. For the network, it is displayed hierarchically in an up-down position. Other positions are also available,</w:t>
+      </w:r>
+      <w:r>
+        <w:t xml:space="preserve"> such as down-up and</w:t>
+      </w:r>
+      <w:r>
+        <w:t xml:space="preserve"> horizontal alignment as well.</w:t>
+      </w:r>
     </w:p>
     <w:p>
       <w:r>
@@ -12342,13 +12495,65 @@
     </w:p>
     <w:p>
       <w:r>
+        <w:t>The next option allows the user to rename a node. Only folders can be renamed. Indeed, configuration items need to be renamed using the regular configuration items page, and the application nodes need to be renamed in the tree and not on the network. This choice was made for a practical reason; managing those elements should not be a task performed by the network, but by the appropria</w:t>
+      </w:r>
+      <w:r>
+        <w:t>te interfaces of the software</w:t>
+      </w:r>
+      <w:r>
+        <w:t>.</w:t>
+      </w:r>
+    </w:p>
+    <w:p>
+      <w:r>
+        <w:t>The last control, when clicked, removes the selected component from the network. The application node cannot be removed since it is the root node in the network. Concerning the configuration items, they are deleted from the network but not from the database. Indeed, the graph only deletes the reference to the item, and not the item itself.</w:t>
+      </w:r>
+    </w:p>
+    <w:p>
+      <w:r>
+        <w:t>This terminates the part about the applications management features. We will now see the different functions associated to the data centers.</w:t>
+      </w:r>
+    </w:p>
+    <w:p>
+      <w:pPr>
+        <w:spacing w:after="0" w:line="240" w:lineRule="auto"/>
+      </w:pPr>
+      <w:r>
+        <w:br w:type="page"/>
+      </w:r>
+    </w:p>
+    <w:p>
+      <w:pPr>
+        <w:pStyle w:val="Heading3"/>
+      </w:pPr>
+      <w:r>
         <w:lastRenderedPageBreak/>
-        <w:t>The next option allows the user to rename a node. Only folders can be renamed. Indeed, configuration items need to be renamed using the regular configuration items page, and the application nodes need to be renamed in the tree and not on the network. This choice was made for a practical reason; managing those elements should not be a task performed by the network, but by the appropriate interfaces of the application.</w:t>
-      </w:r>
-    </w:p>
-    <w:p>
-      <w:r>
-        <w:t>The last control, when clicked, removes the selected component from the network. The application node cannot be removed since it is the root node in the network. Concerning the configuration items, they are deleted from the network but not from the database. Indeed, the graph only deletes the reference to the item, and not the item itself.</w:t>
+        <w:t>Data centers</w:t>
+      </w:r>
+    </w:p>
+    <w:p/>
+    <w:p>
+      <w:r>
+        <w:t>This part is probably the most ambitious in the whole application. Its purpose i</w:t>
+      </w:r>
+      <w:r>
+        <w:t>s</w:t>
+      </w:r>
+      <w:r>
+        <w:t xml:space="preserve"> to display the data center rooms and to show the exact position of the cabinets in each of these data centers. Then, the user can have a closer look at each cabinet and see a schema of the box and the different servers it contains. As with the other pages, there are two views: administrator and regular user. The first view will be discussed here.</w:t>
+      </w:r>
+    </w:p>
+    <w:p>
+      <w:r>
+        <w:t>Before describing the interface, it is necessary to have a basic understanding on how a data center works. It is a room divided into tiles (or units) designated by its horizontal and vertical position. Each row and column has a label to designate the position of a specific element, just like a grid. Cabinets, which are metal-structure furniture, are positioned in the room and are used to store servers on them. There can be more than one server per cabinet. A cabinet can also be used to store air conditioners to cool the room temperature down. Not all tiles in the room are used, since some space is needed for technicians to come and inspect each server during maintenance periods.</w:t>
+      </w:r>
+    </w:p>
+    <w:p>
+      <w:r>
+        <w:t>The goal of this web page is then to display a data center as prev</w:t>
+      </w:r>
+      <w:r>
+        <w:t>iously described.</w:t>
       </w:r>
     </w:p>
     <w:p>
@@ -12360,12 +12565,12 @@
       <w:pPr>
         <w:pStyle w:val="Heading1"/>
       </w:pPr>
-      <w:bookmarkStart w:id="70" w:name="_Toc430614604"/>
+      <w:bookmarkStart w:id="73" w:name="_Toc430614604"/>
       <w:r>
         <w:lastRenderedPageBreak/>
         <w:t>Conclusion</w:t>
       </w:r>
-      <w:bookmarkEnd w:id="70"/>
+      <w:bookmarkEnd w:id="73"/>
     </w:p>
     <w:p/>
     <w:p>
@@ -12384,7 +12589,7 @@
         <w:br w:type="page"/>
       </w:r>
     </w:p>
-    <w:bookmarkStart w:id="71" w:name="_Toc430614605" w:displacedByCustomXml="next"/>
+    <w:bookmarkStart w:id="74" w:name="_Toc430614605" w:displacedByCustomXml="next"/>
     <w:sdt>
       <w:sdtPr>
         <w:rPr>
@@ -12401,6 +12606,7 @@
           <w:docPartUnique/>
         </w:docPartObj>
       </w:sdtPr>
+      <w:sdtEndPr/>
       <w:sdtContent>
         <w:p>
           <w:pPr>
@@ -12409,13 +12615,14 @@
           <w:r>
             <w:t>References</w:t>
           </w:r>
-          <w:bookmarkEnd w:id="71"/>
+          <w:bookmarkEnd w:id="74"/>
         </w:p>
         <w:sdt>
           <w:sdtPr>
             <w:id w:val="-573587230"/>
             <w:bibliography/>
           </w:sdtPr>
+          <w:sdtEndPr/>
           <w:sdtContent>
             <w:p>
               <w:pPr>
@@ -13837,7 +14044,7 @@
           <w:numId w:val="0"/>
         </w:numPr>
       </w:pPr>
-      <w:bookmarkStart w:id="72" w:name="_Toc430614606"/>
+      <w:bookmarkStart w:id="75" w:name="_Toc430614606"/>
       <w:r>
         <w:lastRenderedPageBreak/>
         <w:t>List</w:t>
@@ -13845,11 +14052,9 @@
       <w:r>
         <w:t xml:space="preserve"> of figures</w:t>
       </w:r>
-      <w:bookmarkEnd w:id="72"/>
+      <w:bookmarkEnd w:id="75"/>
     </w:p>
     <w:p/>
-    <w:bookmarkStart w:id="73" w:name="_GoBack"/>
-    <w:bookmarkEnd w:id="73"/>
     <w:p>
       <w:pPr>
         <w:pStyle w:val="TableofFigures"/>
@@ -15150,7 +15355,7 @@
       <w:r>
         <w:br w:type="page"/>
       </w:r>
-      <w:bookmarkStart w:id="74" w:name="_Toc430614607"/>
+      <w:bookmarkStart w:id="76" w:name="_Toc430614607"/>
       <w:r>
         <w:lastRenderedPageBreak/>
         <w:t>Gloss</w:t>
@@ -15158,7 +15363,7 @@
       <w:r>
         <w:t>ary</w:t>
       </w:r>
-      <w:bookmarkEnd w:id="74"/>
+      <w:bookmarkEnd w:id="76"/>
     </w:p>
     <w:p/>
     <w:p>
@@ -15215,7 +15420,7 @@
         <w:pStyle w:val="Title"/>
         <w:jc w:val="left"/>
       </w:pPr>
-      <w:bookmarkStart w:id="75" w:name="_Toc430614608"/>
+      <w:bookmarkStart w:id="77" w:name="_Toc430614608"/>
       <w:r>
         <w:lastRenderedPageBreak/>
         <w:t>A</w:t>
@@ -15223,7 +15428,7 @@
       <w:r>
         <w:t>ddenda</w:t>
       </w:r>
-      <w:bookmarkEnd w:id="75"/>
+      <w:bookmarkEnd w:id="77"/>
     </w:p>
     <w:p/>
     <w:p>
@@ -15247,6 +15452,7 @@
           <w:id w:val="1750152617"/>
           <w:citation/>
         </w:sdtPr>
+        <w:sdtEndPr/>
         <w:sdtContent>
           <w:r>
             <w:fldChar w:fldCharType="begin"/>
@@ -15317,11 +15523,11 @@
           <w:sz w:val="23"/>
           <w:szCs w:val="23"/>
         </w:rPr>
-        <w:object w:dxaOrig="1440" w:dyaOrig="1440" w14:anchorId="16581459">
-          <v:shape id="_x0000_i1051" type="#_x0000_t75" style="width:46.5pt;height:18pt" o:ole="">
-            <v:imagedata r:id="rId74" o:title=""/>
+        <w:object w:dxaOrig="225" w:dyaOrig="225" w14:anchorId="16581459">
+          <v:shape id="_x0000_i1051" type="#_x0000_t75" style="width:46.3pt;height:18.15pt" o:ole="">
+            <v:imagedata r:id="rId79" o:title=""/>
           </v:shape>
-          <w:control r:id="rId75" w:name="DefaultOcxName" w:shapeid="_x0000_i1051"/>
+          <w:control r:id="rId80" w:name="DefaultOcxName" w:shapeid="_x0000_i1051"/>
         </w:object>
       </w:r>
     </w:p>
@@ -15362,11 +15568,11 @@
           <w:sz w:val="23"/>
           <w:szCs w:val="23"/>
         </w:rPr>
-        <w:object w:dxaOrig="1440" w:dyaOrig="1440" w14:anchorId="4C1158D2">
-          <v:shape id="_x0000_i1055" type="#_x0000_t75" style="width:46.5pt;height:18pt" o:ole="">
-            <v:imagedata r:id="rId74" o:title=""/>
+        <w:object w:dxaOrig="225" w:dyaOrig="225" w14:anchorId="4C1158D2">
+          <v:shape id="_x0000_i1055" type="#_x0000_t75" style="width:46.3pt;height:18.15pt" o:ole="">
+            <v:imagedata r:id="rId79" o:title=""/>
           </v:shape>
-          <w:control r:id="rId76" w:name="DefaultOcxName1" w:shapeid="_x0000_i1055"/>
+          <w:control r:id="rId81" w:name="DefaultOcxName1" w:shapeid="_x0000_i1055"/>
         </w:object>
       </w:r>
     </w:p>
@@ -15504,19 +15710,19 @@
         <w:t>To do this, there needs to be some steps added into the PHP file. In the following example taken directly from the CMDB application, the user is asked to rename a field.</w:t>
       </w:r>
     </w:p>
-    <w:bookmarkStart w:id="76" w:name="_MON_1503215405"/>
-    <w:bookmarkEnd w:id="76"/>
+    <w:bookmarkStart w:id="78" w:name="_MON_1503215405"/>
+    <w:bookmarkEnd w:id="78"/>
     <w:p>
       <w:r>
         <w:object w:dxaOrig="9360" w:dyaOrig="1639" w14:anchorId="293BCDF2">
-          <v:shape id="_x0000_i1047" type="#_x0000_t75" style="width:468pt;height:82pt" o:ole="" o:bordertopcolor="this" o:borderleftcolor="this" o:borderbottomcolor="this" o:borderrightcolor="this">
-            <v:imagedata r:id="rId77" o:title=""/>
+          <v:shape id="_x0000_i1047" type="#_x0000_t75" style="width:468.25pt;height:82.05pt" o:ole="" o:bordertopcolor="this" o:borderleftcolor="this" o:borderbottomcolor="this" o:borderrightcolor="this">
+            <v:imagedata r:id="rId82" o:title=""/>
             <w10:bordertop type="single" width="4"/>
             <w10:borderleft type="single" width="4"/>
             <w10:borderbottom type="single" width="4"/>
             <w10:borderright type="single" width="4"/>
           </v:shape>
-          <o:OLEObject Type="Embed" ProgID="Word.OpenDocumentText.12" ShapeID="_x0000_i1047" DrawAspect="Content" ObjectID="_1504356600" r:id="rId78"/>
+          <o:OLEObject Type="Embed" ProgID="Word.OpenDocumentText.12" ShapeID="_x0000_i1047" DrawAspect="Content" ObjectID="_1504442376" r:id="rId83"/>
         </w:object>
       </w:r>
     </w:p>
@@ -15560,6 +15766,7 @@
           <w:id w:val="1578555889"/>
           <w:citation/>
         </w:sdtPr>
+        <w:sdtEndPr/>
         <w:sdtContent>
           <w:r>
             <w:fldChar w:fldCharType="begin"/>
@@ -15613,7 +15820,7 @@
                     <pic:cNvPicPr/>
                   </pic:nvPicPr>
                   <pic:blipFill>
-                    <a:blip r:embed="rId79">
+                    <a:blip r:embed="rId84">
                       <a:extLst>
                         <a:ext uri="{28A0092B-C50C-407E-A947-70E740481C1C}">
                           <a14:useLocalDpi xmlns:a14="http://schemas.microsoft.com/office/drawing/2010/main" val="0"/>
@@ -15645,7 +15852,7 @@
         <w:pStyle w:val="Caption"/>
         <w:jc w:val="center"/>
       </w:pPr>
-      <w:bookmarkStart w:id="77" w:name="_Toc430614628"/>
+      <w:bookmarkStart w:id="79" w:name="_Toc430614628"/>
       <w:r>
         <w:t xml:space="preserve">Figure </w:t>
       </w:r>
@@ -15670,7 +15877,7 @@
       <w:r>
         <w:t>: Principles of a hash function</w:t>
       </w:r>
-      <w:bookmarkEnd w:id="77"/>
+      <w:bookmarkEnd w:id="79"/>
     </w:p>
     <w:p/>
     <w:p>
@@ -15697,6 +15904,7 @@
           <w:id w:val="-639565270"/>
           <w:citation/>
         </w:sdtPr>
+        <w:sdtEndPr/>
         <w:sdtContent>
           <w:r>
             <w:fldChar w:fldCharType="begin"/>
@@ -28045,65 +28253,13 @@
         </w:rPr>
       </w:pPr>
       <w:r>
-        <w:rPr>
-          <w:rFonts w:ascii="Consolas" w:hAnsi="Consolas" w:cs="Consolas"/>
-          <w:b/>
-          <w:bCs/>
-          <w:color w:val="000000"/>
-          <w:sz w:val="20"/>
-          <w:szCs w:val="20"/>
-          <w:lang w:eastAsia="fr-FR"/>
-        </w:rPr>
         <w:br w:type="page"/>
       </w:r>
     </w:p>
     <w:p>
       <w:pPr>
-        <w:pStyle w:val="Addendum"/>
-        <w:rPr>
-          <w:rFonts w:ascii="Consolas" w:hAnsi="Consolas" w:cs="Consolas"/>
-          <w:sz w:val="20"/>
-          <w:szCs w:val="20"/>
-          <w:lang w:eastAsia="fr-FR"/>
-        </w:rPr>
-      </w:pPr>
-      <w:r>
-        <w:lastRenderedPageBreak/>
-        <w:t>Code to set the options in the applications graph</w:t>
-      </w:r>
-    </w:p>
-    <w:p/>
-    <w:bookmarkStart w:id="78" w:name="_MON_1504011927"/>
-    <w:bookmarkEnd w:id="78"/>
-    <w:p>
-      <w:pPr>
-        <w:rPr>
-          <w:rFonts w:ascii="Consolas" w:hAnsi="Consolas" w:cs="Consolas"/>
-          <w:sz w:val="20"/>
-          <w:szCs w:val="20"/>
-          <w:lang w:eastAsia="fr-FR"/>
-        </w:rPr>
-      </w:pPr>
-      <w:r>
-        <w:object w:dxaOrig="9360" w:dyaOrig="8899" w14:anchorId="7B2F0290">
-          <v:shape id="_x0000_i1048" type="#_x0000_t75" style="width:468pt;height:445pt" o:ole="" o:bordertopcolor="this" o:borderleftcolor="this" o:borderbottomcolor="this" o:borderrightcolor="this">
-            <v:imagedata r:id="rId80" o:title=""/>
-            <w10:bordertop type="single" width="4"/>
-            <w10:borderleft type="single" width="4"/>
-            <w10:borderbottom type="single" width="4"/>
-            <w10:borderright type="single" width="4"/>
-          </v:shape>
-          <o:OLEObject Type="Embed" ProgID="Word.OpenDocumentText.12" ShapeID="_x0000_i1048" DrawAspect="Content" ObjectID="_1504356601" r:id="rId81"/>
-        </w:object>
-      </w:r>
-      <w:r>
-        <w:br w:type="page"/>
-      </w:r>
-    </w:p>
-    <w:p>
-      <w:pPr>
         <w:sectPr>
-          <w:footerReference w:type="default" r:id="rId82"/>
+          <w:footerReference w:type="default" r:id="rId85"/>
           <w:type w:val="continuous"/>
           <w:pgSz w:w="12240" w:h="15840" w:code="1"/>
           <w:pgMar w:top="1134" w:right="1134" w:bottom="1134" w:left="1134" w:header="709" w:footer="397" w:gutter="567"/>
@@ -28130,11 +28286,11 @@
         <w:pStyle w:val="Title"/>
         <w:jc w:val="left"/>
       </w:pPr>
-      <w:bookmarkStart w:id="79" w:name="_Toc430614609"/>
+      <w:bookmarkStart w:id="80" w:name="_Toc430614609"/>
       <w:r>
         <w:t>Résumé</w:t>
       </w:r>
-      <w:bookmarkEnd w:id="79"/>
+      <w:bookmarkEnd w:id="80"/>
     </w:p>
     <w:p>
       <w:pPr>
@@ -28185,11 +28341,11 @@
         <w:pStyle w:val="Title"/>
         <w:jc w:val="left"/>
       </w:pPr>
-      <w:bookmarkStart w:id="80" w:name="_Toc430614610"/>
+      <w:bookmarkStart w:id="81" w:name="_Toc430614610"/>
       <w:r>
         <w:t>Abstract</w:t>
       </w:r>
-      <w:bookmarkEnd w:id="80"/>
+      <w:bookmarkEnd w:id="81"/>
     </w:p>
     <w:p>
       <w:pPr>
@@ -28244,7 +28400,7 @@
       </w:pPr>
     </w:p>
     <w:sectPr>
-      <w:footerReference w:type="default" r:id="rId83"/>
+      <w:footerReference w:type="default" r:id="rId86"/>
       <w:type w:val="continuous"/>
       <w:pgSz w:w="12240" w:h="15840" w:code="1"/>
       <w:pgMar w:top="1134" w:right="1134" w:bottom="1134" w:left="1134" w:header="709" w:footer="397" w:gutter="567"/>
@@ -28305,6 +28461,7 @@
         <w:docPartUnique/>
       </w:docPartObj>
     </w:sdtPr>
+    <w:sdtEndPr/>
     <w:sdtContent>
       <w:p>
         <w:pPr>
@@ -28324,7 +28481,7 @@
           <w:rPr>
             <w:noProof/>
           </w:rPr>
-          <w:t>62</w:t>
+          <w:t>65</w:t>
         </w:r>
         <w:r>
           <w:fldChar w:fldCharType="end"/>
@@ -33175,7 +33332,7 @@
     <b:MonthAccessed>September</b:MonthAccessed>
     <b:DayAccessed>8</b:DayAccessed>
     <b:URL>http://www.w3schools.com/sql/sql_injection.asp</b:URL>
-    <b:RefOrder>27</b:RefOrder>
+    <b:RefOrder>28</b:RefOrder>
   </b:Source>
   <b:Source>
     <b:Tag>Wik15</b:Tag>
@@ -33194,7 +33351,7 @@
         <b:Corporate>Wikipedia</b:Corporate>
       </b:Author>
     </b:Author>
-    <b:RefOrder>28</b:RefOrder>
+    <b:RefOrder>29</b:RefOrder>
   </b:Source>
   <b:Source>
     <b:Tag>Sud14</b:Tag>
@@ -33220,7 +33377,7 @@
       </b:Author>
     </b:Author>
     <b:ProductionCompany>The Hacker News</b:ProductionCompany>
-    <b:RefOrder>29</b:RefOrder>
+    <b:RefOrder>30</b:RefOrder>
   </b:Source>
   <b:Source>
     <b:Tag>Dej12</b:Tag>
@@ -33306,6 +33463,28 @@
     <b:URL>http://jqueryui.com/about/</b:URL>
     <b:RefOrder>26</b:RefOrder>
   </b:Source>
+  <b:Source>
+    <b:Tag>Dav15</b:Tag>
+    <b:SourceType>InternetSite</b:SourceType>
+    <b:Guid>{A9C7242E-297D-4F3E-8258-2C209380B7C6}</b:Guid>
+    <b:Author>
+      <b:Author>
+        <b:NameList>
+          <b:Person>
+            <b:Last>Gandy</b:Last>
+            <b:First>Dave</b:First>
+          </b:Person>
+        </b:NameList>
+      </b:Author>
+    </b:Author>
+    <b:Title>Font Awesome, the iconic font and CSS toolkit</b:Title>
+    <b:ProductionCompany>2015</b:ProductionCompany>
+    <b:YearAccessed>2015</b:YearAccessed>
+    <b:MonthAccessed>September</b:MonthAccessed>
+    <b:DayAccessed>22</b:DayAccessed>
+    <b:URL>https://fortawesome.github.io/Font-Awesome/</b:URL>
+    <b:RefOrder>27</b:RefOrder>
+  </b:Source>
 </b:Sources>
 </file>
 
@@ -33318,7 +33497,7 @@
 </file>
 
 <file path=customXml/itemProps2.xml><?xml version="1.0" encoding="utf-8"?>
-<ds:datastoreItem xmlns:ds="http://schemas.openxmlformats.org/officeDocument/2006/customXml" ds:itemID="{D7AD4C85-7546-4F0D-99A1-FAF0BBE64241}">
+<ds:datastoreItem xmlns:ds="http://schemas.openxmlformats.org/officeDocument/2006/customXml" ds:itemID="{373BCB63-11C0-404B-ADED-305E5A0515A4}">
   <ds:schemaRefs>
     <ds:schemaRef ds:uri="http://schemas.openxmlformats.org/officeDocument/2006/bibliography"/>
   </ds:schemaRefs>

</xml_diff>

<commit_message>
data model bug solved
</commit_message>
<xml_diff>
--- a/report/CMDB_report.docx
+++ b/report/CMDB_report.docx
@@ -3574,7 +3574,7 @@
         <w:pStyle w:val="Title"/>
         <w:jc w:val="left"/>
       </w:pPr>
-      <w:bookmarkStart w:id="0" w:name="_Toc430790213"/>
+      <w:bookmarkStart w:id="0" w:name="_Toc430880601"/>
       <w:r>
         <w:lastRenderedPageBreak/>
         <w:t>Acknowledgments</w:t>
@@ -3680,7 +3680,7 @@
         <w:pStyle w:val="Title"/>
         <w:jc w:val="left"/>
       </w:pPr>
-      <w:bookmarkStart w:id="1" w:name="_Toc430790214"/>
+      <w:bookmarkStart w:id="1" w:name="_Toc430880602"/>
       <w:r>
         <w:lastRenderedPageBreak/>
         <w:t>Summary</w:t>
@@ -3711,7 +3711,7 @@
       <w:r>
         <w:fldChar w:fldCharType="separate"/>
       </w:r>
-      <w:hyperlink w:anchor="_Toc430790213" w:history="1">
+      <w:hyperlink w:anchor="_Toc430880601" w:history="1">
         <w:r>
           <w:rPr>
             <w:rStyle w:val="Hyperlink"/>
@@ -3738,7 +3738,7 @@
             <w:noProof/>
             <w:webHidden/>
           </w:rPr>
-          <w:instrText xml:space="preserve"> PAGEREF _Toc430790213 \h </w:instrText>
+          <w:instrText xml:space="preserve"> PAGEREF _Toc430880601 \h </w:instrText>
         </w:r>
         <w:r>
           <w:rPr>
@@ -3781,7 +3781,7 @@
           <w:sz w:val="22"/>
         </w:rPr>
       </w:pPr>
-      <w:hyperlink w:anchor="_Toc430790214" w:history="1">
+      <w:hyperlink w:anchor="_Toc430880602" w:history="1">
         <w:r>
           <w:rPr>
             <w:rStyle w:val="Hyperlink"/>
@@ -3808,7 +3808,7 @@
             <w:noProof/>
             <w:webHidden/>
           </w:rPr>
-          <w:instrText xml:space="preserve"> PAGEREF _Toc430790214 \h </w:instrText>
+          <w:instrText xml:space="preserve"> PAGEREF _Toc430880602 \h </w:instrText>
         </w:r>
         <w:r>
           <w:rPr>
@@ -3852,7 +3852,7 @@
           <w:sz w:val="22"/>
         </w:rPr>
       </w:pPr>
-      <w:hyperlink w:anchor="_Toc430790215" w:history="1">
+      <w:hyperlink w:anchor="_Toc430880603" w:history="1">
         <w:r>
           <w:rPr>
             <w:rStyle w:val="Hyperlink"/>
@@ -3894,7 +3894,7 @@
             <w:noProof/>
             <w:webHidden/>
           </w:rPr>
-          <w:instrText xml:space="preserve"> PAGEREF _Toc430790215 \h </w:instrText>
+          <w:instrText xml:space="preserve"> PAGEREF _Toc430880603 \h </w:instrText>
         </w:r>
         <w:r>
           <w:rPr>
@@ -3938,7 +3938,7 @@
           <w:sz w:val="22"/>
         </w:rPr>
       </w:pPr>
-      <w:hyperlink w:anchor="_Toc430790216" w:history="1">
+      <w:hyperlink w:anchor="_Toc430880604" w:history="1">
         <w:r>
           <w:rPr>
             <w:rStyle w:val="Hyperlink"/>
@@ -3980,7 +3980,7 @@
             <w:noProof/>
             <w:webHidden/>
           </w:rPr>
-          <w:instrText xml:space="preserve"> PAGEREF _Toc430790216 \h </w:instrText>
+          <w:instrText xml:space="preserve"> PAGEREF _Toc430880604 \h </w:instrText>
         </w:r>
         <w:r>
           <w:rPr>
@@ -4024,7 +4024,7 @@
           <w:sz w:val="22"/>
         </w:rPr>
       </w:pPr>
-      <w:hyperlink w:anchor="_Toc430790217" w:history="1">
+      <w:hyperlink w:anchor="_Toc430880605" w:history="1">
         <w:r>
           <w:rPr>
             <w:rStyle w:val="Hyperlink"/>
@@ -4066,7 +4066,7 @@
             <w:noProof/>
             <w:webHidden/>
           </w:rPr>
-          <w:instrText xml:space="preserve"> PAGEREF _Toc430790217 \h </w:instrText>
+          <w:instrText xml:space="preserve"> PAGEREF _Toc430880605 \h </w:instrText>
         </w:r>
         <w:r>
           <w:rPr>
@@ -4110,7 +4110,7 @@
           <w:sz w:val="22"/>
         </w:rPr>
       </w:pPr>
-      <w:hyperlink w:anchor="_Toc430790218" w:history="1">
+      <w:hyperlink w:anchor="_Toc430880606" w:history="1">
         <w:r>
           <w:rPr>
             <w:rStyle w:val="Hyperlink"/>
@@ -4152,7 +4152,7 @@
             <w:noProof/>
             <w:webHidden/>
           </w:rPr>
-          <w:instrText xml:space="preserve"> PAGEREF _Toc430790218 \h </w:instrText>
+          <w:instrText xml:space="preserve"> PAGEREF _Toc430880606 \h </w:instrText>
         </w:r>
         <w:r>
           <w:rPr>
@@ -4192,7 +4192,7 @@
           <w:sz w:val="22"/>
         </w:rPr>
       </w:pPr>
-      <w:hyperlink w:anchor="_Toc430790219" w:history="1">
+      <w:hyperlink w:anchor="_Toc430880607" w:history="1">
         <w:r>
           <w:rPr>
             <w:rStyle w:val="Hyperlink"/>
@@ -4234,7 +4234,7 @@
             <w:noProof/>
             <w:webHidden/>
           </w:rPr>
-          <w:instrText xml:space="preserve"> PAGEREF _Toc430790219 \h </w:instrText>
+          <w:instrText xml:space="preserve"> PAGEREF _Toc430880607 \h </w:instrText>
         </w:r>
         <w:r>
           <w:rPr>
@@ -4274,7 +4274,7 @@
           <w:sz w:val="22"/>
         </w:rPr>
       </w:pPr>
-      <w:hyperlink w:anchor="_Toc430790220" w:history="1">
+      <w:hyperlink w:anchor="_Toc430880608" w:history="1">
         <w:r>
           <w:rPr>
             <w:rStyle w:val="Hyperlink"/>
@@ -4316,7 +4316,7 @@
             <w:noProof/>
             <w:webHidden/>
           </w:rPr>
-          <w:instrText xml:space="preserve"> PAGEREF _Toc430790220 \h </w:instrText>
+          <w:instrText xml:space="preserve"> PAGEREF _Toc430880608 \h </w:instrText>
         </w:r>
         <w:r>
           <w:rPr>
@@ -4360,7 +4360,7 @@
           <w:sz w:val="22"/>
         </w:rPr>
       </w:pPr>
-      <w:hyperlink w:anchor="_Toc430790221" w:history="1">
+      <w:hyperlink w:anchor="_Toc430880609" w:history="1">
         <w:r>
           <w:rPr>
             <w:rStyle w:val="Hyperlink"/>
@@ -4402,7 +4402,7 @@
             <w:noProof/>
             <w:webHidden/>
           </w:rPr>
-          <w:instrText xml:space="preserve"> PAGEREF _Toc430790221 \h </w:instrText>
+          <w:instrText xml:space="preserve"> PAGEREF _Toc430880609 \h </w:instrText>
         </w:r>
         <w:r>
           <w:rPr>
@@ -4442,7 +4442,7 @@
           <w:sz w:val="22"/>
         </w:rPr>
       </w:pPr>
-      <w:hyperlink w:anchor="_Toc430790222" w:history="1">
+      <w:hyperlink w:anchor="_Toc430880610" w:history="1">
         <w:r>
           <w:rPr>
             <w:rStyle w:val="Hyperlink"/>
@@ -4484,7 +4484,7 @@
             <w:noProof/>
             <w:webHidden/>
           </w:rPr>
-          <w:instrText xml:space="preserve"> PAGEREF _Toc430790222 \h </w:instrText>
+          <w:instrText xml:space="preserve"> PAGEREF _Toc430880610 \h </w:instrText>
         </w:r>
         <w:r>
           <w:rPr>
@@ -4524,7 +4524,7 @@
           <w:sz w:val="22"/>
         </w:rPr>
       </w:pPr>
-      <w:hyperlink w:anchor="_Toc430790223" w:history="1">
+      <w:hyperlink w:anchor="_Toc430880611" w:history="1">
         <w:r>
           <w:rPr>
             <w:rStyle w:val="Hyperlink"/>
@@ -4566,7 +4566,7 @@
             <w:noProof/>
             <w:webHidden/>
           </w:rPr>
-          <w:instrText xml:space="preserve"> PAGEREF _Toc430790223 \h </w:instrText>
+          <w:instrText xml:space="preserve"> PAGEREF _Toc430880611 \h </w:instrText>
         </w:r>
         <w:r>
           <w:rPr>
@@ -4606,7 +4606,7 @@
           <w:sz w:val="22"/>
         </w:rPr>
       </w:pPr>
-      <w:hyperlink w:anchor="_Toc430790224" w:history="1">
+      <w:hyperlink w:anchor="_Toc430880612" w:history="1">
         <w:r>
           <w:rPr>
             <w:rStyle w:val="Hyperlink"/>
@@ -4648,7 +4648,7 @@
             <w:noProof/>
             <w:webHidden/>
           </w:rPr>
-          <w:instrText xml:space="preserve"> PAGEREF _Toc430790224 \h </w:instrText>
+          <w:instrText xml:space="preserve"> PAGEREF _Toc430880612 \h </w:instrText>
         </w:r>
         <w:r>
           <w:rPr>
@@ -4688,7 +4688,7 @@
           <w:sz w:val="22"/>
         </w:rPr>
       </w:pPr>
-      <w:hyperlink w:anchor="_Toc430790225" w:history="1">
+      <w:hyperlink w:anchor="_Toc430880613" w:history="1">
         <w:r>
           <w:rPr>
             <w:rStyle w:val="Hyperlink"/>
@@ -4730,7 +4730,7 @@
             <w:noProof/>
             <w:webHidden/>
           </w:rPr>
-          <w:instrText xml:space="preserve"> PAGEREF _Toc430790225 \h </w:instrText>
+          <w:instrText xml:space="preserve"> PAGEREF _Toc430880613 \h </w:instrText>
         </w:r>
         <w:r>
           <w:rPr>
@@ -4770,7 +4770,7 @@
           <w:sz w:val="22"/>
         </w:rPr>
       </w:pPr>
-      <w:hyperlink w:anchor="_Toc430790226" w:history="1">
+      <w:hyperlink w:anchor="_Toc430880614" w:history="1">
         <w:r>
           <w:rPr>
             <w:rStyle w:val="Hyperlink"/>
@@ -4812,7 +4812,7 @@
             <w:noProof/>
             <w:webHidden/>
           </w:rPr>
-          <w:instrText xml:space="preserve"> PAGEREF _Toc430790226 \h </w:instrText>
+          <w:instrText xml:space="preserve"> PAGEREF _Toc430880614 \h </w:instrText>
         </w:r>
         <w:r>
           <w:rPr>
@@ -4856,7 +4856,7 @@
           <w:sz w:val="22"/>
         </w:rPr>
       </w:pPr>
-      <w:hyperlink w:anchor="_Toc430790227" w:history="1">
+      <w:hyperlink w:anchor="_Toc430880615" w:history="1">
         <w:r>
           <w:rPr>
             <w:rStyle w:val="Hyperlink"/>
@@ -4898,7 +4898,7 @@
             <w:noProof/>
             <w:webHidden/>
           </w:rPr>
-          <w:instrText xml:space="preserve"> PAGEREF _Toc430790227 \h </w:instrText>
+          <w:instrText xml:space="preserve"> PAGEREF _Toc430880615 \h </w:instrText>
         </w:r>
         <w:r>
           <w:rPr>
@@ -4938,7 +4938,7 @@
           <w:sz w:val="22"/>
         </w:rPr>
       </w:pPr>
-      <w:hyperlink w:anchor="_Toc430790228" w:history="1">
+      <w:hyperlink w:anchor="_Toc430880616" w:history="1">
         <w:r>
           <w:rPr>
             <w:rStyle w:val="Hyperlink"/>
@@ -4980,7 +4980,7 @@
             <w:noProof/>
             <w:webHidden/>
           </w:rPr>
-          <w:instrText xml:space="preserve"> PAGEREF _Toc430790228 \h </w:instrText>
+          <w:instrText xml:space="preserve"> PAGEREF _Toc430880616 \h </w:instrText>
         </w:r>
         <w:r>
           <w:rPr>
@@ -5020,7 +5020,7 @@
           <w:sz w:val="22"/>
         </w:rPr>
       </w:pPr>
-      <w:hyperlink w:anchor="_Toc430790229" w:history="1">
+      <w:hyperlink w:anchor="_Toc430880617" w:history="1">
         <w:r>
           <w:rPr>
             <w:rStyle w:val="Hyperlink"/>
@@ -5062,7 +5062,7 @@
             <w:noProof/>
             <w:webHidden/>
           </w:rPr>
-          <w:instrText xml:space="preserve"> PAGEREF _Toc430790229 \h </w:instrText>
+          <w:instrText xml:space="preserve"> PAGEREF _Toc430880617 \h </w:instrText>
         </w:r>
         <w:r>
           <w:rPr>
@@ -5102,7 +5102,7 @@
           <w:sz w:val="22"/>
         </w:rPr>
       </w:pPr>
-      <w:hyperlink w:anchor="_Toc430790230" w:history="1">
+      <w:hyperlink w:anchor="_Toc430880618" w:history="1">
         <w:r>
           <w:rPr>
             <w:rStyle w:val="Hyperlink"/>
@@ -5144,7 +5144,7 @@
             <w:noProof/>
             <w:webHidden/>
           </w:rPr>
-          <w:instrText xml:space="preserve"> PAGEREF _Toc430790230 \h </w:instrText>
+          <w:instrText xml:space="preserve"> PAGEREF _Toc430880618 \h </w:instrText>
         </w:r>
         <w:r>
           <w:rPr>
@@ -5184,7 +5184,7 @@
           <w:sz w:val="22"/>
         </w:rPr>
       </w:pPr>
-      <w:hyperlink w:anchor="_Toc430790231" w:history="1">
+      <w:hyperlink w:anchor="_Toc430880619" w:history="1">
         <w:r>
           <w:rPr>
             <w:rStyle w:val="Hyperlink"/>
@@ -5226,7 +5226,7 @@
             <w:noProof/>
             <w:webHidden/>
           </w:rPr>
-          <w:instrText xml:space="preserve"> PAGEREF _Toc430790231 \h </w:instrText>
+          <w:instrText xml:space="preserve"> PAGEREF _Toc430880619 \h </w:instrText>
         </w:r>
         <w:r>
           <w:rPr>
@@ -5266,7 +5266,7 @@
           <w:sz w:val="22"/>
         </w:rPr>
       </w:pPr>
-      <w:hyperlink w:anchor="_Toc430790232" w:history="1">
+      <w:hyperlink w:anchor="_Toc430880620" w:history="1">
         <w:r>
           <w:rPr>
             <w:rStyle w:val="Hyperlink"/>
@@ -5308,7 +5308,7 @@
             <w:noProof/>
             <w:webHidden/>
           </w:rPr>
-          <w:instrText xml:space="preserve"> PAGEREF _Toc430790232 \h </w:instrText>
+          <w:instrText xml:space="preserve"> PAGEREF _Toc430880620 \h </w:instrText>
         </w:r>
         <w:r>
           <w:rPr>
@@ -5348,7 +5348,7 @@
           <w:sz w:val="22"/>
         </w:rPr>
       </w:pPr>
-      <w:hyperlink w:anchor="_Toc430790233" w:history="1">
+      <w:hyperlink w:anchor="_Toc430880621" w:history="1">
         <w:r>
           <w:rPr>
             <w:rStyle w:val="Hyperlink"/>
@@ -5390,7 +5390,7 @@
             <w:noProof/>
             <w:webHidden/>
           </w:rPr>
-          <w:instrText xml:space="preserve"> PAGEREF _Toc430790233 \h </w:instrText>
+          <w:instrText xml:space="preserve"> PAGEREF _Toc430880621 \h </w:instrText>
         </w:r>
         <w:r>
           <w:rPr>
@@ -5434,7 +5434,7 @@
           <w:sz w:val="22"/>
         </w:rPr>
       </w:pPr>
-      <w:hyperlink w:anchor="_Toc430790234" w:history="1">
+      <w:hyperlink w:anchor="_Toc430880622" w:history="1">
         <w:r>
           <w:rPr>
             <w:rStyle w:val="Hyperlink"/>
@@ -5476,7 +5476,7 @@
             <w:noProof/>
             <w:webHidden/>
           </w:rPr>
-          <w:instrText xml:space="preserve"> PAGEREF _Toc430790234 \h </w:instrText>
+          <w:instrText xml:space="preserve"> PAGEREF _Toc430880622 \h </w:instrText>
         </w:r>
         <w:r>
           <w:rPr>
@@ -5516,7 +5516,7 @@
           <w:sz w:val="22"/>
         </w:rPr>
       </w:pPr>
-      <w:hyperlink w:anchor="_Toc430790235" w:history="1">
+      <w:hyperlink w:anchor="_Toc430880623" w:history="1">
         <w:r>
           <w:rPr>
             <w:rStyle w:val="Hyperlink"/>
@@ -5558,7 +5558,7 @@
             <w:noProof/>
             <w:webHidden/>
           </w:rPr>
-          <w:instrText xml:space="preserve"> PAGEREF _Toc430790235 \h </w:instrText>
+          <w:instrText xml:space="preserve"> PAGEREF _Toc430880623 \h </w:instrText>
         </w:r>
         <w:r>
           <w:rPr>
@@ -5598,7 +5598,7 @@
           <w:sz w:val="22"/>
         </w:rPr>
       </w:pPr>
-      <w:hyperlink w:anchor="_Toc430790236" w:history="1">
+      <w:hyperlink w:anchor="_Toc430880624" w:history="1">
         <w:r>
           <w:rPr>
             <w:rStyle w:val="Hyperlink"/>
@@ -5640,7 +5640,7 @@
             <w:noProof/>
             <w:webHidden/>
           </w:rPr>
-          <w:instrText xml:space="preserve"> PAGEREF _Toc430790236 \h </w:instrText>
+          <w:instrText xml:space="preserve"> PAGEREF _Toc430880624 \h </w:instrText>
         </w:r>
         <w:r>
           <w:rPr>
@@ -5680,7 +5680,7 @@
           <w:sz w:val="22"/>
         </w:rPr>
       </w:pPr>
-      <w:hyperlink w:anchor="_Toc430790237" w:history="1">
+      <w:hyperlink w:anchor="_Toc430880625" w:history="1">
         <w:r>
           <w:rPr>
             <w:rStyle w:val="Hyperlink"/>
@@ -5722,7 +5722,7 @@
             <w:noProof/>
             <w:webHidden/>
           </w:rPr>
-          <w:instrText xml:space="preserve"> PAGEREF _Toc430790237 \h </w:instrText>
+          <w:instrText xml:space="preserve"> PAGEREF _Toc430880625 \h </w:instrText>
         </w:r>
         <w:r>
           <w:rPr>
@@ -5766,7 +5766,7 @@
           <w:sz w:val="22"/>
         </w:rPr>
       </w:pPr>
-      <w:hyperlink w:anchor="_Toc430790238" w:history="1">
+      <w:hyperlink w:anchor="_Toc430880626" w:history="1">
         <w:r>
           <w:rPr>
             <w:rStyle w:val="Hyperlink"/>
@@ -5808,7 +5808,7 @@
             <w:noProof/>
             <w:webHidden/>
           </w:rPr>
-          <w:instrText xml:space="preserve"> PAGEREF _Toc430790238 \h </w:instrText>
+          <w:instrText xml:space="preserve"> PAGEREF _Toc430880626 \h </w:instrText>
         </w:r>
         <w:r>
           <w:rPr>
@@ -5852,7 +5852,7 @@
           <w:sz w:val="22"/>
         </w:rPr>
       </w:pPr>
-      <w:hyperlink w:anchor="_Toc430790239" w:history="1">
+      <w:hyperlink w:anchor="_Toc430880627" w:history="1">
         <w:r>
           <w:rPr>
             <w:rStyle w:val="Hyperlink"/>
@@ -5894,7 +5894,7 @@
             <w:noProof/>
             <w:webHidden/>
           </w:rPr>
-          <w:instrText xml:space="preserve"> PAGEREF _Toc430790239 \h </w:instrText>
+          <w:instrText xml:space="preserve"> PAGEREF _Toc430880627 \h </w:instrText>
         </w:r>
         <w:r>
           <w:rPr>
@@ -5938,7 +5938,7 @@
           <w:sz w:val="22"/>
         </w:rPr>
       </w:pPr>
-      <w:hyperlink w:anchor="_Toc430790240" w:history="1">
+      <w:hyperlink w:anchor="_Toc430880628" w:history="1">
         <w:r>
           <w:rPr>
             <w:rStyle w:val="Hyperlink"/>
@@ -5980,7 +5980,7 @@
             <w:noProof/>
             <w:webHidden/>
           </w:rPr>
-          <w:instrText xml:space="preserve"> PAGEREF _Toc430790240 \h </w:instrText>
+          <w:instrText xml:space="preserve"> PAGEREF _Toc430880628 \h </w:instrText>
         </w:r>
         <w:r>
           <w:rPr>
@@ -6024,7 +6024,7 @@
           <w:sz w:val="22"/>
         </w:rPr>
       </w:pPr>
-      <w:hyperlink w:anchor="_Toc430790241" w:history="1">
+      <w:hyperlink w:anchor="_Toc430880629" w:history="1">
         <w:r>
           <w:rPr>
             <w:rStyle w:val="Hyperlink"/>
@@ -6066,7 +6066,7 @@
             <w:noProof/>
             <w:webHidden/>
           </w:rPr>
-          <w:instrText xml:space="preserve"> PAGEREF _Toc430790241 \h </w:instrText>
+          <w:instrText xml:space="preserve"> PAGEREF _Toc430880629 \h </w:instrText>
         </w:r>
         <w:r>
           <w:rPr>
@@ -6106,7 +6106,7 @@
           <w:sz w:val="22"/>
         </w:rPr>
       </w:pPr>
-      <w:hyperlink w:anchor="_Toc430790242" w:history="1">
+      <w:hyperlink w:anchor="_Toc430880630" w:history="1">
         <w:r>
           <w:rPr>
             <w:rStyle w:val="Hyperlink"/>
@@ -6148,7 +6148,7 @@
             <w:noProof/>
             <w:webHidden/>
           </w:rPr>
-          <w:instrText xml:space="preserve"> PAGEREF _Toc430790242 \h </w:instrText>
+          <w:instrText xml:space="preserve"> PAGEREF _Toc430880630 \h </w:instrText>
         </w:r>
         <w:r>
           <w:rPr>
@@ -6192,7 +6192,7 @@
           <w:sz w:val="22"/>
         </w:rPr>
       </w:pPr>
-      <w:hyperlink w:anchor="_Toc430790243" w:history="1">
+      <w:hyperlink w:anchor="_Toc430880631" w:history="1">
         <w:r>
           <w:rPr>
             <w:rStyle w:val="Hyperlink"/>
@@ -6234,7 +6234,7 @@
             <w:noProof/>
             <w:webHidden/>
           </w:rPr>
-          <w:instrText xml:space="preserve"> PAGEREF _Toc430790243 \h </w:instrText>
+          <w:instrText xml:space="preserve"> PAGEREF _Toc430880631 \h </w:instrText>
         </w:r>
         <w:r>
           <w:rPr>
@@ -6278,7 +6278,7 @@
           <w:sz w:val="22"/>
         </w:rPr>
       </w:pPr>
-      <w:hyperlink w:anchor="_Toc430790244" w:history="1">
+      <w:hyperlink w:anchor="_Toc430880632" w:history="1">
         <w:r>
           <w:rPr>
             <w:rStyle w:val="Hyperlink"/>
@@ -6320,7 +6320,7 @@
             <w:noProof/>
             <w:webHidden/>
           </w:rPr>
-          <w:instrText xml:space="preserve"> PAGEREF _Toc430790244 \h </w:instrText>
+          <w:instrText xml:space="preserve"> PAGEREF _Toc430880632 \h </w:instrText>
         </w:r>
         <w:r>
           <w:rPr>
@@ -6360,7 +6360,7 @@
           <w:sz w:val="22"/>
         </w:rPr>
       </w:pPr>
-      <w:hyperlink w:anchor="_Toc430790245" w:history="1">
+      <w:hyperlink w:anchor="_Toc430880633" w:history="1">
         <w:r>
           <w:rPr>
             <w:rStyle w:val="Hyperlink"/>
@@ -6402,7 +6402,7 @@
             <w:noProof/>
             <w:webHidden/>
           </w:rPr>
-          <w:instrText xml:space="preserve"> PAGEREF _Toc430790245 \h </w:instrText>
+          <w:instrText xml:space="preserve"> PAGEREF _Toc430880633 \h </w:instrText>
         </w:r>
         <w:r>
           <w:rPr>
@@ -6446,7 +6446,7 @@
           <w:sz w:val="22"/>
         </w:rPr>
       </w:pPr>
-      <w:hyperlink w:anchor="_Toc430790246" w:history="1">
+      <w:hyperlink w:anchor="_Toc430880634" w:history="1">
         <w:r>
           <w:rPr>
             <w:rStyle w:val="Hyperlink"/>
@@ -6488,7 +6488,7 @@
             <w:noProof/>
             <w:webHidden/>
           </w:rPr>
-          <w:instrText xml:space="preserve"> PAGEREF _Toc430790246 \h </w:instrText>
+          <w:instrText xml:space="preserve"> PAGEREF _Toc430880634 \h </w:instrText>
         </w:r>
         <w:r>
           <w:rPr>
@@ -6532,7 +6532,7 @@
           <w:sz w:val="22"/>
         </w:rPr>
       </w:pPr>
-      <w:hyperlink w:anchor="_Toc430790247" w:history="1">
+      <w:hyperlink w:anchor="_Toc430880635" w:history="1">
         <w:r>
           <w:rPr>
             <w:rStyle w:val="Hyperlink"/>
@@ -6574,7 +6574,7 @@
             <w:noProof/>
             <w:webHidden/>
           </w:rPr>
-          <w:instrText xml:space="preserve"> PAGEREF _Toc430790247 \h </w:instrText>
+          <w:instrText xml:space="preserve"> PAGEREF _Toc430880635 \h </w:instrText>
         </w:r>
         <w:r>
           <w:rPr>
@@ -6618,7 +6618,7 @@
           <w:sz w:val="22"/>
         </w:rPr>
       </w:pPr>
-      <w:hyperlink w:anchor="_Toc430790248" w:history="1">
+      <w:hyperlink w:anchor="_Toc430880636" w:history="1">
         <w:r>
           <w:rPr>
             <w:rStyle w:val="Hyperlink"/>
@@ -6660,7 +6660,7 @@
             <w:noProof/>
             <w:webHidden/>
           </w:rPr>
-          <w:instrText xml:space="preserve"> PAGEREF _Toc430790248 \h </w:instrText>
+          <w:instrText xml:space="preserve"> PAGEREF _Toc430880636 \h </w:instrText>
         </w:r>
         <w:r>
           <w:rPr>
@@ -6704,7 +6704,7 @@
           <w:sz w:val="22"/>
         </w:rPr>
       </w:pPr>
-      <w:hyperlink w:anchor="_Toc430790249" w:history="1">
+      <w:hyperlink w:anchor="_Toc430880637" w:history="1">
         <w:r>
           <w:rPr>
             <w:rStyle w:val="Hyperlink"/>
@@ -6746,7 +6746,7 @@
             <w:noProof/>
             <w:webHidden/>
           </w:rPr>
-          <w:instrText xml:space="preserve"> PAGEREF _Toc430790249 \h </w:instrText>
+          <w:instrText xml:space="preserve"> PAGEREF _Toc430880637 \h </w:instrText>
         </w:r>
         <w:r>
           <w:rPr>
@@ -6766,7 +6766,7 @@
             <w:noProof/>
             <w:webHidden/>
           </w:rPr>
-          <w:t>58</w:t>
+          <w:t>61</w:t>
         </w:r>
         <w:r>
           <w:rPr>
@@ -6790,7 +6790,7 @@
           <w:sz w:val="22"/>
         </w:rPr>
       </w:pPr>
-      <w:hyperlink w:anchor="_Toc430790250" w:history="1">
+      <w:hyperlink w:anchor="_Toc430880638" w:history="1">
         <w:r>
           <w:rPr>
             <w:rStyle w:val="Hyperlink"/>
@@ -6832,7 +6832,7 @@
             <w:noProof/>
             <w:webHidden/>
           </w:rPr>
-          <w:instrText xml:space="preserve"> PAGEREF _Toc430790250 \h </w:instrText>
+          <w:instrText xml:space="preserve"> PAGEREF _Toc430880638 \h </w:instrText>
         </w:r>
         <w:r>
           <w:rPr>
@@ -6852,7 +6852,7 @@
             <w:noProof/>
             <w:webHidden/>
           </w:rPr>
-          <w:t>59</w:t>
+          <w:t>62</w:t>
         </w:r>
         <w:r>
           <w:rPr>
@@ -6875,7 +6875,7 @@
           <w:sz w:val="22"/>
         </w:rPr>
       </w:pPr>
-      <w:hyperlink w:anchor="_Toc430790251" w:history="1">
+      <w:hyperlink w:anchor="_Toc430880639" w:history="1">
         <w:r>
           <w:rPr>
             <w:rStyle w:val="Hyperlink"/>
@@ -6902,7 +6902,7 @@
             <w:noProof/>
             <w:webHidden/>
           </w:rPr>
-          <w:instrText xml:space="preserve"> PAGEREF _Toc430790251 \h </w:instrText>
+          <w:instrText xml:space="preserve"> PAGEREF _Toc430880639 \h </w:instrText>
         </w:r>
         <w:r>
           <w:rPr>
@@ -6922,7 +6922,7 @@
             <w:noProof/>
             <w:webHidden/>
           </w:rPr>
-          <w:t>62</w:t>
+          <w:t>65</w:t>
         </w:r>
         <w:r>
           <w:rPr>
@@ -6945,7 +6945,7 @@
           <w:sz w:val="22"/>
         </w:rPr>
       </w:pPr>
-      <w:hyperlink w:anchor="_Toc430790252" w:history="1">
+      <w:hyperlink w:anchor="_Toc430880640" w:history="1">
         <w:r>
           <w:rPr>
             <w:rStyle w:val="Hyperlink"/>
@@ -6972,7 +6972,7 @@
             <w:noProof/>
             <w:webHidden/>
           </w:rPr>
-          <w:instrText xml:space="preserve"> PAGEREF _Toc430790252 \h </w:instrText>
+          <w:instrText xml:space="preserve"> PAGEREF _Toc430880640 \h </w:instrText>
         </w:r>
         <w:r>
           <w:rPr>
@@ -6992,7 +6992,7 @@
             <w:noProof/>
             <w:webHidden/>
           </w:rPr>
-          <w:t>63</w:t>
+          <w:t>66</w:t>
         </w:r>
         <w:r>
           <w:rPr>
@@ -7015,7 +7015,7 @@
           <w:sz w:val="22"/>
         </w:rPr>
       </w:pPr>
-      <w:hyperlink w:anchor="_Toc430790253" w:history="1">
+      <w:hyperlink w:anchor="_Toc430880641" w:history="1">
         <w:r>
           <w:rPr>
             <w:rStyle w:val="Hyperlink"/>
@@ -7042,7 +7042,7 @@
             <w:noProof/>
             <w:webHidden/>
           </w:rPr>
-          <w:instrText xml:space="preserve"> PAGEREF _Toc430790253 \h </w:instrText>
+          <w:instrText xml:space="preserve"> PAGEREF _Toc430880641 \h </w:instrText>
         </w:r>
         <w:r>
           <w:rPr>
@@ -7062,7 +7062,7 @@
             <w:noProof/>
             <w:webHidden/>
           </w:rPr>
-          <w:t>64</w:t>
+          <w:t>67</w:t>
         </w:r>
         <w:r>
           <w:rPr>
@@ -7085,7 +7085,7 @@
           <w:sz w:val="22"/>
         </w:rPr>
       </w:pPr>
-      <w:hyperlink w:anchor="_Toc430790254" w:history="1">
+      <w:hyperlink w:anchor="_Toc430880642" w:history="1">
         <w:r>
           <w:rPr>
             <w:rStyle w:val="Hyperlink"/>
@@ -7112,7 +7112,7 @@
             <w:noProof/>
             <w:webHidden/>
           </w:rPr>
-          <w:instrText xml:space="preserve"> PAGEREF _Toc430790254 \h </w:instrText>
+          <w:instrText xml:space="preserve"> PAGEREF _Toc430880642 \h </w:instrText>
         </w:r>
         <w:r>
           <w:rPr>
@@ -7132,7 +7132,7 @@
             <w:noProof/>
             <w:webHidden/>
           </w:rPr>
-          <w:t>71</w:t>
+          <w:t>74</w:t>
         </w:r>
         <w:r>
           <w:rPr>
@@ -7155,7 +7155,7 @@
           <w:sz w:val="22"/>
         </w:rPr>
       </w:pPr>
-      <w:hyperlink w:anchor="_Toc430790255" w:history="1">
+      <w:hyperlink w:anchor="_Toc430880643" w:history="1">
         <w:r>
           <w:rPr>
             <w:rStyle w:val="Hyperlink"/>
@@ -7182,7 +7182,7 @@
             <w:noProof/>
             <w:webHidden/>
           </w:rPr>
-          <w:instrText xml:space="preserve"> PAGEREF _Toc430790255 \h </w:instrText>
+          <w:instrText xml:space="preserve"> PAGEREF _Toc430880643 \h </w:instrText>
         </w:r>
         <w:r>
           <w:rPr>
@@ -7202,7 +7202,7 @@
             <w:noProof/>
             <w:webHidden/>
           </w:rPr>
-          <w:t>71</w:t>
+          <w:t>74</w:t>
         </w:r>
         <w:r>
           <w:rPr>
@@ -7229,7 +7229,7 @@
       <w:r>
         <w:br w:type="page"/>
       </w:r>
-      <w:bookmarkStart w:id="2" w:name="_Toc430790215"/>
+      <w:bookmarkStart w:id="2" w:name="_Toc430880603"/>
       <w:r>
         <w:rPr>
           <w:rStyle w:val="Heading1Char"/>
@@ -7302,7 +7302,7 @@
       <w:pPr>
         <w:pStyle w:val="Heading1"/>
       </w:pPr>
-      <w:bookmarkStart w:id="3" w:name="_Toc430790216"/>
+      <w:bookmarkStart w:id="3" w:name="_Toc430880604"/>
       <w:r>
         <w:lastRenderedPageBreak/>
         <w:t>Pr</w:t>
@@ -7550,7 +7550,7 @@
       <w:pPr>
         <w:pStyle w:val="Heading1"/>
       </w:pPr>
-      <w:bookmarkStart w:id="4" w:name="_Toc430790217"/>
+      <w:bookmarkStart w:id="4" w:name="_Toc430880605"/>
       <w:r>
         <w:lastRenderedPageBreak/>
         <w:t>Description of the project</w:t>
@@ -7907,7 +7907,7 @@
       <w:pPr>
         <w:pStyle w:val="Heading1"/>
       </w:pPr>
-      <w:bookmarkStart w:id="5" w:name="_Toc430790218"/>
+      <w:bookmarkStart w:id="5" w:name="_Toc430880606"/>
       <w:r>
         <w:lastRenderedPageBreak/>
         <w:t>State of the art</w:t>
@@ -7925,7 +7925,7 @@
       <w:pPr>
         <w:pStyle w:val="Heading2"/>
       </w:pPr>
-      <w:bookmarkStart w:id="6" w:name="_Toc430790219"/>
+      <w:bookmarkStart w:id="6" w:name="_Toc430880607"/>
       <w:r>
         <w:t>ITIL</w:t>
       </w:r>
@@ -8074,7 +8074,7 @@
       <w:pPr>
         <w:pStyle w:val="Heading2"/>
       </w:pPr>
-      <w:bookmarkStart w:id="7" w:name="_Toc430790220"/>
+      <w:bookmarkStart w:id="7" w:name="_Toc430880608"/>
       <w:r>
         <w:t>Configuration Management Database (CMDB)</w:t>
       </w:r>
@@ -8446,7 +8446,7 @@
       <w:pPr>
         <w:pStyle w:val="Heading1"/>
       </w:pPr>
-      <w:bookmarkStart w:id="8" w:name="_Toc430790221"/>
+      <w:bookmarkStart w:id="8" w:name="_Toc430880609"/>
       <w:r>
         <w:lastRenderedPageBreak/>
         <w:t>Problem analysis and our solution: a cloud-based CMDB</w:t>
@@ -8486,7 +8486,7 @@
           <w:rFonts w:eastAsia="Calibri"/>
         </w:rPr>
       </w:pPr>
-      <w:bookmarkStart w:id="9" w:name="_Toc430790222"/>
+      <w:bookmarkStart w:id="9" w:name="_Toc430880610"/>
       <w:r>
         <w:rPr>
           <w:rFonts w:eastAsia="Calibri"/>
@@ -8700,7 +8700,7 @@
           <w:rFonts w:eastAsia="Calibri"/>
         </w:rPr>
       </w:pPr>
-      <w:bookmarkStart w:id="10" w:name="_Toc430790223"/>
+      <w:bookmarkStart w:id="10" w:name="_Toc430880611"/>
       <w:r>
         <w:rPr>
           <w:rFonts w:eastAsia="Calibri"/>
@@ -8753,7 +8753,7 @@
           <w:rFonts w:eastAsia="Calibri"/>
         </w:rPr>
       </w:pPr>
-      <w:bookmarkStart w:id="11" w:name="_Toc430790224"/>
+      <w:bookmarkStart w:id="11" w:name="_Toc430880612"/>
       <w:r>
         <w:rPr>
           <w:rFonts w:eastAsia="Calibri"/>
@@ -8966,7 +8966,7 @@
           <w:sz w:val="24"/>
         </w:rPr>
       </w:pPr>
-      <w:bookmarkStart w:id="12" w:name="_Toc430790256"/>
+      <w:bookmarkStart w:id="12" w:name="_Toc430880644"/>
       <w:r>
         <w:t xml:space="preserve">Figure </w:t>
       </w:r>
@@ -9135,7 +9135,7 @@
           <w:rFonts w:eastAsia="Calibri"/>
         </w:rPr>
       </w:pPr>
-      <w:bookmarkStart w:id="13" w:name="_Toc430790225"/>
+      <w:bookmarkStart w:id="13" w:name="_Toc430880613"/>
       <w:r>
         <w:rPr>
           <w:rFonts w:eastAsia="Calibri"/>
@@ -9184,7 +9184,7 @@
           <w:rFonts w:eastAsia="Calibri"/>
         </w:rPr>
       </w:pPr>
-      <w:bookmarkStart w:id="14" w:name="_Toc430790226"/>
+      <w:bookmarkStart w:id="14" w:name="_Toc430880614"/>
       <w:r>
         <w:rPr>
           <w:rFonts w:eastAsia="Calibri"/>
@@ -9442,7 +9442,7 @@
         <w:pStyle w:val="Caption"/>
         <w:jc w:val="center"/>
       </w:pPr>
-      <w:bookmarkStart w:id="15" w:name="_Toc430790257"/>
+      <w:bookmarkStart w:id="15" w:name="_Toc430880645"/>
       <w:r>
         <w:t xml:space="preserve">Figure </w:t>
       </w:r>
@@ -9643,7 +9643,7 @@
         <w:pStyle w:val="Caption"/>
         <w:jc w:val="center"/>
       </w:pPr>
-      <w:bookmarkStart w:id="16" w:name="_Toc430790258"/>
+      <w:bookmarkStart w:id="16" w:name="_Toc430880646"/>
       <w:r>
         <w:t xml:space="preserve">Figure </w:t>
       </w:r>
@@ -9872,7 +9872,7 @@
       <w:pPr>
         <w:pStyle w:val="Heading1"/>
       </w:pPr>
-      <w:bookmarkStart w:id="17" w:name="_Toc430790227"/>
+      <w:bookmarkStart w:id="17" w:name="_Toc430880615"/>
       <w:r>
         <w:lastRenderedPageBreak/>
         <w:t>Technologies used</w:t>
@@ -9902,7 +9902,7 @@
       <w:pPr>
         <w:pStyle w:val="Heading2"/>
       </w:pPr>
-      <w:bookmarkStart w:id="18" w:name="_Toc430790228"/>
+      <w:bookmarkStart w:id="18" w:name="_Toc430880616"/>
       <w:r>
         <w:t>Programming languages</w:t>
       </w:r>
@@ -9948,7 +9948,7 @@
       <w:pPr>
         <w:pStyle w:val="Heading2"/>
       </w:pPr>
-      <w:bookmarkStart w:id="19" w:name="_Toc430790229"/>
+      <w:bookmarkStart w:id="19" w:name="_Toc430880617"/>
       <w:r>
         <w:t>XAMPP</w:t>
       </w:r>
@@ -10017,7 +10017,7 @@
       <w:pPr>
         <w:pStyle w:val="Heading2"/>
       </w:pPr>
-      <w:bookmarkStart w:id="20" w:name="_Toc430790230"/>
+      <w:bookmarkStart w:id="20" w:name="_Toc430880618"/>
       <w:proofErr w:type="spellStart"/>
       <w:proofErr w:type="gramStart"/>
       <w:r>
@@ -10127,7 +10127,7 @@
       <w:pPr>
         <w:pStyle w:val="Heading2"/>
       </w:pPr>
-      <w:bookmarkStart w:id="21" w:name="_Toc430790231"/>
+      <w:bookmarkStart w:id="21" w:name="_Toc430880619"/>
       <w:proofErr w:type="spellStart"/>
       <w:proofErr w:type="gramStart"/>
       <w:r>
@@ -10198,7 +10198,7 @@
       <w:pPr>
         <w:pStyle w:val="Heading2"/>
       </w:pPr>
-      <w:bookmarkStart w:id="22" w:name="_Toc430790232"/>
+      <w:bookmarkStart w:id="22" w:name="_Toc430880620"/>
       <w:r>
         <w:t>Vis.js</w:t>
       </w:r>
@@ -10265,7 +10265,7 @@
       <w:pPr>
         <w:pStyle w:val="Heading2"/>
       </w:pPr>
-      <w:bookmarkStart w:id="23" w:name="_Toc430790233"/>
+      <w:bookmarkStart w:id="23" w:name="_Toc430880621"/>
       <w:proofErr w:type="spellStart"/>
       <w:r>
         <w:t>Aptana</w:t>
@@ -10377,7 +10377,7 @@
       <w:pPr>
         <w:pStyle w:val="Heading1"/>
       </w:pPr>
-      <w:bookmarkStart w:id="24" w:name="_Toc430790234"/>
+      <w:bookmarkStart w:id="24" w:name="_Toc430880622"/>
       <w:r>
         <w:lastRenderedPageBreak/>
         <w:t>Implementation of the solution</w:t>
@@ -10410,7 +10410,7 @@
       <w:pPr>
         <w:pStyle w:val="Heading2"/>
       </w:pPr>
-      <w:bookmarkStart w:id="25" w:name="_Toc430790235"/>
+      <w:bookmarkStart w:id="25" w:name="_Toc430880623"/>
       <w:r>
         <w:t>Data model</w:t>
       </w:r>
@@ -10509,7 +10509,7 @@
         <w:pStyle w:val="Caption"/>
         <w:jc w:val="center"/>
       </w:pPr>
-      <w:bookmarkStart w:id="26" w:name="_Toc430790259"/>
+      <w:bookmarkStart w:id="26" w:name="_Toc430880647"/>
       <w:r>
         <w:t xml:space="preserve">Figure </w:t>
       </w:r>
@@ -10634,7 +10634,7 @@
         <w:pStyle w:val="Caption"/>
         <w:jc w:val="center"/>
       </w:pPr>
-      <w:bookmarkStart w:id="27" w:name="_Toc430790260"/>
+      <w:bookmarkStart w:id="27" w:name="_Toc430880648"/>
       <w:r>
         <w:t xml:space="preserve">Figure </w:t>
       </w:r>
@@ -11214,7 +11214,7 @@
         <w:pStyle w:val="Caption"/>
         <w:jc w:val="center"/>
       </w:pPr>
-      <w:bookmarkStart w:id="28" w:name="_Toc430790261"/>
+      <w:bookmarkStart w:id="28" w:name="_Toc430880649"/>
       <w:r>
         <w:t xml:space="preserve">Figure </w:t>
       </w:r>
@@ -11323,7 +11323,7 @@
       <w:pPr>
         <w:pStyle w:val="Heading2"/>
       </w:pPr>
-      <w:bookmarkStart w:id="29" w:name="_Toc430790236"/>
+      <w:bookmarkStart w:id="29" w:name="_Toc430880624"/>
       <w:r>
         <w:t>User administration</w:t>
       </w:r>
@@ -11400,7 +11400,7 @@
         <w:pStyle w:val="Caption"/>
         <w:jc w:val="center"/>
       </w:pPr>
-      <w:bookmarkStart w:id="30" w:name="_Toc430790262"/>
+      <w:bookmarkStart w:id="30" w:name="_Toc430880650"/>
       <w:r>
         <w:t xml:space="preserve">Figure </w:t>
       </w:r>
@@ -11516,7 +11516,7 @@
           <w:b w:val="0"/>
         </w:rPr>
       </w:pPr>
-      <w:bookmarkStart w:id="31" w:name="_Toc430790263"/>
+      <w:bookmarkStart w:id="31" w:name="_Toc430880651"/>
       <w:r>
         <w:t xml:space="preserve">Figure </w:t>
       </w:r>
@@ -11595,10 +11595,10 @@
             <v:path o:extrusionok="f" gradientshapeok="t" o:connecttype="rect"/>
             <o:lock v:ext="edit" aspectratio="t"/>
           </v:shapetype>
-          <v:shape id="_x0000_i1059" type="#_x0000_t75" style="width:468.5pt;height:222.5pt" o:ole="">
+          <v:shape id="_x0000_i1025" type="#_x0000_t75" style="width:468.5pt;height:222.5pt" o:ole="">
             <v:imagedata r:id="rId24" o:title=""/>
           </v:shape>
-          <o:OLEObject Type="Embed" ProgID="Word.OpenDocumentText.12" ShapeID="_x0000_i1059" DrawAspect="Content" ObjectID="_1504532873" r:id="rId25"/>
+          <o:OLEObject Type="Embed" ProgID="Word.OpenDocumentText.12" ShapeID="_x0000_i1025" DrawAspect="Content" ObjectID="_1504622933" r:id="rId25"/>
         </w:object>
       </w:r>
     </w:p>
@@ -11815,14 +11815,14 @@
     <w:p>
       <w:r>
         <w:object w:dxaOrig="9360" w:dyaOrig="4215" w14:anchorId="7A0C6501">
-          <v:shape id="_x0000_i1067" type="#_x0000_t75" style="width:468pt;height:209.5pt" o:ole="">
+          <v:shape id="_x0000_i1026" type="#_x0000_t75" style="width:468pt;height:209.5pt" o:ole="" o:bordertopcolor="this" o:borderleftcolor="this" o:borderbottomcolor="this" o:borderrightcolor="this">
             <v:imagedata r:id="rId26" o:title=""/>
             <w10:bordertop type="single" width="4"/>
             <w10:borderleft type="single" width="4"/>
             <w10:borderbottom type="single" width="4"/>
             <w10:borderright type="single" width="4"/>
           </v:shape>
-          <o:OLEObject Type="Embed" ProgID="Word.OpenDocumentText.12" ShapeID="_x0000_i1067" DrawAspect="Content" ObjectID="_1504532874" r:id="rId27"/>
+          <o:OLEObject Type="Embed" ProgID="Word.OpenDocumentText.12" ShapeID="_x0000_i1026" DrawAspect="Content" ObjectID="_1504622934" r:id="rId27"/>
         </w:object>
       </w:r>
     </w:p>
@@ -11893,7 +11893,7 @@
             <w10:borderbottom type="single" width="4"/>
             <w10:borderright type="single" width="4"/>
           </v:shape>
-          <o:OLEObject Type="Embed" ProgID="Word.OpenDocumentText.12" ShapeID="_x0000_i1027" DrawAspect="Content" ObjectID="_1504532875" r:id="rId29"/>
+          <o:OLEObject Type="Embed" ProgID="Word.OpenDocumentText.12" ShapeID="_x0000_i1027" DrawAspect="Content" ObjectID="_1504622935" r:id="rId29"/>
         </w:object>
       </w:r>
     </w:p>
@@ -11975,7 +11975,7 @@
         <w:pStyle w:val="Caption"/>
         <w:jc w:val="center"/>
       </w:pPr>
-      <w:bookmarkStart w:id="35" w:name="_Toc430790264"/>
+      <w:bookmarkStart w:id="35" w:name="_Toc430880652"/>
       <w:r>
         <w:t xml:space="preserve">Figure </w:t>
       </w:r>
@@ -12030,7 +12030,7 @@
       <w:pPr>
         <w:pStyle w:val="Heading2"/>
       </w:pPr>
-      <w:bookmarkStart w:id="36" w:name="_Toc430790237"/>
+      <w:bookmarkStart w:id="36" w:name="_Toc430880625"/>
       <w:r>
         <w:t>Interaction with the database</w:t>
       </w:r>
@@ -12055,7 +12055,7 @@
       <w:pPr>
         <w:pStyle w:val="Heading3"/>
       </w:pPr>
-      <w:bookmarkStart w:id="37" w:name="_Toc430790238"/>
+      <w:bookmarkStart w:id="37" w:name="_Toc430880626"/>
       <w:r>
         <w:t>Connection to the database</w:t>
       </w:r>
@@ -12161,7 +12161,7 @@
             <w10:borderbottom type="single" width="4"/>
             <w10:borderright type="single" width="4"/>
           </v:shape>
-          <o:OLEObject Type="Embed" ProgID="Word.OpenDocumentText.12" ShapeID="_x0000_i1028" DrawAspect="Content" ObjectID="_1504532876" r:id="rId32"/>
+          <o:OLEObject Type="Embed" ProgID="Word.OpenDocumentText.12" ShapeID="_x0000_i1028" DrawAspect="Content" ObjectID="_1504622936" r:id="rId32"/>
         </w:object>
       </w:r>
     </w:p>
@@ -12204,7 +12204,7 @@
       <w:pPr>
         <w:pStyle w:val="Heading3"/>
       </w:pPr>
-      <w:bookmarkStart w:id="39" w:name="_Toc430790239"/>
+      <w:bookmarkStart w:id="39" w:name="_Toc430880627"/>
       <w:r>
         <w:t>User session</w:t>
       </w:r>
@@ -12257,14 +12257,14 @@
     <w:p>
       <w:r>
         <w:object w:dxaOrig="9360" w:dyaOrig="4683" w14:anchorId="17CF2560">
-          <v:shape id="_x0000_i1069" type="#_x0000_t75" style="width:468pt;height:232.5pt" o:ole="">
+          <v:shape id="_x0000_i1029" type="#_x0000_t75" style="width:468pt;height:232.5pt" o:ole="" o:bordertopcolor="this" o:borderleftcolor="this" o:borderbottomcolor="this" o:borderrightcolor="this">
             <v:imagedata r:id="rId33" o:title=""/>
             <w10:bordertop type="single" width="4"/>
             <w10:borderleft type="single" width="4"/>
             <w10:borderbottom type="single" width="4"/>
             <w10:borderright type="single" width="4"/>
           </v:shape>
-          <o:OLEObject Type="Embed" ProgID="Word.OpenDocumentText.12" ShapeID="_x0000_i1069" DrawAspect="Content" ObjectID="_1504532877" r:id="rId34"/>
+          <o:OLEObject Type="Embed" ProgID="Word.OpenDocumentText.12" ShapeID="_x0000_i1029" DrawAspect="Content" ObjectID="_1504622937" r:id="rId34"/>
         </w:object>
       </w:r>
     </w:p>
@@ -12306,7 +12306,7 @@
       <w:pPr>
         <w:pStyle w:val="Heading3"/>
       </w:pPr>
-      <w:bookmarkStart w:id="41" w:name="_Toc430790240"/>
+      <w:bookmarkStart w:id="41" w:name="_Toc430880628"/>
       <w:r>
         <w:t>Retrieving data with Ajax</w:t>
       </w:r>
@@ -12461,14 +12461,14 @@
     <w:p>
       <w:r>
         <w:object w:dxaOrig="9360" w:dyaOrig="4683" w14:anchorId="675F13D0">
-          <v:shape id="_x0000_i1071" type="#_x0000_t75" style="width:468pt;height:232.5pt" o:ole="">
+          <v:shape id="_x0000_i1030" type="#_x0000_t75" style="width:468pt;height:232.5pt" o:ole="" o:bordertopcolor="this" o:borderleftcolor="this" o:borderbottomcolor="this" o:borderrightcolor="this">
             <v:imagedata r:id="rId35" o:title=""/>
             <w10:bordertop type="single" width="4"/>
             <w10:borderleft type="single" width="4"/>
             <w10:borderbottom type="single" width="4"/>
             <w10:borderright type="single" width="4"/>
           </v:shape>
-          <o:OLEObject Type="Embed" ProgID="Word.OpenDocumentText.12" ShapeID="_x0000_i1071" DrawAspect="Content" ObjectID="_1504532878" r:id="rId36"/>
+          <o:OLEObject Type="Embed" ProgID="Word.OpenDocumentText.12" ShapeID="_x0000_i1030" DrawAspect="Content" ObjectID="_1504622938" r:id="rId36"/>
         </w:object>
       </w:r>
     </w:p>
@@ -12505,7 +12505,7 @@
             <w10:borderbottom type="single" width="4"/>
             <w10:borderright type="single" width="4"/>
           </v:shape>
-          <o:OLEObject Type="Embed" ProgID="Word.OpenDocumentText.12" ShapeID="_x0000_i1031" DrawAspect="Content" ObjectID="_1504532879" r:id="rId38"/>
+          <o:OLEObject Type="Embed" ProgID="Word.OpenDocumentText.12" ShapeID="_x0000_i1031" DrawAspect="Content" ObjectID="_1504622939" r:id="rId38"/>
         </w:object>
       </w:r>
     </w:p>
@@ -12526,7 +12526,7 @@
             <w10:borderbottom type="single" width="4"/>
             <w10:borderright type="single" width="4"/>
           </v:shape>
-          <o:OLEObject Type="Embed" ProgID="Word.OpenDocumentText.12" ShapeID="_x0000_i1032" DrawAspect="Content" ObjectID="_1504532880" r:id="rId40"/>
+          <o:OLEObject Type="Embed" ProgID="Word.OpenDocumentText.12" ShapeID="_x0000_i1032" DrawAspect="Content" ObjectID="_1504622940" r:id="rId40"/>
         </w:object>
       </w:r>
     </w:p>
@@ -12548,7 +12548,7 @@
       <w:pPr>
         <w:pStyle w:val="Heading3"/>
       </w:pPr>
-      <w:bookmarkStart w:id="45" w:name="_Toc430790241"/>
+      <w:bookmarkStart w:id="45" w:name="_Toc430880629"/>
       <w:r>
         <w:t>Updating data with Ajax</w:t>
       </w:r>
@@ -12606,7 +12606,7 @@
             <w10:borderbottom type="single" width="4"/>
             <w10:borderright type="single" width="4"/>
           </v:shape>
-          <o:OLEObject Type="Embed" ProgID="Word.OpenDocumentText.12" ShapeID="_x0000_i1033" DrawAspect="Content" ObjectID="_1504532881" r:id="rId42"/>
+          <o:OLEObject Type="Embed" ProgID="Word.OpenDocumentText.12" ShapeID="_x0000_i1033" DrawAspect="Content" ObjectID="_1504622941" r:id="rId42"/>
         </w:object>
       </w:r>
     </w:p>
@@ -12633,7 +12633,7 @@
             <w10:borderbottom type="single" width="4"/>
             <w10:borderright type="single" width="4"/>
           </v:shape>
-          <o:OLEObject Type="Embed" ProgID="Word.OpenDocumentText.12" ShapeID="_x0000_i1034" DrawAspect="Content" ObjectID="_1504532882" r:id="rId44"/>
+          <o:OLEObject Type="Embed" ProgID="Word.OpenDocumentText.12" ShapeID="_x0000_i1034" DrawAspect="Content" ObjectID="_1504622942" r:id="rId44"/>
         </w:object>
       </w:r>
     </w:p>
@@ -12657,7 +12657,7 @@
       <w:pPr>
         <w:pStyle w:val="Heading2"/>
       </w:pPr>
-      <w:bookmarkStart w:id="48" w:name="_Toc430790242"/>
+      <w:bookmarkStart w:id="48" w:name="_Toc430880630"/>
       <w:r>
         <w:lastRenderedPageBreak/>
         <w:t>Graphic User Interface</w:t>
@@ -12707,7 +12707,7 @@
       <w:pPr>
         <w:pStyle w:val="Heading3"/>
       </w:pPr>
-      <w:bookmarkStart w:id="49" w:name="_Toc430790243"/>
+      <w:bookmarkStart w:id="49" w:name="_Toc430880631"/>
       <w:r>
         <w:t>Desktop view</w:t>
       </w:r>
@@ -12784,7 +12784,7 @@
         <w:pStyle w:val="Caption"/>
         <w:jc w:val="center"/>
       </w:pPr>
-      <w:bookmarkStart w:id="50" w:name="_Toc430790265"/>
+      <w:bookmarkStart w:id="50" w:name="_Toc430880653"/>
       <w:r>
         <w:t xml:space="preserve">Figure </w:t>
       </w:r>
@@ -12961,7 +12961,7 @@
       <w:pPr>
         <w:pStyle w:val="Heading3"/>
       </w:pPr>
-      <w:bookmarkStart w:id="51" w:name="_Toc430790244"/>
+      <w:bookmarkStart w:id="51" w:name="_Toc430880632"/>
       <w:r>
         <w:t>Mobile device view</w:t>
       </w:r>
@@ -13024,7 +13024,7 @@
             <w10:borderbottom type="single" width="4"/>
             <w10:borderright type="single" width="4"/>
           </v:shape>
-          <o:OLEObject Type="Embed" ProgID="Word.OpenDocumentText.12" ShapeID="_x0000_i1035" DrawAspect="Content" ObjectID="_1504532883" r:id="rId47"/>
+          <o:OLEObject Type="Embed" ProgID="Word.OpenDocumentText.12" ShapeID="_x0000_i1035" DrawAspect="Content" ObjectID="_1504622943" r:id="rId47"/>
         </w:object>
       </w:r>
     </w:p>
@@ -13169,7 +13169,7 @@
           <w:b w:val="0"/>
         </w:rPr>
       </w:pPr>
-      <w:bookmarkStart w:id="53" w:name="_Toc430790266"/>
+      <w:bookmarkStart w:id="53" w:name="_Toc430880654"/>
       <w:r>
         <w:t xml:space="preserve">Figure </w:t>
       </w:r>
@@ -13266,7 +13266,7 @@
       <w:pPr>
         <w:pStyle w:val="Heading2"/>
       </w:pPr>
-      <w:bookmarkStart w:id="54" w:name="_Toc430790245"/>
+      <w:bookmarkStart w:id="54" w:name="_Toc430880633"/>
       <w:r>
         <w:t>Application features</w:t>
       </w:r>
@@ -13287,7 +13287,7 @@
       <w:pPr>
         <w:pStyle w:val="Heading3"/>
       </w:pPr>
-      <w:bookmarkStart w:id="55" w:name="_Toc430790246"/>
+      <w:bookmarkStart w:id="55" w:name="_Toc430880634"/>
       <w:r>
         <w:t>Configuration items</w:t>
       </w:r>
@@ -13361,7 +13361,7 @@
           <w:b w:val="0"/>
         </w:rPr>
       </w:pPr>
-      <w:bookmarkStart w:id="56" w:name="_Toc430790267"/>
+      <w:bookmarkStart w:id="56" w:name="_Toc430880655"/>
       <w:r>
         <w:t xml:space="preserve">Figure </w:t>
       </w:r>
@@ -13474,7 +13474,7 @@
           <w:b w:val="0"/>
         </w:rPr>
       </w:pPr>
-      <w:bookmarkStart w:id="57" w:name="_Toc430790268"/>
+      <w:bookmarkStart w:id="57" w:name="_Toc430880656"/>
       <w:r>
         <w:t xml:space="preserve">Figure </w:t>
       </w:r>
@@ -13615,14 +13615,14 @@
     <w:p>
       <w:r>
         <w:object w:dxaOrig="9360" w:dyaOrig="3079" w14:anchorId="13F07DDA">
-          <v:shape id="_x0000_i1073" type="#_x0000_t75" style="width:468pt;height:154pt" o:ole="">
+          <v:shape id="_x0000_i1036" type="#_x0000_t75" style="width:468pt;height:154pt" o:ole="" o:bordertopcolor="this" o:borderleftcolor="this" o:borderbottomcolor="this" o:borderrightcolor="this">
             <v:imagedata r:id="rId52" o:title=""/>
             <w10:bordertop type="single" width="4"/>
             <w10:borderleft type="single" width="4"/>
             <w10:borderbottom type="single" width="4"/>
             <w10:borderright type="single" width="4"/>
           </v:shape>
-          <o:OLEObject Type="Embed" ProgID="Word.OpenDocumentText.12" ShapeID="_x0000_i1073" DrawAspect="Content" ObjectID="_1504532884" r:id="rId53"/>
+          <o:OLEObject Type="Embed" ProgID="Word.OpenDocumentText.12" ShapeID="_x0000_i1036" DrawAspect="Content" ObjectID="_1504622944" r:id="rId53"/>
         </w:object>
       </w:r>
     </w:p>
@@ -13845,7 +13845,7 @@
             <w10:borderbottom type="single" width="4"/>
             <w10:borderright type="single" width="4"/>
           </v:shape>
-          <o:OLEObject Type="Embed" ProgID="Word.OpenDocumentText.12" ShapeID="_x0000_i1037" DrawAspect="Content" ObjectID="_1504532885" r:id="rId55"/>
+          <o:OLEObject Type="Embed" ProgID="Word.OpenDocumentText.12" ShapeID="_x0000_i1037" DrawAspect="Content" ObjectID="_1504622945" r:id="rId55"/>
         </w:object>
       </w:r>
     </w:p>
@@ -13903,7 +13903,7 @@
             <w10:borderbottom type="single" width="4"/>
             <w10:borderright type="single" width="4"/>
           </v:shape>
-          <o:OLEObject Type="Embed" ProgID="Word.OpenDocumentText.12" ShapeID="_x0000_i1038" DrawAspect="Content" ObjectID="_1504532886" r:id="rId57"/>
+          <o:OLEObject Type="Embed" ProgID="Word.OpenDocumentText.12" ShapeID="_x0000_i1038" DrawAspect="Content" ObjectID="_1504622946" r:id="rId57"/>
         </w:object>
       </w:r>
     </w:p>
@@ -14068,7 +14068,7 @@
         <w:pStyle w:val="Caption"/>
         <w:jc w:val="center"/>
       </w:pPr>
-      <w:bookmarkStart w:id="61" w:name="_Toc430790269"/>
+      <w:bookmarkStart w:id="61" w:name="_Toc430880657"/>
       <w:r>
         <w:t xml:space="preserve">Figure </w:t>
       </w:r>
@@ -14241,7 +14241,7 @@
             <w10:borderbottom type="single" width="4"/>
             <w10:borderright type="single" width="4"/>
           </v:shape>
-          <o:OLEObject Type="Embed" ProgID="Word.OpenDocumentText.12" ShapeID="_x0000_i1039" DrawAspect="Content" ObjectID="_1504532887" r:id="rId62"/>
+          <o:OLEObject Type="Embed" ProgID="Word.OpenDocumentText.12" ShapeID="_x0000_i1039" DrawAspect="Content" ObjectID="_1504622947" r:id="rId62"/>
         </w:object>
       </w:r>
     </w:p>
@@ -14317,7 +14317,7 @@
         <w:pStyle w:val="Caption"/>
         <w:jc w:val="center"/>
       </w:pPr>
-      <w:bookmarkStart w:id="63" w:name="_Toc430790270"/>
+      <w:bookmarkStart w:id="63" w:name="_Toc430880658"/>
       <w:r>
         <w:t xml:space="preserve">Figure </w:t>
       </w:r>
@@ -14374,14 +14374,14 @@
     <w:p>
       <w:r>
         <w:object w:dxaOrig="9360" w:dyaOrig="5621" w14:anchorId="147BB23D">
-          <v:shape id="_x0000_i1075" type="#_x0000_t75" style="width:468pt;height:281pt" o:ole="">
+          <v:shape id="_x0000_i1040" type="#_x0000_t75" style="width:468pt;height:281pt" o:ole="" o:bordertopcolor="this" o:borderleftcolor="this" o:borderbottomcolor="this" o:borderrightcolor="this">
             <v:imagedata r:id="rId64" o:title=""/>
             <w10:bordertop type="single" width="4"/>
             <w10:borderleft type="single" width="4"/>
             <w10:borderbottom type="single" width="4"/>
             <w10:borderright type="single" width="4"/>
           </v:shape>
-          <o:OLEObject Type="Embed" ProgID="Word.OpenDocumentText.12" ShapeID="_x0000_i1075" DrawAspect="Content" ObjectID="_1504532888" r:id="rId65"/>
+          <o:OLEObject Type="Embed" ProgID="Word.OpenDocumentText.12" ShapeID="_x0000_i1040" DrawAspect="Content" ObjectID="_1504622948" r:id="rId65"/>
         </w:object>
       </w:r>
     </w:p>
@@ -14548,7 +14548,7 @@
           <w:b w:val="0"/>
         </w:rPr>
       </w:pPr>
-      <w:bookmarkStart w:id="65" w:name="_Toc430790271"/>
+      <w:bookmarkStart w:id="65" w:name="_Toc430880659"/>
       <w:r>
         <w:t xml:space="preserve">Figure </w:t>
       </w:r>
@@ -14596,7 +14596,7 @@
       <w:pPr>
         <w:pStyle w:val="Heading3"/>
       </w:pPr>
-      <w:bookmarkStart w:id="66" w:name="_Toc430790247"/>
+      <w:bookmarkStart w:id="66" w:name="_Toc430880635"/>
       <w:r>
         <w:t>Applications</w:t>
       </w:r>
@@ -14702,7 +14702,7 @@
           <w:b w:val="0"/>
         </w:rPr>
       </w:pPr>
-      <w:bookmarkStart w:id="67" w:name="_Toc430790272"/>
+      <w:bookmarkStart w:id="67" w:name="_Toc430880660"/>
       <w:r>
         <w:t xml:space="preserve">Figure </w:t>
       </w:r>
@@ -14756,7 +14756,7 @@
             <w10:borderbottom type="single" width="4"/>
             <w10:borderright type="single" width="4"/>
           </v:shape>
-          <o:OLEObject Type="Embed" ProgID="Word.OpenDocumentText.12" ShapeID="_x0000_i1041" DrawAspect="Content" ObjectID="_1504532889" r:id="rId71"/>
+          <o:OLEObject Type="Embed" ProgID="Word.OpenDocumentText.12" ShapeID="_x0000_i1041" DrawAspect="Content" ObjectID="_1504622949" r:id="rId71"/>
         </w:object>
       </w:r>
     </w:p>
@@ -14851,7 +14851,7 @@
             <w10:borderbottom type="single" width="4"/>
             <w10:borderright type="single" width="4"/>
           </v:shape>
-          <o:OLEObject Type="Embed" ProgID="Word.OpenDocumentText.12" ShapeID="_x0000_i1042" DrawAspect="Content" ObjectID="_1504532890" r:id="rId73"/>
+          <o:OLEObject Type="Embed" ProgID="Word.OpenDocumentText.12" ShapeID="_x0000_i1042" DrawAspect="Content" ObjectID="_1504622950" r:id="rId73"/>
         </w:object>
       </w:r>
     </w:p>
@@ -15025,7 +15025,7 @@
             <w10:borderbottom type="single" width="4"/>
             <w10:borderright type="single" width="4"/>
           </v:shape>
-          <o:OLEObject Type="Embed" ProgID="Word.OpenDocumentText.12" ShapeID="_x0000_i1043" DrawAspect="Content" ObjectID="_1504532891" r:id="rId75"/>
+          <o:OLEObject Type="Embed" ProgID="Word.OpenDocumentText.12" ShapeID="_x0000_i1043" DrawAspect="Content" ObjectID="_1504622951" r:id="rId75"/>
         </w:object>
       </w:r>
     </w:p>
@@ -15068,14 +15068,14 @@
     <w:p>
       <w:r>
         <w:object w:dxaOrig="9360" w:dyaOrig="3981" w14:anchorId="17E4E1EC">
-          <v:shape id="_x0000_i1077" type="#_x0000_t75" style="width:468pt;height:199pt" o:ole="">
+          <v:shape id="_x0000_i1044" type="#_x0000_t75" style="width:468pt;height:199pt" o:ole="" o:bordertopcolor="this" o:borderleftcolor="this" o:borderbottomcolor="this" o:borderrightcolor="this">
             <v:imagedata r:id="rId76" o:title=""/>
             <w10:bordertop type="single" width="4"/>
             <w10:borderleft type="single" width="4"/>
             <w10:borderbottom type="single" width="4"/>
             <w10:borderright type="single" width="4"/>
           </v:shape>
-          <o:OLEObject Type="Embed" ProgID="Word.OpenDocumentText.12" ShapeID="_x0000_i1077" DrawAspect="Content" ObjectID="_1504532892" r:id="rId77"/>
+          <o:OLEObject Type="Embed" ProgID="Word.OpenDocumentText.12" ShapeID="_x0000_i1044" DrawAspect="Content" ObjectID="_1504622952" r:id="rId77"/>
         </w:object>
       </w:r>
     </w:p>
@@ -15179,7 +15179,7 @@
       <w:pPr>
         <w:pStyle w:val="Heading3"/>
       </w:pPr>
-      <w:bookmarkStart w:id="72" w:name="_Toc430790248"/>
+      <w:bookmarkStart w:id="72" w:name="_Toc430880636"/>
       <w:r>
         <w:t>Data centers</w:t>
       </w:r>
@@ -15199,7 +15199,13 @@
     </w:p>
     <w:p>
       <w:r>
-        <w:t>Before describing the interface, it is necessary to have a basic understanding on how a data center works. It is a room divided into tiles (or units) designated by its horizontal and vertical position. Each row and column has a label to designate the position of a specific element, just like a grid. Cabinets, which are metal-structure furniture, are positioned in the room and are used to store servers on them. There can be more than one server per cabinet. A cabinet can also be used to store air conditioners to cool the room temperature down. Not all tiles in the room are used, since some space is needed for technicians to come and inspect each server during maintenance periods.</w:t>
+        <w:t>Before describing the interface, it is necessary to have a basic understanding o</w:t>
+      </w:r>
+      <w:r>
+        <w:t>f</w:t>
+      </w:r>
+      <w:r>
+        <w:t xml:space="preserve"> how a data center works. It is a room divided into tiles (or units) designated by its horizontal and vertical position. Each row and column has a label to designate the position of a specific element, just like a grid. Cabinets, which are metal-structure furniture, are positioned in the room and are used to store servers on them. There can be more than one server per cabinet. A cabinet can also be used to store air conditioners to cool the room temperature down. Not all tiles in the room are used, since some space is needed for technicians to come and inspect each server during maintenance periods.</w:t>
       </w:r>
     </w:p>
     <w:p>
@@ -15209,6 +15215,369 @@
       <w:r>
         <w:t>iously described.</w:t>
       </w:r>
+      <w:r>
+        <w:t xml:space="preserve"> The following screenshot presents the general view of the data center webpage.</w:t>
+      </w:r>
+    </w:p>
+    <w:p>
+      <w:r>
+        <w:rPr>
+          <w:noProof/>
+        </w:rPr>
+        <w:lastRenderedPageBreak/>
+        <w:drawing>
+          <wp:inline distT="0" distB="0" distL="0" distR="0" wp14:anchorId="0ADB2000" wp14:editId="636DBBA8">
+            <wp:extent cx="5972175" cy="2901950"/>
+            <wp:effectExtent l="0" t="0" r="9525" b="0"/>
+            <wp:docPr id="9" name="Picture 9"/>
+            <wp:cNvGraphicFramePr>
+              <a:graphicFrameLocks xmlns:a="http://schemas.openxmlformats.org/drawingml/2006/main" noChangeAspect="1"/>
+            </wp:cNvGraphicFramePr>
+            <a:graphic xmlns:a="http://schemas.openxmlformats.org/drawingml/2006/main">
+              <a:graphicData uri="http://schemas.openxmlformats.org/drawingml/2006/picture">
+                <pic:pic xmlns:pic="http://schemas.openxmlformats.org/drawingml/2006/picture">
+                  <pic:nvPicPr>
+                    <pic:cNvPr id="9" name="interface-datacenter.png"/>
+                    <pic:cNvPicPr/>
+                  </pic:nvPicPr>
+                  <pic:blipFill>
+                    <a:blip r:embed="rId78" cstate="print">
+                      <a:extLst>
+                        <a:ext uri="{28A0092B-C50C-407E-A947-70E740481C1C}">
+                          <a14:useLocalDpi xmlns:a14="http://schemas.microsoft.com/office/drawing/2010/main" val="0"/>
+                        </a:ext>
+                      </a:extLst>
+                    </a:blip>
+                    <a:stretch>
+                      <a:fillRect/>
+                    </a:stretch>
+                  </pic:blipFill>
+                  <pic:spPr>
+                    <a:xfrm>
+                      <a:off x="0" y="0"/>
+                      <a:ext cx="5972175" cy="2901950"/>
+                    </a:xfrm>
+                    <a:prstGeom prst="rect">
+                      <a:avLst/>
+                    </a:prstGeom>
+                  </pic:spPr>
+                </pic:pic>
+              </a:graphicData>
+            </a:graphic>
+          </wp:inline>
+        </w:drawing>
+      </w:r>
+    </w:p>
+    <w:p>
+      <w:pPr>
+        <w:pStyle w:val="Caption"/>
+        <w:jc w:val="center"/>
+      </w:pPr>
+      <w:bookmarkStart w:id="73" w:name="_Toc430880661"/>
+      <w:r>
+        <w:t xml:space="preserve">Figure </w:t>
+      </w:r>
+      <w:r>
+        <w:fldChar w:fldCharType="begin"/>
+      </w:r>
+      <w:r>
+        <w:instrText xml:space="preserve"> SEQ Figure \* ARABIC </w:instrText>
+      </w:r>
+      <w:r>
+        <w:fldChar w:fldCharType="separate"/>
+      </w:r>
+      <w:r>
+        <w:rPr>
+          <w:noProof/>
+        </w:rPr>
+        <w:t>18</w:t>
+      </w:r>
+      <w:r>
+        <w:fldChar w:fldCharType="end"/>
+      </w:r>
+      <w:r>
+        <w:t>: Data center page screenshot</w:t>
+      </w:r>
+      <w:bookmarkEnd w:id="73"/>
+    </w:p>
+    <w:p>
+      <w:r>
+        <w:t xml:space="preserve">As with the previous page, </w:t>
+      </w:r>
+      <w:r>
+        <w:t>the</w:t>
+      </w:r>
+      <w:r>
+        <w:t xml:space="preserve"> tree on the left helps the user to create,</w:t>
+      </w:r>
+      <w:r>
+        <w:t xml:space="preserve"> edit, and delete data centers, and t</w:t>
+      </w:r>
+      <w:r>
+        <w:t>he right view shows the details of the selected data center.</w:t>
+      </w:r>
+      <w:r>
+        <w:t xml:space="preserve"> When the user selects the root node, he has the opportunity to create a new data center. The following form then appears instead of the grid shown on figure 18.</w:t>
+      </w:r>
+    </w:p>
+    <w:p>
+      <w:pPr>
+        <w:jc w:val="center"/>
+      </w:pPr>
+      <w:r>
+        <w:rPr>
+          <w:noProof/>
+        </w:rPr>
+        <w:drawing>
+          <wp:inline distT="0" distB="0" distL="0" distR="0" wp14:anchorId="010F234D" wp14:editId="1DA5D48F">
+            <wp:extent cx="3956050" cy="2377260"/>
+            <wp:effectExtent l="0" t="0" r="6350" b="4445"/>
+            <wp:docPr id="15" name="Picture 15"/>
+            <wp:cNvGraphicFramePr>
+              <a:graphicFrameLocks xmlns:a="http://schemas.openxmlformats.org/drawingml/2006/main" noChangeAspect="1"/>
+            </wp:cNvGraphicFramePr>
+            <a:graphic xmlns:a="http://schemas.openxmlformats.org/drawingml/2006/main">
+              <a:graphicData uri="http://schemas.openxmlformats.org/drawingml/2006/picture">
+                <pic:pic xmlns:pic="http://schemas.openxmlformats.org/drawingml/2006/picture">
+                  <pic:nvPicPr>
+                    <pic:cNvPr id="15" name="interface-datacenter-cabinet-form.png"/>
+                    <pic:cNvPicPr/>
+                  </pic:nvPicPr>
+                  <pic:blipFill>
+                    <a:blip r:embed="rId79">
+                      <a:extLst>
+                        <a:ext uri="{28A0092B-C50C-407E-A947-70E740481C1C}">
+                          <a14:useLocalDpi xmlns:a14="http://schemas.microsoft.com/office/drawing/2010/main" val="0"/>
+                        </a:ext>
+                      </a:extLst>
+                    </a:blip>
+                    <a:stretch>
+                      <a:fillRect/>
+                    </a:stretch>
+                  </pic:blipFill>
+                  <pic:spPr>
+                    <a:xfrm>
+                      <a:off x="0" y="0"/>
+                      <a:ext cx="3971887" cy="2386777"/>
+                    </a:xfrm>
+                    <a:prstGeom prst="rect">
+                      <a:avLst/>
+                    </a:prstGeom>
+                  </pic:spPr>
+                </pic:pic>
+              </a:graphicData>
+            </a:graphic>
+          </wp:inline>
+        </w:drawing>
+      </w:r>
+    </w:p>
+    <w:p>
+      <w:pPr>
+        <w:pStyle w:val="Caption"/>
+        <w:jc w:val="center"/>
+      </w:pPr>
+      <w:bookmarkStart w:id="74" w:name="_Toc430880662"/>
+      <w:r>
+        <w:t xml:space="preserve">Figure </w:t>
+      </w:r>
+      <w:r>
+        <w:fldChar w:fldCharType="begin"/>
+      </w:r>
+      <w:r>
+        <w:instrText xml:space="preserve"> SEQ Figure \* ARABIC </w:instrText>
+      </w:r>
+      <w:r>
+        <w:fldChar w:fldCharType="separate"/>
+      </w:r>
+      <w:r>
+        <w:rPr>
+          <w:noProof/>
+        </w:rPr>
+        <w:t>19</w:t>
+      </w:r>
+      <w:r>
+        <w:fldChar w:fldCharType="end"/>
+      </w:r>
+      <w:r>
+        <w:t>: Form for creating a data center</w:t>
+      </w:r>
+      <w:bookmarkEnd w:id="74"/>
+    </w:p>
+    <w:p>
+      <w:r>
+        <w:t xml:space="preserve">These parameters help to define the properties of the data center that will be used to build the grid. They all correspond to the different settings explained in the data model regarding the </w:t>
+      </w:r>
+      <w:proofErr w:type="spellStart"/>
+      <w:r>
+        <w:rPr>
+          <w:i/>
+        </w:rPr>
+        <w:t>Data_center</w:t>
+      </w:r>
+      <w:proofErr w:type="spellEnd"/>
+      <w:r>
+        <w:t xml:space="preserve"> table.</w:t>
+      </w:r>
+      <w:r>
+        <w:t xml:space="preserve"> Once the user validates the form, the grid is created.</w:t>
+      </w:r>
+      <w:r>
+        <w:t xml:space="preserve"> The following code snippet shows the function that is called after the form is validated.</w:t>
+      </w:r>
+    </w:p>
+    <w:bookmarkStart w:id="75" w:name="_MON_1504621490"/>
+    <w:bookmarkEnd w:id="75"/>
+    <w:p>
+      <w:r>
+        <w:object w:dxaOrig="9360" w:dyaOrig="11241" w14:anchorId="319529DD">
+          <v:shape id="_x0000_i1059" type="#_x0000_t75" style="width:468pt;height:562pt" o:ole="" o:bordertopcolor="this" o:borderleftcolor="this" o:borderbottomcolor="this" o:borderrightcolor="this">
+            <v:imagedata r:id="rId80" o:title=""/>
+            <w10:bordertop type="single" width="4"/>
+            <w10:borderleft type="single" width="4"/>
+            <w10:borderbottom type="single" width="4"/>
+            <w10:borderright type="single" width="4"/>
+          </v:shape>
+          <o:OLEObject Type="Embed" ProgID="Word.OpenDocumentText.12" ShapeID="_x0000_i1059" DrawAspect="Content" ObjectID="_1504622953" r:id="rId81"/>
+        </w:object>
+      </w:r>
+    </w:p>
+    <w:p>
+      <w:r>
+        <w:t>The grid is no more than an HT</w:t>
+      </w:r>
+      <w:r>
+        <w:t>ML table with rows and columns. The function loops through the number of rows and columns specified in the parameters, and then build each cell with adding a listener on the mouse click, allowing the user to select the cell by clicking on it. A callback function is also added to the cell to retrieve the cell position and its values.</w:t>
+      </w:r>
+      <w:r>
+        <w:t xml:space="preserve"> When a cell is </w:t>
+      </w:r>
+      <w:r>
+        <w:lastRenderedPageBreak/>
+        <w:t xml:space="preserve">selected, it </w:t>
+      </w:r>
+      <w:r>
+        <w:t xml:space="preserve">is styled with CSS </w:t>
+      </w:r>
+      <w:r>
+        <w:t xml:space="preserve">with </w:t>
+      </w:r>
+      <w:r>
+        <w:t xml:space="preserve">a </w:t>
+      </w:r>
+      <w:r>
+        <w:t>thicker border as shown on figure 18</w:t>
+      </w:r>
+      <w:r>
+        <w:t>. An additional r</w:t>
+      </w:r>
+      <w:r>
+        <w:t>ow and column are also added</w:t>
+      </w:r>
+      <w:r>
+        <w:t xml:space="preserve"> </w:t>
+      </w:r>
+      <w:r>
+        <w:t>to show</w:t>
+      </w:r>
+      <w:r>
+        <w:t xml:space="preserve"> the grid labels.</w:t>
+      </w:r>
+    </w:p>
+    <w:p/>
+    <w:p>
+      <w:r>
+        <w:t>The main part of the page is the centered grid that represents the data center room. Each tile is clickable, allowing the user to interact with them using the controls on the bottom.</w:t>
+      </w:r>
+    </w:p>
+    <w:p>
+      <w:r>
+        <w:t xml:space="preserve">First, the user can </w:t>
+      </w:r>
+      <w:r>
+        <w:rPr>
+          <w:i/>
+        </w:rPr>
+        <w:t>gray out</w:t>
+      </w:r>
+      <w:r>
+        <w:t xml:space="preserve"> or </w:t>
+      </w:r>
+      <w:r>
+        <w:rPr>
+          <w:i/>
+        </w:rPr>
+        <w:t>activate</w:t>
+      </w:r>
+      <w:r>
+        <w:t xml:space="preserve"> a cell. This is used to show a cell that is not suitable to host cabinets in the room. A grayed out cell is represented in gray, as seen on the figure. Next to these controls are the ones allowing the creation and deletion of a cabinet. When </w:t>
+      </w:r>
+      <w:r>
+        <w:rPr>
+          <w:i/>
+        </w:rPr>
+        <w:t>add cabinet</w:t>
+      </w:r>
+      <w:r>
+        <w:t xml:space="preserve"> is clicked, the form shown on the right appears. It allows the user to enter the different options of the cabinet. The color feature uses the HTML5 input color field, which returns a result in RGB.</w:t>
+      </w:r>
+    </w:p>
+    <w:p>
+      <w:r>
+        <w:t xml:space="preserve">The </w:t>
+      </w:r>
+      <w:r>
+        <w:rPr>
+          <w:i/>
+        </w:rPr>
+        <w:t>add row</w:t>
+      </w:r>
+      <w:r>
+        <w:t xml:space="preserve"> and </w:t>
+      </w:r>
+      <w:r>
+        <w:rPr>
+          <w:i/>
+        </w:rPr>
+        <w:t>add column</w:t>
+      </w:r>
+      <w:r>
+        <w:t xml:space="preserve"> buttons will, when clicked, add a row (or column) after the last row (or column) of the table. Similarly, the controls </w:t>
+      </w:r>
+      <w:r>
+        <w:rPr>
+          <w:i/>
+        </w:rPr>
+        <w:t>remove row</w:t>
+      </w:r>
+      <w:r>
+        <w:t xml:space="preserve"> (or </w:t>
+      </w:r>
+      <w:r>
+        <w:rPr>
+          <w:i/>
+        </w:rPr>
+        <w:t>remove column</w:t>
+      </w:r>
+      <w:r>
+        <w:t xml:space="preserve">) will remove the last row (or column) from the table. </w:t>
+      </w:r>
+      <w:r>
+        <w:t>Doing so also erases any cabinets that would be located on tiles from the last row (or column).</w:t>
+      </w:r>
+    </w:p>
+    <w:p>
+      <w:r>
+        <w:t xml:space="preserve">The last button </w:t>
+      </w:r>
+      <w:r>
+        <w:rPr>
+          <w:i/>
+        </w:rPr>
+        <w:t>2D</w:t>
+      </w:r>
+      <w:r>
+        <w:t>, as the name suggests, displays a 2D version of the cabinet. It allows the user to view the cabinet closely with the different racks present on the cabinet. From there, the user can see the servers installed on the cabinet, and can also add or remove servers.</w:t>
+      </w:r>
     </w:p>
     <w:p>
       <w:r>
@@ -15219,12 +15588,12 @@
       <w:pPr>
         <w:pStyle w:val="Heading1"/>
       </w:pPr>
-      <w:bookmarkStart w:id="73" w:name="_Toc430790249"/>
+      <w:bookmarkStart w:id="76" w:name="_Toc430880637"/>
       <w:r>
         <w:lastRenderedPageBreak/>
         <w:t>Conclusion</w:t>
       </w:r>
-      <w:bookmarkEnd w:id="73"/>
+      <w:bookmarkEnd w:id="76"/>
     </w:p>
     <w:p/>
     <w:p>
@@ -15243,7 +15612,7 @@
         <w:br w:type="page"/>
       </w:r>
     </w:p>
-    <w:bookmarkStart w:id="74" w:name="_Toc430790250" w:displacedByCustomXml="next"/>
+    <w:bookmarkStart w:id="77" w:name="_Toc430880638" w:displacedByCustomXml="next"/>
     <w:sdt>
       <w:sdtPr>
         <w:rPr>
@@ -15268,7 +15637,7 @@
           <w:r>
             <w:t>References</w:t>
           </w:r>
-          <w:bookmarkEnd w:id="74"/>
+          <w:bookmarkEnd w:id="77"/>
         </w:p>
         <w:sdt>
           <w:sdtPr>
@@ -15314,7 +15683,7 @@
               </w:tblGrid>
               <w:tr>
                 <w:trPr>
-                  <w:divId w:val="1358962946"/>
+                  <w:divId w:val="463425777"/>
                   <w:tblCellSpacing w:w="15" w:type="dxa"/>
                 </w:trPr>
                 <w:tc>
@@ -15361,7 +15730,7 @@
               </w:tr>
               <w:tr>
                 <w:trPr>
-                  <w:divId w:val="1358962946"/>
+                  <w:divId w:val="463425777"/>
                   <w:tblCellSpacing w:w="15" w:type="dxa"/>
                 </w:trPr>
                 <w:tc>
@@ -15407,7 +15776,7 @@
               </w:tr>
               <w:tr>
                 <w:trPr>
-                  <w:divId w:val="1358962946"/>
+                  <w:divId w:val="463425777"/>
                   <w:tblCellSpacing w:w="15" w:type="dxa"/>
                 </w:trPr>
                 <w:tc>
@@ -15453,7 +15822,7 @@
               </w:tr>
               <w:tr>
                 <w:trPr>
-                  <w:divId w:val="1358962946"/>
+                  <w:divId w:val="463425777"/>
                   <w:tblCellSpacing w:w="15" w:type="dxa"/>
                 </w:trPr>
                 <w:tc>
@@ -15499,7 +15868,7 @@
               </w:tr>
               <w:tr>
                 <w:trPr>
-                  <w:divId w:val="1358962946"/>
+                  <w:divId w:val="463425777"/>
                   <w:tblCellSpacing w:w="15" w:type="dxa"/>
                 </w:trPr>
                 <w:tc>
@@ -15545,7 +15914,7 @@
               </w:tr>
               <w:tr>
                 <w:trPr>
-                  <w:divId w:val="1358962946"/>
+                  <w:divId w:val="463425777"/>
                   <w:tblCellSpacing w:w="15" w:type="dxa"/>
                 </w:trPr>
                 <w:tc>
@@ -15591,7 +15960,7 @@
               </w:tr>
               <w:tr>
                 <w:trPr>
-                  <w:divId w:val="1358962946"/>
+                  <w:divId w:val="463425777"/>
                   <w:tblCellSpacing w:w="15" w:type="dxa"/>
                 </w:trPr>
                 <w:tc>
@@ -15637,7 +16006,7 @@
               </w:tr>
               <w:tr>
                 <w:trPr>
-                  <w:divId w:val="1358962946"/>
+                  <w:divId w:val="463425777"/>
                   <w:tblCellSpacing w:w="15" w:type="dxa"/>
                 </w:trPr>
                 <w:tc>
@@ -15683,7 +16052,7 @@
               </w:tr>
               <w:tr>
                 <w:trPr>
-                  <w:divId w:val="1358962946"/>
+                  <w:divId w:val="463425777"/>
                   <w:tblCellSpacing w:w="15" w:type="dxa"/>
                 </w:trPr>
                 <w:tc>
@@ -15729,7 +16098,7 @@
               </w:tr>
               <w:tr>
                 <w:trPr>
-                  <w:divId w:val="1358962946"/>
+                  <w:divId w:val="463425777"/>
                   <w:tblCellSpacing w:w="15" w:type="dxa"/>
                 </w:trPr>
                 <w:tc>
@@ -15775,7 +16144,7 @@
               </w:tr>
               <w:tr>
                 <w:trPr>
-                  <w:divId w:val="1358962946"/>
+                  <w:divId w:val="463425777"/>
                   <w:tblCellSpacing w:w="15" w:type="dxa"/>
                 </w:trPr>
                 <w:tc>
@@ -15821,7 +16190,7 @@
               </w:tr>
               <w:tr>
                 <w:trPr>
-                  <w:divId w:val="1358962946"/>
+                  <w:divId w:val="463425777"/>
                   <w:tblCellSpacing w:w="15" w:type="dxa"/>
                 </w:trPr>
                 <w:tc>
@@ -15868,7 +16237,7 @@
               </w:tr>
               <w:tr>
                 <w:trPr>
-                  <w:divId w:val="1358962946"/>
+                  <w:divId w:val="463425777"/>
                   <w:tblCellSpacing w:w="15" w:type="dxa"/>
                 </w:trPr>
                 <w:tc>
@@ -15914,7 +16283,7 @@
               </w:tr>
               <w:tr>
                 <w:trPr>
-                  <w:divId w:val="1358962946"/>
+                  <w:divId w:val="463425777"/>
                   <w:tblCellSpacing w:w="15" w:type="dxa"/>
                 </w:trPr>
                 <w:tc>
@@ -15960,7 +16329,7 @@
               </w:tr>
               <w:tr>
                 <w:trPr>
-                  <w:divId w:val="1358962946"/>
+                  <w:divId w:val="463425777"/>
                   <w:tblCellSpacing w:w="15" w:type="dxa"/>
                 </w:trPr>
                 <w:tc>
@@ -16006,7 +16375,7 @@
               </w:tr>
               <w:tr>
                 <w:trPr>
-                  <w:divId w:val="1358962946"/>
+                  <w:divId w:val="463425777"/>
                   <w:tblCellSpacing w:w="15" w:type="dxa"/>
                 </w:trPr>
                 <w:tc>
@@ -16052,7 +16421,7 @@
               </w:tr>
               <w:tr>
                 <w:trPr>
-                  <w:divId w:val="1358962946"/>
+                  <w:divId w:val="463425777"/>
                   <w:tblCellSpacing w:w="15" w:type="dxa"/>
                 </w:trPr>
                 <w:tc>
@@ -16098,7 +16467,7 @@
               </w:tr>
               <w:tr>
                 <w:trPr>
-                  <w:divId w:val="1358962946"/>
+                  <w:divId w:val="463425777"/>
                   <w:tblCellSpacing w:w="15" w:type="dxa"/>
                 </w:trPr>
                 <w:tc>
@@ -16144,7 +16513,7 @@
               </w:tr>
               <w:tr>
                 <w:trPr>
-                  <w:divId w:val="1358962946"/>
+                  <w:divId w:val="463425777"/>
                   <w:tblCellSpacing w:w="15" w:type="dxa"/>
                 </w:trPr>
                 <w:tc>
@@ -16190,7 +16559,7 @@
               </w:tr>
               <w:tr>
                 <w:trPr>
-                  <w:divId w:val="1358962946"/>
+                  <w:divId w:val="463425777"/>
                   <w:tblCellSpacing w:w="15" w:type="dxa"/>
                 </w:trPr>
                 <w:tc>
@@ -16236,7 +16605,7 @@
               </w:tr>
               <w:tr>
                 <w:trPr>
-                  <w:divId w:val="1358962946"/>
+                  <w:divId w:val="463425777"/>
                   <w:tblCellSpacing w:w="15" w:type="dxa"/>
                 </w:trPr>
                 <w:tc>
@@ -16282,7 +16651,7 @@
               </w:tr>
               <w:tr>
                 <w:trPr>
-                  <w:divId w:val="1358962946"/>
+                  <w:divId w:val="463425777"/>
                   <w:tblCellSpacing w:w="15" w:type="dxa"/>
                 </w:trPr>
                 <w:tc>
@@ -16328,7 +16697,7 @@
               </w:tr>
               <w:tr>
                 <w:trPr>
-                  <w:divId w:val="1358962946"/>
+                  <w:divId w:val="463425777"/>
                   <w:tblCellSpacing w:w="15" w:type="dxa"/>
                 </w:trPr>
                 <w:tc>
@@ -16374,7 +16743,7 @@
               </w:tr>
               <w:tr>
                 <w:trPr>
-                  <w:divId w:val="1358962946"/>
+                  <w:divId w:val="463425777"/>
                   <w:tblCellSpacing w:w="15" w:type="dxa"/>
                 </w:trPr>
                 <w:tc>
@@ -16421,7 +16790,7 @@
               </w:tr>
               <w:tr>
                 <w:trPr>
-                  <w:divId w:val="1358962946"/>
+                  <w:divId w:val="463425777"/>
                   <w:tblCellSpacing w:w="15" w:type="dxa"/>
                 </w:trPr>
                 <w:tc>
@@ -16467,7 +16836,7 @@
               </w:tr>
               <w:tr>
                 <w:trPr>
-                  <w:divId w:val="1358962946"/>
+                  <w:divId w:val="463425777"/>
                   <w:tblCellSpacing w:w="15" w:type="dxa"/>
                 </w:trPr>
                 <w:tc>
@@ -16513,7 +16882,7 @@
               </w:tr>
               <w:tr>
                 <w:trPr>
-                  <w:divId w:val="1358962946"/>
+                  <w:divId w:val="463425777"/>
                   <w:tblCellSpacing w:w="15" w:type="dxa"/>
                 </w:trPr>
                 <w:tc>
@@ -16559,7 +16928,7 @@
               </w:tr>
               <w:tr>
                 <w:trPr>
-                  <w:divId w:val="1358962946"/>
+                  <w:divId w:val="463425777"/>
                   <w:tblCellSpacing w:w="15" w:type="dxa"/>
                 </w:trPr>
                 <w:tc>
@@ -16605,7 +16974,7 @@
               </w:tr>
               <w:tr>
                 <w:trPr>
-                  <w:divId w:val="1358962946"/>
+                  <w:divId w:val="463425777"/>
                   <w:tblCellSpacing w:w="15" w:type="dxa"/>
                 </w:trPr>
                 <w:tc>
@@ -16651,7 +17020,7 @@
               </w:tr>
               <w:tr>
                 <w:trPr>
-                  <w:divId w:val="1358962946"/>
+                  <w:divId w:val="463425777"/>
                   <w:tblCellSpacing w:w="15" w:type="dxa"/>
                 </w:trPr>
                 <w:tc>
@@ -16698,7 +17067,7 @@
             </w:tbl>
             <w:p>
               <w:pPr>
-                <w:divId w:val="1358962946"/>
+                <w:divId w:val="463425777"/>
                 <w:rPr>
                   <w:rFonts w:eastAsia="Times New Roman"/>
                   <w:noProof/>
@@ -16742,7 +17111,7 @@
           <w:numId w:val="0"/>
         </w:numPr>
       </w:pPr>
-      <w:bookmarkStart w:id="75" w:name="_Toc430790251"/>
+      <w:bookmarkStart w:id="78" w:name="_Toc430880639"/>
       <w:r>
         <w:lastRenderedPageBreak/>
         <w:t>List</w:t>
@@ -16750,11 +17119,11 @@
       <w:r>
         <w:t xml:space="preserve"> of figures</w:t>
       </w:r>
-      <w:bookmarkEnd w:id="75"/>
+      <w:bookmarkEnd w:id="78"/>
     </w:p>
     <w:p/>
-    <w:bookmarkStart w:id="76" w:name="_GoBack"/>
-    <w:bookmarkEnd w:id="76"/>
+    <w:bookmarkStart w:id="79" w:name="_GoBack"/>
+    <w:bookmarkEnd w:id="79"/>
     <w:p>
       <w:pPr>
         <w:pStyle w:val="TableofFigures"/>
@@ -16788,7 +17157,7 @@
         </w:rPr>
         <w:fldChar w:fldCharType="separate"/>
       </w:r>
-      <w:hyperlink w:anchor="_Toc430790256" w:history="1">
+      <w:hyperlink w:anchor="_Toc430880644" w:history="1">
         <w:r>
           <w:rPr>
             <w:rStyle w:val="Hyperlink"/>
@@ -16815,7 +17184,7 @@
             <w:noProof/>
             <w:webHidden/>
           </w:rPr>
-          <w:instrText xml:space="preserve"> PAGEREF _Toc430790256 \h </w:instrText>
+          <w:instrText xml:space="preserve"> PAGEREF _Toc430880644 \h </w:instrText>
         </w:r>
         <w:r>
           <w:rPr>
@@ -16858,7 +17227,7 @@
           <w:sz w:val="22"/>
         </w:rPr>
       </w:pPr>
-      <w:hyperlink w:anchor="_Toc430790257" w:history="1">
+      <w:hyperlink w:anchor="_Toc430880645" w:history="1">
         <w:r>
           <w:rPr>
             <w:rStyle w:val="Hyperlink"/>
@@ -16885,7 +17254,7 @@
             <w:noProof/>
             <w:webHidden/>
           </w:rPr>
-          <w:instrText xml:space="preserve"> PAGEREF _Toc430790257 \h </w:instrText>
+          <w:instrText xml:space="preserve"> PAGEREF _Toc430880645 \h </w:instrText>
         </w:r>
         <w:r>
           <w:rPr>
@@ -16928,7 +17297,7 @@
           <w:sz w:val="22"/>
         </w:rPr>
       </w:pPr>
-      <w:hyperlink w:anchor="_Toc430790258" w:history="1">
+      <w:hyperlink w:anchor="_Toc430880646" w:history="1">
         <w:r>
           <w:rPr>
             <w:rStyle w:val="Hyperlink"/>
@@ -16955,7 +17324,7 @@
             <w:noProof/>
             <w:webHidden/>
           </w:rPr>
-          <w:instrText xml:space="preserve"> PAGEREF _Toc430790258 \h </w:instrText>
+          <w:instrText xml:space="preserve"> PAGEREF _Toc430880646 \h </w:instrText>
         </w:r>
         <w:r>
           <w:rPr>
@@ -16998,7 +17367,7 @@
           <w:sz w:val="22"/>
         </w:rPr>
       </w:pPr>
-      <w:hyperlink w:anchor="_Toc430790259" w:history="1">
+      <w:hyperlink w:anchor="_Toc430880647" w:history="1">
         <w:r>
           <w:rPr>
             <w:rStyle w:val="Hyperlink"/>
@@ -17025,7 +17394,7 @@
             <w:noProof/>
             <w:webHidden/>
           </w:rPr>
-          <w:instrText xml:space="preserve"> PAGEREF _Toc430790259 \h </w:instrText>
+          <w:instrText xml:space="preserve"> PAGEREF _Toc430880647 \h </w:instrText>
         </w:r>
         <w:r>
           <w:rPr>
@@ -17068,7 +17437,7 @@
           <w:sz w:val="22"/>
         </w:rPr>
       </w:pPr>
-      <w:hyperlink w:anchor="_Toc430790260" w:history="1">
+      <w:hyperlink w:anchor="_Toc430880648" w:history="1">
         <w:r>
           <w:rPr>
             <w:rStyle w:val="Hyperlink"/>
@@ -17095,7 +17464,7 @@
             <w:noProof/>
             <w:webHidden/>
           </w:rPr>
-          <w:instrText xml:space="preserve"> PAGEREF _Toc430790260 \h </w:instrText>
+          <w:instrText xml:space="preserve"> PAGEREF _Toc430880648 \h </w:instrText>
         </w:r>
         <w:r>
           <w:rPr>
@@ -17138,7 +17507,7 @@
           <w:sz w:val="22"/>
         </w:rPr>
       </w:pPr>
-      <w:hyperlink w:anchor="_Toc430790261" w:history="1">
+      <w:hyperlink w:anchor="_Toc430880649" w:history="1">
         <w:r>
           <w:rPr>
             <w:rStyle w:val="Hyperlink"/>
@@ -17165,7 +17534,7 @@
             <w:noProof/>
             <w:webHidden/>
           </w:rPr>
-          <w:instrText xml:space="preserve"> PAGEREF _Toc430790261 \h </w:instrText>
+          <w:instrText xml:space="preserve"> PAGEREF _Toc430880649 \h </w:instrText>
         </w:r>
         <w:r>
           <w:rPr>
@@ -17208,7 +17577,7 @@
           <w:sz w:val="22"/>
         </w:rPr>
       </w:pPr>
-      <w:hyperlink w:anchor="_Toc430790262" w:history="1">
+      <w:hyperlink w:anchor="_Toc430880650" w:history="1">
         <w:r>
           <w:rPr>
             <w:rStyle w:val="Hyperlink"/>
@@ -17235,7 +17604,7 @@
             <w:noProof/>
             <w:webHidden/>
           </w:rPr>
-          <w:instrText xml:space="preserve"> PAGEREF _Toc430790262 \h </w:instrText>
+          <w:instrText xml:space="preserve"> PAGEREF _Toc430880650 \h </w:instrText>
         </w:r>
         <w:r>
           <w:rPr>
@@ -17278,7 +17647,7 @@
           <w:sz w:val="22"/>
         </w:rPr>
       </w:pPr>
-      <w:hyperlink w:anchor="_Toc430790263" w:history="1">
+      <w:hyperlink w:anchor="_Toc430880651" w:history="1">
         <w:r>
           <w:rPr>
             <w:rStyle w:val="Hyperlink"/>
@@ -17305,7 +17674,7 @@
             <w:noProof/>
             <w:webHidden/>
           </w:rPr>
-          <w:instrText xml:space="preserve"> PAGEREF _Toc430790263 \h </w:instrText>
+          <w:instrText xml:space="preserve"> PAGEREF _Toc430880651 \h </w:instrText>
         </w:r>
         <w:r>
           <w:rPr>
@@ -17348,7 +17717,7 @@
           <w:sz w:val="22"/>
         </w:rPr>
       </w:pPr>
-      <w:hyperlink w:anchor="_Toc430790264" w:history="1">
+      <w:hyperlink w:anchor="_Toc430880652" w:history="1">
         <w:r>
           <w:rPr>
             <w:rStyle w:val="Hyperlink"/>
@@ -17375,7 +17744,7 @@
             <w:noProof/>
             <w:webHidden/>
           </w:rPr>
-          <w:instrText xml:space="preserve"> PAGEREF _Toc430790264 \h </w:instrText>
+          <w:instrText xml:space="preserve"> PAGEREF _Toc430880652 \h </w:instrText>
         </w:r>
         <w:r>
           <w:rPr>
@@ -17418,7 +17787,7 @@
           <w:sz w:val="22"/>
         </w:rPr>
       </w:pPr>
-      <w:hyperlink w:anchor="_Toc430790265" w:history="1">
+      <w:hyperlink w:anchor="_Toc430880653" w:history="1">
         <w:r>
           <w:rPr>
             <w:rStyle w:val="Hyperlink"/>
@@ -17445,7 +17814,7 @@
             <w:noProof/>
             <w:webHidden/>
           </w:rPr>
-          <w:instrText xml:space="preserve"> PAGEREF _Toc430790265 \h </w:instrText>
+          <w:instrText xml:space="preserve"> PAGEREF _Toc430880653 \h </w:instrText>
         </w:r>
         <w:r>
           <w:rPr>
@@ -17488,7 +17857,7 @@
           <w:sz w:val="22"/>
         </w:rPr>
       </w:pPr>
-      <w:hyperlink w:anchor="_Toc430790266" w:history="1">
+      <w:hyperlink w:anchor="_Toc430880654" w:history="1">
         <w:r>
           <w:rPr>
             <w:rStyle w:val="Hyperlink"/>
@@ -17515,7 +17884,7 @@
             <w:noProof/>
             <w:webHidden/>
           </w:rPr>
-          <w:instrText xml:space="preserve"> PAGEREF _Toc430790266 \h </w:instrText>
+          <w:instrText xml:space="preserve"> PAGEREF _Toc430880654 \h </w:instrText>
         </w:r>
         <w:r>
           <w:rPr>
@@ -17558,7 +17927,7 @@
           <w:sz w:val="22"/>
         </w:rPr>
       </w:pPr>
-      <w:hyperlink w:anchor="_Toc430790267" w:history="1">
+      <w:hyperlink w:anchor="_Toc430880655" w:history="1">
         <w:r>
           <w:rPr>
             <w:rStyle w:val="Hyperlink"/>
@@ -17585,7 +17954,7 @@
             <w:noProof/>
             <w:webHidden/>
           </w:rPr>
-          <w:instrText xml:space="preserve"> PAGEREF _Toc430790267 \h </w:instrText>
+          <w:instrText xml:space="preserve"> PAGEREF _Toc430880655 \h </w:instrText>
         </w:r>
         <w:r>
           <w:rPr>
@@ -17628,7 +17997,7 @@
           <w:sz w:val="22"/>
         </w:rPr>
       </w:pPr>
-      <w:hyperlink w:anchor="_Toc430790268" w:history="1">
+      <w:hyperlink w:anchor="_Toc430880656" w:history="1">
         <w:r>
           <w:rPr>
             <w:rStyle w:val="Hyperlink"/>
@@ -17655,7 +18024,7 @@
             <w:noProof/>
             <w:webHidden/>
           </w:rPr>
-          <w:instrText xml:space="preserve"> PAGEREF _Toc430790268 \h </w:instrText>
+          <w:instrText xml:space="preserve"> PAGEREF _Toc430880656 \h </w:instrText>
         </w:r>
         <w:r>
           <w:rPr>
@@ -17698,7 +18067,7 @@
           <w:sz w:val="22"/>
         </w:rPr>
       </w:pPr>
-      <w:hyperlink w:anchor="_Toc430790269" w:history="1">
+      <w:hyperlink w:anchor="_Toc430880657" w:history="1">
         <w:r>
           <w:rPr>
             <w:rStyle w:val="Hyperlink"/>
@@ -17725,7 +18094,7 @@
             <w:noProof/>
             <w:webHidden/>
           </w:rPr>
-          <w:instrText xml:space="preserve"> PAGEREF _Toc430790269 \h </w:instrText>
+          <w:instrText xml:space="preserve"> PAGEREF _Toc430880657 \h </w:instrText>
         </w:r>
         <w:r>
           <w:rPr>
@@ -17768,7 +18137,7 @@
           <w:sz w:val="22"/>
         </w:rPr>
       </w:pPr>
-      <w:hyperlink w:anchor="_Toc430790270" w:history="1">
+      <w:hyperlink w:anchor="_Toc430880658" w:history="1">
         <w:r>
           <w:rPr>
             <w:rStyle w:val="Hyperlink"/>
@@ -17795,7 +18164,7 @@
             <w:noProof/>
             <w:webHidden/>
           </w:rPr>
-          <w:instrText xml:space="preserve"> PAGEREF _Toc430790270 \h </w:instrText>
+          <w:instrText xml:space="preserve"> PAGEREF _Toc430880658 \h </w:instrText>
         </w:r>
         <w:r>
           <w:rPr>
@@ -17838,7 +18207,7 @@
           <w:sz w:val="22"/>
         </w:rPr>
       </w:pPr>
-      <w:hyperlink w:anchor="_Toc430790271" w:history="1">
+      <w:hyperlink w:anchor="_Toc430880659" w:history="1">
         <w:r>
           <w:rPr>
             <w:rStyle w:val="Hyperlink"/>
@@ -17865,7 +18234,7 @@
             <w:noProof/>
             <w:webHidden/>
           </w:rPr>
-          <w:instrText xml:space="preserve"> PAGEREF _Toc430790271 \h </w:instrText>
+          <w:instrText xml:space="preserve"> PAGEREF _Toc430880659 \h </w:instrText>
         </w:r>
         <w:r>
           <w:rPr>
@@ -17908,7 +18277,7 @@
           <w:sz w:val="22"/>
         </w:rPr>
       </w:pPr>
-      <w:hyperlink w:anchor="_Toc430790272" w:history="1">
+      <w:hyperlink w:anchor="_Toc430880660" w:history="1">
         <w:r>
           <w:rPr>
             <w:rStyle w:val="Hyperlink"/>
@@ -17935,7 +18304,7 @@
             <w:noProof/>
             <w:webHidden/>
           </w:rPr>
-          <w:instrText xml:space="preserve"> PAGEREF _Toc430790272 \h </w:instrText>
+          <w:instrText xml:space="preserve"> PAGEREF _Toc430880660 \h </w:instrText>
         </w:r>
         <w:r>
           <w:rPr>
@@ -17978,13 +18347,13 @@
           <w:sz w:val="22"/>
         </w:rPr>
       </w:pPr>
-      <w:hyperlink w:anchor="_Toc430790273" w:history="1">
+      <w:hyperlink w:anchor="_Toc430880661" w:history="1">
         <w:r>
           <w:rPr>
             <w:rStyle w:val="Hyperlink"/>
             <w:noProof/>
           </w:rPr>
-          <w:t>Figure 18: Principles of a hash function</w:t>
+          <w:t>Figure 18: Data center page screenshot</w:t>
         </w:r>
         <w:r>
           <w:rPr>
@@ -18005,7 +18374,7 @@
             <w:noProof/>
             <w:webHidden/>
           </w:rPr>
-          <w:instrText xml:space="preserve"> PAGEREF _Toc430790273 \h </w:instrText>
+          <w:instrText xml:space="preserve"> PAGEREF _Toc430880661 \h </w:instrText>
         </w:r>
         <w:r>
           <w:rPr>
@@ -18025,7 +18394,147 @@
             <w:noProof/>
             <w:webHidden/>
           </w:rPr>
-          <w:t>66</w:t>
+          <w:t>58</w:t>
+        </w:r>
+        <w:r>
+          <w:rPr>
+            <w:noProof/>
+            <w:webHidden/>
+          </w:rPr>
+          <w:fldChar w:fldCharType="end"/>
+        </w:r>
+      </w:hyperlink>
+    </w:p>
+    <w:p>
+      <w:pPr>
+        <w:pStyle w:val="TableofFigures"/>
+        <w:tabs>
+          <w:tab w:val="right" w:leader="dot" w:pos="9395"/>
+        </w:tabs>
+        <w:rPr>
+          <w:rFonts w:asciiTheme="minorHAnsi" w:eastAsiaTheme="minorEastAsia" w:hAnsiTheme="minorHAnsi" w:cstheme="minorBidi"/>
+          <w:noProof/>
+          <w:sz w:val="22"/>
+        </w:rPr>
+      </w:pPr>
+      <w:hyperlink w:anchor="_Toc430880662" w:history="1">
+        <w:r>
+          <w:rPr>
+            <w:rStyle w:val="Hyperlink"/>
+            <w:noProof/>
+          </w:rPr>
+          <w:t>Figure 19: Form for creating a data center</w:t>
+        </w:r>
+        <w:r>
+          <w:rPr>
+            <w:noProof/>
+            <w:webHidden/>
+          </w:rPr>
+          <w:tab/>
+        </w:r>
+        <w:r>
+          <w:rPr>
+            <w:noProof/>
+            <w:webHidden/>
+          </w:rPr>
+          <w:fldChar w:fldCharType="begin"/>
+        </w:r>
+        <w:r>
+          <w:rPr>
+            <w:noProof/>
+            <w:webHidden/>
+          </w:rPr>
+          <w:instrText xml:space="preserve"> PAGEREF _Toc430880662 \h </w:instrText>
+        </w:r>
+        <w:r>
+          <w:rPr>
+            <w:noProof/>
+            <w:webHidden/>
+          </w:rPr>
+        </w:r>
+        <w:r>
+          <w:rPr>
+            <w:noProof/>
+            <w:webHidden/>
+          </w:rPr>
+          <w:fldChar w:fldCharType="separate"/>
+        </w:r>
+        <w:r>
+          <w:rPr>
+            <w:noProof/>
+            <w:webHidden/>
+          </w:rPr>
+          <w:t>58</w:t>
+        </w:r>
+        <w:r>
+          <w:rPr>
+            <w:noProof/>
+            <w:webHidden/>
+          </w:rPr>
+          <w:fldChar w:fldCharType="end"/>
+        </w:r>
+      </w:hyperlink>
+    </w:p>
+    <w:p>
+      <w:pPr>
+        <w:pStyle w:val="TableofFigures"/>
+        <w:tabs>
+          <w:tab w:val="right" w:leader="dot" w:pos="9395"/>
+        </w:tabs>
+        <w:rPr>
+          <w:rFonts w:asciiTheme="minorHAnsi" w:eastAsiaTheme="minorEastAsia" w:hAnsiTheme="minorHAnsi" w:cstheme="minorBidi"/>
+          <w:noProof/>
+          <w:sz w:val="22"/>
+        </w:rPr>
+      </w:pPr>
+      <w:hyperlink w:anchor="_Toc430880663" w:history="1">
+        <w:r>
+          <w:rPr>
+            <w:rStyle w:val="Hyperlink"/>
+            <w:noProof/>
+          </w:rPr>
+          <w:t>Figure 20: Principles of a hash function</w:t>
+        </w:r>
+        <w:r>
+          <w:rPr>
+            <w:noProof/>
+            <w:webHidden/>
+          </w:rPr>
+          <w:tab/>
+        </w:r>
+        <w:r>
+          <w:rPr>
+            <w:noProof/>
+            <w:webHidden/>
+          </w:rPr>
+          <w:fldChar w:fldCharType="begin"/>
+        </w:r>
+        <w:r>
+          <w:rPr>
+            <w:noProof/>
+            <w:webHidden/>
+          </w:rPr>
+          <w:instrText xml:space="preserve"> PAGEREF _Toc430880663 \h </w:instrText>
+        </w:r>
+        <w:r>
+          <w:rPr>
+            <w:noProof/>
+            <w:webHidden/>
+          </w:rPr>
+        </w:r>
+        <w:r>
+          <w:rPr>
+            <w:noProof/>
+            <w:webHidden/>
+          </w:rPr>
+          <w:fldChar w:fldCharType="separate"/>
+        </w:r>
+        <w:r>
+          <w:rPr>
+            <w:noProof/>
+            <w:webHidden/>
+          </w:rPr>
+          <w:t>69</w:t>
         </w:r>
         <w:r>
           <w:rPr>
@@ -18055,7 +18564,7 @@
       <w:r>
         <w:br w:type="page"/>
       </w:r>
-      <w:bookmarkStart w:id="77" w:name="_Toc430790252"/>
+      <w:bookmarkStart w:id="80" w:name="_Toc430880640"/>
       <w:r>
         <w:lastRenderedPageBreak/>
         <w:t>Gloss</w:t>
@@ -18063,7 +18572,7 @@
       <w:r>
         <w:t>ary</w:t>
       </w:r>
-      <w:bookmarkEnd w:id="77"/>
+      <w:bookmarkEnd w:id="80"/>
     </w:p>
     <w:p/>
     <w:p>
@@ -18120,7 +18629,7 @@
         <w:pStyle w:val="Title"/>
         <w:jc w:val="left"/>
       </w:pPr>
-      <w:bookmarkStart w:id="78" w:name="_Toc430790253"/>
+      <w:bookmarkStart w:id="81" w:name="_Toc430880641"/>
       <w:r>
         <w:lastRenderedPageBreak/>
         <w:t>A</w:t>
@@ -18128,7 +18637,7 @@
       <w:r>
         <w:t>ddenda</w:t>
       </w:r>
-      <w:bookmarkEnd w:id="78"/>
+      <w:bookmarkEnd w:id="81"/>
     </w:p>
     <w:p/>
     <w:p>
@@ -18224,9 +18733,9 @@
         </w:rPr>
         <w:object w:dxaOrig="1440" w:dyaOrig="1440" w14:anchorId="16581459">
           <v:shape id="_x0000_i1052" type="#_x0000_t75" style="width:46.5pt;height:18pt" o:ole="">
-            <v:imagedata r:id="rId78" o:title=""/>
+            <v:imagedata r:id="rId82" o:title=""/>
           </v:shape>
-          <w:control r:id="rId79" w:name="DefaultOcxName" w:shapeid="_x0000_i1052"/>
+          <w:control r:id="rId83" w:name="DefaultOcxName" w:shapeid="_x0000_i1052"/>
         </w:object>
       </w:r>
     </w:p>
@@ -18269,9 +18778,9 @@
         </w:rPr>
         <w:object w:dxaOrig="1440" w:dyaOrig="1440" w14:anchorId="4C1158D2">
           <v:shape id="_x0000_i1056" type="#_x0000_t75" style="width:46.5pt;height:18pt" o:ole="">
-            <v:imagedata r:id="rId78" o:title=""/>
+            <v:imagedata r:id="rId82" o:title=""/>
           </v:shape>
-          <w:control r:id="rId80" w:name="DefaultOcxName1" w:shapeid="_x0000_i1056"/>
+          <w:control r:id="rId84" w:name="DefaultOcxName1" w:shapeid="_x0000_i1056"/>
         </w:object>
       </w:r>
     </w:p>
@@ -18586,19 +19095,19 @@
         <w:t>To do this, there needs to be some steps added into the PHP file. In the following example taken directly from the CMDB application, the user is asked to rename a field.</w:t>
       </w:r>
     </w:p>
-    <w:bookmarkStart w:id="79" w:name="_MON_1503215405"/>
-    <w:bookmarkEnd w:id="79"/>
+    <w:bookmarkStart w:id="82" w:name="_MON_1503215405"/>
+    <w:bookmarkEnd w:id="82"/>
     <w:p>
       <w:r>
         <w:object w:dxaOrig="9360" w:dyaOrig="1639" w14:anchorId="293BCDF2">
           <v:shape id="_x0000_i1049" type="#_x0000_t75" style="width:468pt;height:82pt" o:ole="" o:bordertopcolor="this" o:borderleftcolor="this" o:borderbottomcolor="this" o:borderrightcolor="this">
-            <v:imagedata r:id="rId81" o:title=""/>
+            <v:imagedata r:id="rId85" o:title=""/>
             <w10:bordertop type="single" width="4"/>
             <w10:borderleft type="single" width="4"/>
             <w10:borderbottom type="single" width="4"/>
             <w10:borderright type="single" width="4"/>
           </v:shape>
-          <o:OLEObject Type="Embed" ProgID="Word.OpenDocumentText.12" ShapeID="_x0000_i1049" DrawAspect="Content" ObjectID="_1504532893" r:id="rId82"/>
+          <o:OLEObject Type="Embed" ProgID="Word.OpenDocumentText.12" ShapeID="_x0000_i1049" DrawAspect="Content" ObjectID="_1504622954" r:id="rId86"/>
         </w:object>
       </w:r>
     </w:p>
@@ -18695,7 +19204,7 @@
                     <pic:cNvPicPr/>
                   </pic:nvPicPr>
                   <pic:blipFill>
-                    <a:blip r:embed="rId83">
+                    <a:blip r:embed="rId87">
                       <a:extLst>
                         <a:ext uri="{28A0092B-C50C-407E-A947-70E740481C1C}">
                           <a14:useLocalDpi xmlns:a14="http://schemas.microsoft.com/office/drawing/2010/main" val="0"/>
@@ -18727,7 +19236,7 @@
         <w:pStyle w:val="Caption"/>
         <w:jc w:val="center"/>
       </w:pPr>
-      <w:bookmarkStart w:id="80" w:name="_Toc430790273"/>
+      <w:bookmarkStart w:id="83" w:name="_Toc430880663"/>
       <w:r>
         <w:t xml:space="preserve">Figure </w:t>
       </w:r>
@@ -18744,7 +19253,7 @@
         <w:rPr>
           <w:noProof/>
         </w:rPr>
-        <w:t>18</w:t>
+        <w:t>20</w:t>
       </w:r>
       <w:r>
         <w:fldChar w:fldCharType="end"/>
@@ -18752,7 +19261,7 @@
       <w:r>
         <w:t>: Principles of a hash function</w:t>
       </w:r>
-      <w:bookmarkEnd w:id="80"/>
+      <w:bookmarkEnd w:id="83"/>
     </w:p>
     <w:p/>
     <w:p>
@@ -34985,7 +35494,7 @@
     <w:p>
       <w:pPr>
         <w:sectPr>
-          <w:footerReference w:type="default" r:id="rId84"/>
+          <w:footerReference w:type="default" r:id="rId88"/>
           <w:type w:val="continuous"/>
           <w:pgSz w:w="12240" w:h="15840" w:code="1"/>
           <w:pgMar w:top="1134" w:right="1134" w:bottom="1134" w:left="1134" w:header="709" w:footer="397" w:gutter="567"/>
@@ -35012,11 +35521,11 @@
         <w:pStyle w:val="Title"/>
         <w:jc w:val="left"/>
       </w:pPr>
-      <w:bookmarkStart w:id="81" w:name="_Toc430790254"/>
+      <w:bookmarkStart w:id="84" w:name="_Toc430880642"/>
       <w:r>
         <w:t>Résumé</w:t>
       </w:r>
-      <w:bookmarkEnd w:id="81"/>
+      <w:bookmarkEnd w:id="84"/>
     </w:p>
     <w:p>
       <w:pPr>
@@ -35077,11 +35586,11 @@
         <w:pStyle w:val="Title"/>
         <w:jc w:val="left"/>
       </w:pPr>
-      <w:bookmarkStart w:id="82" w:name="_Toc430790255"/>
+      <w:bookmarkStart w:id="85" w:name="_Toc430880643"/>
       <w:r>
         <w:t>Abstract</w:t>
       </w:r>
-      <w:bookmarkEnd w:id="82"/>
+      <w:bookmarkEnd w:id="85"/>
     </w:p>
     <w:p>
       <w:pPr>
@@ -35141,7 +35650,7 @@
       </w:pPr>
     </w:p>
     <w:sectPr>
-      <w:footerReference w:type="default" r:id="rId85"/>
+      <w:footerReference w:type="default" r:id="rId89"/>
       <w:type w:val="continuous"/>
       <w:pgSz w:w="12240" w:h="15840" w:code="1"/>
       <w:pgMar w:top="1134" w:right="1134" w:bottom="1134" w:left="1134" w:header="709" w:footer="397" w:gutter="567"/>
@@ -35221,7 +35730,7 @@
           <w:rPr>
             <w:noProof/>
           </w:rPr>
-          <w:t>64</w:t>
+          <w:t>66</w:t>
         </w:r>
         <w:r>
           <w:fldChar w:fldCharType="end"/>
@@ -40237,7 +40746,7 @@
 </file>
 
 <file path=customXml/itemProps2.xml><?xml version="1.0" encoding="utf-8"?>
-<ds:datastoreItem xmlns:ds="http://schemas.openxmlformats.org/officeDocument/2006/customXml" ds:itemID="{7C9307B6-D81B-447A-8C82-097601EFFC48}">
+<ds:datastoreItem xmlns:ds="http://schemas.openxmlformats.org/officeDocument/2006/customXml" ds:itemID="{BBA47B35-1DF7-49A5-8A8F-CAB689622195}">
   <ds:schemaRefs>
     <ds:schemaRef ds:uri="http://schemas.openxmlformats.org/officeDocument/2006/bibliography"/>
   </ds:schemaRefs>

</xml_diff>